<commit_message>
Cambios en el momento I y II
</commit_message>
<xml_diff>
--- a/Momento_I/Proyecto final (descripción).docx
+++ b/Momento_I/Proyecto final (descripción).docx
@@ -115,18 +115,6 @@
           <w:rFonts w:cs="Times New Roman"/>
         </w:rPr>
         <w:t>s Buelvas</w:t>
-      </w:r>
-      <w:r>
-        <w:rPr>
-          <w:rFonts w:cs="Times New Roman"/>
-        </w:rPr>
-        <w:t xml:space="preserve"> y </w:t>
-      </w:r>
-      <w:r>
-        <w:rPr>
-          <w:lang w:val="es-CO"/>
-        </w:rPr>
-        <w:t>Juan José Medina Mejía</w:t>
       </w:r>
     </w:p>
     <w:p>
@@ -381,6 +369,7 @@
         </w:rPr>
       </w:pPr>
     </w:p>
+    <w:p/>
     <w:p>
       <w:pPr>
         <w:widowControl/>
@@ -445,15 +434,6 @@
           <w:lang w:val="es-CO" w:eastAsia="es-CO"/>
         </w:rPr>
       </w:pPr>
-      <w:r>
-        <w:rPr>
-          <w:rFonts w:ascii="Times New Roman" w:eastAsia="Times New Roman" w:hAnsi="Times New Roman" w:cs="Times New Roman"/>
-          <w:sz w:val="24"/>
-          <w:szCs w:val="24"/>
-          <w:lang w:val="es-CO" w:eastAsia="es-CO"/>
-        </w:rPr>
-        <w:t xml:space="preserve">Basándonos en el Episodio 125 de Dragon Ball: "La aparición de </w:t>
-      </w:r>
       <w:proofErr w:type="spellStart"/>
       <w:r>
         <w:rPr>
@@ -462,7 +442,7 @@
           <w:szCs w:val="24"/>
           <w:lang w:val="es-CO" w:eastAsia="es-CO"/>
         </w:rPr>
-        <w:t>KamiSama</w:t>
+        <w:t>Goku</w:t>
       </w:r>
       <w:proofErr w:type="spellEnd"/>
       <w:r>
@@ -472,25 +452,7 @@
           <w:szCs w:val="24"/>
           <w:lang w:val="es-CO" w:eastAsia="es-CO"/>
         </w:rPr>
-        <w:t xml:space="preserve">", </w:t>
-      </w:r>
-      <w:r>
-        <w:rPr>
-          <w:rFonts w:ascii="Times New Roman" w:eastAsia="Times New Roman" w:hAnsi="Times New Roman" w:cs="Times New Roman"/>
-          <w:sz w:val="24"/>
-          <w:szCs w:val="24"/>
-          <w:lang w:val="es-CO" w:eastAsia="es-CO"/>
-        </w:rPr>
-        <w:t>proponemos</w:t>
-      </w:r>
-      <w:r>
-        <w:rPr>
-          <w:rFonts w:ascii="Times New Roman" w:eastAsia="Times New Roman" w:hAnsi="Times New Roman" w:cs="Times New Roman"/>
-          <w:sz w:val="24"/>
-          <w:szCs w:val="24"/>
-          <w:lang w:val="es-CO" w:eastAsia="es-CO"/>
-        </w:rPr>
-        <w:t xml:space="preserve"> el desarrollo de un videojuego que combine elementos de exploración, combate y resolución de acertijos, alineado con los conceptos de programación orientada a objetos (POO) y diseño de interfaces gráficas utilizando C++ y Qt </w:t>
+        <w:t xml:space="preserve"> y </w:t>
       </w:r>
       <w:proofErr w:type="spellStart"/>
       <w:r>
@@ -500,7 +462,7 @@
           <w:szCs w:val="24"/>
           <w:lang w:val="es-CO" w:eastAsia="es-CO"/>
         </w:rPr>
-        <w:t>Creator</w:t>
+        <w:t>Bulma</w:t>
       </w:r>
       <w:proofErr w:type="spellEnd"/>
       <w:r>
@@ -510,7 +472,87 @@
           <w:szCs w:val="24"/>
           <w:lang w:val="es-CO" w:eastAsia="es-CO"/>
         </w:rPr>
-        <w:t xml:space="preserve">. </w:t>
+        <w:t xml:space="preserve"> buscan una Esfera del Dragón en el fondo del océano, pero al no poder alcanzarla, deciden explorar una isla cercana. Mientras </w:t>
+      </w:r>
+      <w:proofErr w:type="spellStart"/>
+      <w:r>
+        <w:rPr>
+          <w:rFonts w:ascii="Times New Roman" w:eastAsia="Times New Roman" w:hAnsi="Times New Roman" w:cs="Times New Roman"/>
+          <w:sz w:val="24"/>
+          <w:szCs w:val="24"/>
+          <w:lang w:val="es-CO" w:eastAsia="es-CO"/>
+        </w:rPr>
+        <w:t>Goku</w:t>
+      </w:r>
+      <w:proofErr w:type="spellEnd"/>
+      <w:r>
+        <w:rPr>
+          <w:rFonts w:ascii="Times New Roman" w:eastAsia="Times New Roman" w:hAnsi="Times New Roman" w:cs="Times New Roman"/>
+          <w:sz w:val="24"/>
+          <w:szCs w:val="24"/>
+          <w:lang w:val="es-CO" w:eastAsia="es-CO"/>
+        </w:rPr>
+        <w:t xml:space="preserve"> intenta bucear, </w:t>
+      </w:r>
+      <w:proofErr w:type="spellStart"/>
+      <w:r>
+        <w:rPr>
+          <w:rFonts w:ascii="Times New Roman" w:eastAsia="Times New Roman" w:hAnsi="Times New Roman" w:cs="Times New Roman"/>
+          <w:sz w:val="24"/>
+          <w:szCs w:val="24"/>
+          <w:lang w:val="es-CO" w:eastAsia="es-CO"/>
+        </w:rPr>
+        <w:t>Bulma</w:t>
+      </w:r>
+      <w:proofErr w:type="spellEnd"/>
+      <w:r>
+        <w:rPr>
+          <w:rFonts w:ascii="Times New Roman" w:eastAsia="Times New Roman" w:hAnsi="Times New Roman" w:cs="Times New Roman"/>
+          <w:sz w:val="24"/>
+          <w:szCs w:val="24"/>
+          <w:lang w:val="es-CO" w:eastAsia="es-CO"/>
+        </w:rPr>
+        <w:t xml:space="preserve"> es atacada por soldados del Ejército del Listón Rojo, quienes la confunden con una amenaza. El jugador controlará a </w:t>
+      </w:r>
+      <w:proofErr w:type="spellStart"/>
+      <w:r>
+        <w:rPr>
+          <w:rFonts w:ascii="Times New Roman" w:eastAsia="Times New Roman" w:hAnsi="Times New Roman" w:cs="Times New Roman"/>
+          <w:sz w:val="24"/>
+          <w:szCs w:val="24"/>
+          <w:lang w:val="es-CO" w:eastAsia="es-CO"/>
+        </w:rPr>
+        <w:t>Goku</w:t>
+      </w:r>
+      <w:proofErr w:type="spellEnd"/>
+      <w:r>
+        <w:rPr>
+          <w:rFonts w:ascii="Times New Roman" w:eastAsia="Times New Roman" w:hAnsi="Times New Roman" w:cs="Times New Roman"/>
+          <w:sz w:val="24"/>
+          <w:szCs w:val="24"/>
+          <w:lang w:val="es-CO" w:eastAsia="es-CO"/>
+        </w:rPr>
+        <w:t xml:space="preserve">, quien debe proteger a </w:t>
+      </w:r>
+      <w:proofErr w:type="spellStart"/>
+      <w:r>
+        <w:rPr>
+          <w:rFonts w:ascii="Times New Roman" w:eastAsia="Times New Roman" w:hAnsi="Times New Roman" w:cs="Times New Roman"/>
+          <w:sz w:val="24"/>
+          <w:szCs w:val="24"/>
+          <w:lang w:val="es-CO" w:eastAsia="es-CO"/>
+        </w:rPr>
+        <w:t>Bulma</w:t>
+      </w:r>
+      <w:proofErr w:type="spellEnd"/>
+      <w:r>
+        <w:rPr>
+          <w:rFonts w:ascii="Times New Roman" w:eastAsia="Times New Roman" w:hAnsi="Times New Roman" w:cs="Times New Roman"/>
+          <w:sz w:val="24"/>
+          <w:szCs w:val="24"/>
+          <w:lang w:val="es-CO" w:eastAsia="es-CO"/>
+        </w:rPr>
+        <w:t xml:space="preserve"> de los soldados mientras atraviesa la isla, evitando obstáculos y derrotando enemigos antes de llegar a un punto seguro.</w:t>
       </w:r>
     </w:p>
     <w:p>
@@ -526,38 +568,16 @@
           <w:lang w:val="es-CO" w:eastAsia="es-CO"/>
         </w:rPr>
       </w:pPr>
-      <w:proofErr w:type="spellStart"/>
-      <w:r>
-        <w:rPr>
-          <w:rFonts w:ascii="Times New Roman" w:eastAsia="Times New Roman" w:hAnsi="Times New Roman" w:cs="Times New Roman"/>
-          <w:b/>
-          <w:bCs/>
-          <w:sz w:val="24"/>
-          <w:szCs w:val="24"/>
-          <w:lang w:val="es-CO" w:eastAsia="es-CO"/>
-        </w:rPr>
-        <w:t>Propuesta</w:t>
-      </w:r>
-      <w:proofErr w:type="spellEnd"/>
-      <w:r>
-        <w:rPr>
-          <w:rFonts w:ascii="Times New Roman" w:eastAsia="Times New Roman" w:hAnsi="Times New Roman" w:cs="Times New Roman"/>
-          <w:b/>
-          <w:bCs/>
-          <w:sz w:val="24"/>
-          <w:szCs w:val="24"/>
-          <w:lang w:val="es-CO" w:eastAsia="es-CO"/>
-        </w:rPr>
-        <w:t xml:space="preserve"> de Videojuego</w:t>
-      </w:r>
-      <w:r>
-        <w:rPr>
-          <w:rFonts w:ascii="Times New Roman" w:eastAsia="Times New Roman" w:hAnsi="Times New Roman" w:cs="Times New Roman"/>
-          <w:sz w:val="24"/>
-          <w:szCs w:val="24"/>
-          <w:lang w:val="es-CO" w:eastAsia="es-CO"/>
-        </w:rPr>
-        <w:t>: "El Despertar del Guardián"</w:t>
+      <w:r>
+        <w:rPr>
+          <w:rFonts w:ascii="Times New Roman" w:eastAsia="Times New Roman" w:hAnsi="Times New Roman" w:cs="Times New Roman"/>
+          <w:sz w:val="24"/>
+          <w:szCs w:val="24"/>
+          <w:lang w:val="es-CO" w:eastAsia="es-CO"/>
+        </w:rPr>
+        <w:pict w14:anchorId="6BBC5A63">
+          <v:rect id="_x0000_i1067" style="width:0;height:.75pt" o:hralign="center" o:hrstd="t" o:hrnoshade="t" o:hr="t" fillcolor="#f8faff" stroked="f"/>
+        </w:pict>
       </w:r>
     </w:p>
     <w:p>
@@ -568,23 +588,21 @@
         <w:spacing w:before="100" w:beforeAutospacing="1" w:after="100" w:afterAutospacing="1" w:line="360" w:lineRule="auto"/>
         <w:rPr>
           <w:rFonts w:ascii="Times New Roman" w:eastAsia="Times New Roman" w:hAnsi="Times New Roman" w:cs="Times New Roman"/>
-          <w:b/>
-          <w:bCs/>
-          <w:sz w:val="24"/>
-          <w:szCs w:val="24"/>
-          <w:lang w:val="es-CO" w:eastAsia="es-CO"/>
-        </w:rPr>
-      </w:pPr>
-      <w:r>
-        <w:rPr>
-          <w:rFonts w:ascii="Times New Roman" w:eastAsia="Times New Roman" w:hAnsi="Times New Roman" w:cs="Times New Roman"/>
-          <w:b/>
-          <w:bCs/>
-          <w:sz w:val="24"/>
-          <w:szCs w:val="24"/>
-          <w:lang w:val="es-CO" w:eastAsia="es-CO"/>
-        </w:rPr>
-        <w:t>Sinopsis Adaptada</w:t>
+          <w:sz w:val="24"/>
+          <w:szCs w:val="24"/>
+          <w:lang w:val="es-CO" w:eastAsia="es-CO"/>
+        </w:rPr>
+      </w:pPr>
+      <w:r>
+        <w:rPr>
+          <w:rFonts w:ascii="Times New Roman" w:eastAsia="Times New Roman" w:hAnsi="Times New Roman" w:cs="Times New Roman"/>
+          <w:b/>
+          <w:bCs/>
+          <w:sz w:val="24"/>
+          <w:szCs w:val="24"/>
+          <w:lang w:val="es-CO" w:eastAsia="es-CO"/>
+        </w:rPr>
+        <w:t>2. Estructura del Videojuego</w:t>
       </w:r>
     </w:p>
     <w:p>
@@ -603,11 +621,91 @@
       <w:r>
         <w:rPr>
           <w:rFonts w:ascii="Times New Roman" w:eastAsia="Times New Roman" w:hAnsi="Times New Roman" w:cs="Times New Roman"/>
-          <w:sz w:val="24"/>
-          <w:szCs w:val="24"/>
-          <w:lang w:val="es-CO" w:eastAsia="es-CO"/>
-        </w:rPr>
-        <w:t xml:space="preserve">Tras la derrota de Piccolo </w:t>
+          <w:b/>
+          <w:bCs/>
+          <w:sz w:val="24"/>
+          <w:szCs w:val="24"/>
+          <w:lang w:val="es-CO" w:eastAsia="es-CO"/>
+        </w:rPr>
+        <w:t>Niveles Propuestos:</w:t>
+      </w:r>
+    </w:p>
+    <w:p>
+      <w:pPr>
+        <w:widowControl/>
+        <w:numPr>
+          <w:ilvl w:val="0"/>
+          <w:numId w:val="11"/>
+        </w:numPr>
+        <w:autoSpaceDE/>
+        <w:autoSpaceDN/>
+        <w:spacing w:before="100" w:beforeAutospacing="1" w:after="100" w:afterAutospacing="1" w:line="360" w:lineRule="auto"/>
+        <w:rPr>
+          <w:rFonts w:ascii="Times New Roman" w:eastAsia="Times New Roman" w:hAnsi="Times New Roman" w:cs="Times New Roman"/>
+          <w:sz w:val="24"/>
+          <w:szCs w:val="24"/>
+          <w:lang w:val="es-CO" w:eastAsia="es-CO"/>
+        </w:rPr>
+      </w:pPr>
+      <w:r>
+        <w:rPr>
+          <w:rFonts w:ascii="Times New Roman" w:eastAsia="Times New Roman" w:hAnsi="Times New Roman" w:cs="Times New Roman"/>
+          <w:b/>
+          <w:bCs/>
+          <w:sz w:val="24"/>
+          <w:szCs w:val="24"/>
+          <w:lang w:val="es-CO" w:eastAsia="es-CO"/>
+        </w:rPr>
+        <w:t>Nivel 1:</w:t>
+      </w:r>
+      <w:r>
+        <w:rPr>
+          <w:rFonts w:ascii="Times New Roman" w:eastAsia="Times New Roman" w:hAnsi="Times New Roman" w:cs="Times New Roman"/>
+          <w:sz w:val="24"/>
+          <w:szCs w:val="24"/>
+          <w:lang w:val="es-CO" w:eastAsia="es-CO"/>
+        </w:rPr>
+        <w:t> </w:t>
+      </w:r>
+      <w:r>
+        <w:rPr>
+          <w:rFonts w:ascii="Times New Roman" w:eastAsia="Times New Roman" w:hAnsi="Times New Roman" w:cs="Times New Roman"/>
+          <w:i/>
+          <w:iCs/>
+          <w:sz w:val="24"/>
+          <w:szCs w:val="24"/>
+          <w:lang w:val="es-CO" w:eastAsia="es-CO"/>
+        </w:rPr>
+        <w:t>"Huida en la Playa"</w:t>
+      </w:r>
+      <w:r>
+        <w:rPr>
+          <w:rFonts w:ascii="Times New Roman" w:eastAsia="Times New Roman" w:hAnsi="Times New Roman" w:cs="Times New Roman"/>
+          <w:sz w:val="24"/>
+          <w:szCs w:val="24"/>
+          <w:lang w:val="es-CO" w:eastAsia="es-CO"/>
+        </w:rPr>
+        <w:t> (Estilo </w:t>
+      </w:r>
+      <w:r>
+        <w:rPr>
+          <w:rFonts w:ascii="Times New Roman" w:eastAsia="Times New Roman" w:hAnsi="Times New Roman" w:cs="Times New Roman"/>
+          <w:i/>
+          <w:iCs/>
+          <w:sz w:val="24"/>
+          <w:szCs w:val="24"/>
+          <w:lang w:val="es-CO" w:eastAsia="es-CO"/>
+        </w:rPr>
+        <w:t>Banana Kong</w:t>
+      </w:r>
+      <w:r>
+        <w:rPr>
+          <w:rFonts w:ascii="Times New Roman" w:eastAsia="Times New Roman" w:hAnsi="Times New Roman" w:cs="Times New Roman"/>
+          <w:sz w:val="24"/>
+          <w:szCs w:val="24"/>
+          <w:lang w:val="es-CO" w:eastAsia="es-CO"/>
+        </w:rPr>
+        <w:t xml:space="preserve"> con </w:t>
       </w:r>
       <w:proofErr w:type="spellStart"/>
       <w:r>
@@ -617,7 +715,7 @@
           <w:szCs w:val="24"/>
           <w:lang w:val="es-CO" w:eastAsia="es-CO"/>
         </w:rPr>
-        <w:t>Daimaoh</w:t>
+        <w:t>scroll</w:t>
       </w:r>
       <w:proofErr w:type="spellEnd"/>
       <w:r>
@@ -627,107 +725,89 @@
           <w:szCs w:val="24"/>
           <w:lang w:val="es-CO" w:eastAsia="es-CO"/>
         </w:rPr>
-        <w:t xml:space="preserve">, </w:t>
+        <w:t xml:space="preserve"> lateral automático).</w:t>
+      </w:r>
+    </w:p>
+    <w:p>
+      <w:pPr>
+        <w:widowControl/>
+        <w:numPr>
+          <w:ilvl w:val="0"/>
+          <w:numId w:val="11"/>
+        </w:numPr>
+        <w:autoSpaceDE/>
+        <w:autoSpaceDN/>
+        <w:spacing w:before="100" w:beforeAutospacing="1" w:after="100" w:afterAutospacing="1" w:line="360" w:lineRule="auto"/>
+        <w:rPr>
+          <w:rFonts w:ascii="Times New Roman" w:eastAsia="Times New Roman" w:hAnsi="Times New Roman" w:cs="Times New Roman"/>
+          <w:sz w:val="24"/>
+          <w:szCs w:val="24"/>
+          <w:lang w:val="es-CO" w:eastAsia="es-CO"/>
+        </w:rPr>
+      </w:pPr>
+      <w:r>
+        <w:rPr>
+          <w:rFonts w:ascii="Times New Roman" w:eastAsia="Times New Roman" w:hAnsi="Times New Roman" w:cs="Times New Roman"/>
+          <w:b/>
+          <w:bCs/>
+          <w:sz w:val="24"/>
+          <w:szCs w:val="24"/>
+          <w:lang w:val="es-CO" w:eastAsia="es-CO"/>
+        </w:rPr>
+        <w:t>Nivel 2:</w:t>
+      </w:r>
+      <w:r>
+        <w:rPr>
+          <w:rFonts w:ascii="Times New Roman" w:eastAsia="Times New Roman" w:hAnsi="Times New Roman" w:cs="Times New Roman"/>
+          <w:sz w:val="24"/>
+          <w:szCs w:val="24"/>
+          <w:lang w:val="es-CO" w:eastAsia="es-CO"/>
+        </w:rPr>
+        <w:t> </w:t>
+      </w:r>
+      <w:r>
+        <w:rPr>
+          <w:rFonts w:ascii="Times New Roman" w:eastAsia="Times New Roman" w:hAnsi="Times New Roman" w:cs="Times New Roman"/>
+          <w:i/>
+          <w:iCs/>
+          <w:sz w:val="24"/>
+          <w:szCs w:val="24"/>
+          <w:lang w:val="es-CO" w:eastAsia="es-CO"/>
+        </w:rPr>
+        <w:t xml:space="preserve">"Encuentro con </w:t>
       </w:r>
       <w:proofErr w:type="spellStart"/>
       <w:r>
         <w:rPr>
           <w:rFonts w:ascii="Times New Roman" w:eastAsia="Times New Roman" w:hAnsi="Times New Roman" w:cs="Times New Roman"/>
-          <w:sz w:val="24"/>
-          <w:szCs w:val="24"/>
-          <w:lang w:val="es-CO" w:eastAsia="es-CO"/>
-        </w:rPr>
-        <w:t>Goku</w:t>
+          <w:i/>
+          <w:iCs/>
+          <w:sz w:val="24"/>
+          <w:szCs w:val="24"/>
+          <w:lang w:val="es-CO" w:eastAsia="es-CO"/>
+        </w:rPr>
+        <w:t>Bulma</w:t>
       </w:r>
       <w:proofErr w:type="spellEnd"/>
       <w:r>
         <w:rPr>
           <w:rFonts w:ascii="Times New Roman" w:eastAsia="Times New Roman" w:hAnsi="Times New Roman" w:cs="Times New Roman"/>
-          <w:sz w:val="24"/>
-          <w:szCs w:val="24"/>
-          <w:lang w:val="es-CO" w:eastAsia="es-CO"/>
-        </w:rPr>
-        <w:t xml:space="preserve"> asciende al Templo Sagrado en busca de respuestas. Allí, conoce a Mr. Popo y, posteriormente, a </w:t>
-      </w:r>
-      <w:proofErr w:type="spellStart"/>
-      <w:r>
-        <w:rPr>
-          <w:rFonts w:ascii="Times New Roman" w:eastAsia="Times New Roman" w:hAnsi="Times New Roman" w:cs="Times New Roman"/>
-          <w:sz w:val="24"/>
-          <w:szCs w:val="24"/>
-          <w:lang w:val="es-CO" w:eastAsia="es-CO"/>
-        </w:rPr>
-        <w:t>KamiSama</w:t>
-      </w:r>
-      <w:proofErr w:type="spellEnd"/>
-      <w:r>
-        <w:rPr>
-          <w:rFonts w:ascii="Times New Roman" w:eastAsia="Times New Roman" w:hAnsi="Times New Roman" w:cs="Times New Roman"/>
-          <w:sz w:val="24"/>
-          <w:szCs w:val="24"/>
-          <w:lang w:val="es-CO" w:eastAsia="es-CO"/>
-        </w:rPr>
-        <w:t xml:space="preserve">, el creador de las Esferas del Dragón. Impresionado por la determinación de </w:t>
-      </w:r>
-      <w:proofErr w:type="spellStart"/>
-      <w:r>
-        <w:rPr>
-          <w:rFonts w:ascii="Times New Roman" w:eastAsia="Times New Roman" w:hAnsi="Times New Roman" w:cs="Times New Roman"/>
-          <w:sz w:val="24"/>
-          <w:szCs w:val="24"/>
-          <w:lang w:val="es-CO" w:eastAsia="es-CO"/>
-        </w:rPr>
-        <w:t>Goku</w:t>
-      </w:r>
-      <w:proofErr w:type="spellEnd"/>
-      <w:r>
-        <w:rPr>
-          <w:rFonts w:ascii="Times New Roman" w:eastAsia="Times New Roman" w:hAnsi="Times New Roman" w:cs="Times New Roman"/>
-          <w:sz w:val="24"/>
-          <w:szCs w:val="24"/>
-          <w:lang w:val="es-CO" w:eastAsia="es-CO"/>
-        </w:rPr>
-        <w:t xml:space="preserve">, </w:t>
-      </w:r>
-      <w:proofErr w:type="spellStart"/>
-      <w:r>
-        <w:rPr>
-          <w:rFonts w:ascii="Times New Roman" w:eastAsia="Times New Roman" w:hAnsi="Times New Roman" w:cs="Times New Roman"/>
-          <w:sz w:val="24"/>
-          <w:szCs w:val="24"/>
-          <w:lang w:val="es-CO" w:eastAsia="es-CO"/>
-        </w:rPr>
-        <w:t>KamiSama</w:t>
-      </w:r>
-      <w:proofErr w:type="spellEnd"/>
-      <w:r>
-        <w:rPr>
-          <w:rFonts w:ascii="Times New Roman" w:eastAsia="Times New Roman" w:hAnsi="Times New Roman" w:cs="Times New Roman"/>
-          <w:sz w:val="24"/>
-          <w:szCs w:val="24"/>
-          <w:lang w:val="es-CO" w:eastAsia="es-CO"/>
-        </w:rPr>
-        <w:t xml:space="preserve"> accede a revivir a Shen Long con la condición de que </w:t>
-      </w:r>
-      <w:proofErr w:type="spellStart"/>
-      <w:r>
-        <w:rPr>
-          <w:rFonts w:ascii="Times New Roman" w:eastAsia="Times New Roman" w:hAnsi="Times New Roman" w:cs="Times New Roman"/>
-          <w:sz w:val="24"/>
-          <w:szCs w:val="24"/>
-          <w:lang w:val="es-CO" w:eastAsia="es-CO"/>
-        </w:rPr>
-        <w:t>Goku</w:t>
-      </w:r>
-      <w:proofErr w:type="spellEnd"/>
-      <w:r>
-        <w:rPr>
-          <w:rFonts w:ascii="Times New Roman" w:eastAsia="Times New Roman" w:hAnsi="Times New Roman" w:cs="Times New Roman"/>
-          <w:sz w:val="24"/>
-          <w:szCs w:val="24"/>
-          <w:lang w:val="es-CO" w:eastAsia="es-CO"/>
-        </w:rPr>
-        <w:t xml:space="preserve"> entrene bajo la tutela de Mr. Popo. </w:t>
+          <w:i/>
+          <w:iCs/>
+          <w:sz w:val="24"/>
+          <w:szCs w:val="24"/>
+          <w:lang w:val="es-CO" w:eastAsia="es-CO"/>
+        </w:rPr>
+        <w:t>"</w:t>
+      </w:r>
+      <w:r>
+        <w:rPr>
+          <w:rFonts w:ascii="Times New Roman" w:eastAsia="Times New Roman" w:hAnsi="Times New Roman" w:cs="Times New Roman"/>
+          <w:sz w:val="24"/>
+          <w:szCs w:val="24"/>
+          <w:lang w:val="es-CO" w:eastAsia="es-CO"/>
+        </w:rPr>
+        <w:t> (Combate contra un jefe final).</w:t>
       </w:r>
     </w:p>
     <w:p>
@@ -738,23 +818,21 @@
         <w:spacing w:before="100" w:beforeAutospacing="1" w:after="100" w:afterAutospacing="1" w:line="360" w:lineRule="auto"/>
         <w:rPr>
           <w:rFonts w:ascii="Times New Roman" w:eastAsia="Times New Roman" w:hAnsi="Times New Roman" w:cs="Times New Roman"/>
-          <w:b/>
-          <w:bCs/>
-          <w:sz w:val="24"/>
-          <w:szCs w:val="24"/>
-          <w:lang w:val="es-CO" w:eastAsia="es-CO"/>
-        </w:rPr>
-      </w:pPr>
-      <w:r>
-        <w:rPr>
-          <w:rFonts w:ascii="Times New Roman" w:eastAsia="Times New Roman" w:hAnsi="Times New Roman" w:cs="Times New Roman"/>
-          <w:b/>
-          <w:bCs/>
-          <w:sz w:val="24"/>
-          <w:szCs w:val="24"/>
-          <w:lang w:val="es-CO" w:eastAsia="es-CO"/>
-        </w:rPr>
-        <w:t>Estructura del Videojuego</w:t>
+          <w:sz w:val="24"/>
+          <w:szCs w:val="24"/>
+          <w:lang w:val="es-CO" w:eastAsia="es-CO"/>
+        </w:rPr>
+      </w:pPr>
+      <w:r>
+        <w:rPr>
+          <w:rFonts w:ascii="Times New Roman" w:eastAsia="Times New Roman" w:hAnsi="Times New Roman" w:cs="Times New Roman"/>
+          <w:sz w:val="24"/>
+          <w:szCs w:val="24"/>
+          <w:lang w:val="es-CO" w:eastAsia="es-CO"/>
+        </w:rPr>
+        <w:pict w14:anchorId="33E486AB">
+          <v:rect id="_x0000_i1068" style="width:0;height:.75pt" o:hralign="center" o:hrstd="t" o:hrnoshade="t" o:hr="t" fillcolor="#f8faff" stroked="f"/>
+        </w:pict>
       </w:r>
     </w:p>
     <w:p>
@@ -773,20 +851,46 @@
       <w:r>
         <w:rPr>
           <w:rFonts w:ascii="Times New Roman" w:eastAsia="Times New Roman" w:hAnsi="Times New Roman" w:cs="Times New Roman"/>
-          <w:sz w:val="24"/>
-          <w:szCs w:val="24"/>
-          <w:lang w:val="es-CO" w:eastAsia="es-CO"/>
-        </w:rPr>
-        <w:t xml:space="preserve">El juego se dividirá en tres niveles, cada uno con dinámicas y físicas distintas: </w:t>
-      </w:r>
-    </w:p>
-    <w:p>
-      <w:pPr>
-        <w:pStyle w:val="Prrafodelista"/>
+          <w:b/>
+          <w:bCs/>
+          <w:sz w:val="24"/>
+          <w:szCs w:val="24"/>
+          <w:lang w:val="es-CO" w:eastAsia="es-CO"/>
+        </w:rPr>
+        <w:t>Nivel 1: "Huida en la Playa"</w:t>
+      </w:r>
+    </w:p>
+    <w:p>
+      <w:pPr>
+        <w:widowControl/>
+        <w:autoSpaceDE/>
+        <w:autoSpaceDN/>
+        <w:spacing w:before="100" w:beforeAutospacing="1" w:after="100" w:afterAutospacing="1" w:line="360" w:lineRule="auto"/>
+        <w:rPr>
+          <w:rFonts w:ascii="Times New Roman" w:eastAsia="Times New Roman" w:hAnsi="Times New Roman" w:cs="Times New Roman"/>
+          <w:sz w:val="24"/>
+          <w:szCs w:val="24"/>
+          <w:lang w:val="es-CO" w:eastAsia="es-CO"/>
+        </w:rPr>
+      </w:pPr>
+      <w:r>
+        <w:rPr>
+          <w:rFonts w:ascii="Times New Roman" w:eastAsia="Times New Roman" w:hAnsi="Times New Roman" w:cs="Times New Roman"/>
+          <w:b/>
+          <w:bCs/>
+          <w:sz w:val="24"/>
+          <w:szCs w:val="24"/>
+          <w:lang w:val="es-CO" w:eastAsia="es-CO"/>
+        </w:rPr>
+        <w:t>Dinámica:</w:t>
+      </w:r>
+    </w:p>
+    <w:p>
+      <w:pPr>
         <w:widowControl/>
         <w:numPr>
           <w:ilvl w:val="0"/>
-          <w:numId w:val="10"/>
+          <w:numId w:val="12"/>
         </w:numPr>
         <w:autoSpaceDE/>
         <w:autoSpaceDN/>
@@ -798,14 +902,239 @@
           <w:lang w:val="es-CO" w:eastAsia="es-CO"/>
         </w:rPr>
       </w:pPr>
-      <w:r>
-        <w:rPr>
-          <w:rFonts w:ascii="Times New Roman" w:eastAsia="Times New Roman" w:hAnsi="Times New Roman" w:cs="Times New Roman"/>
-          <w:sz w:val="24"/>
-          <w:szCs w:val="24"/>
-          <w:lang w:val="es-CO" w:eastAsia="es-CO"/>
-        </w:rPr>
-        <w:t>Nivel 1: Ascenso al Templo Sagrado</w:t>
+      <w:proofErr w:type="spellStart"/>
+      <w:r>
+        <w:rPr>
+          <w:rFonts w:ascii="Times New Roman" w:eastAsia="Times New Roman" w:hAnsi="Times New Roman" w:cs="Times New Roman"/>
+          <w:b/>
+          <w:bCs/>
+          <w:sz w:val="24"/>
+          <w:szCs w:val="24"/>
+          <w:lang w:val="es-CO" w:eastAsia="es-CO"/>
+        </w:rPr>
+        <w:t>Scroll</w:t>
+      </w:r>
+      <w:proofErr w:type="spellEnd"/>
+      <w:r>
+        <w:rPr>
+          <w:rFonts w:ascii="Times New Roman" w:eastAsia="Times New Roman" w:hAnsi="Times New Roman" w:cs="Times New Roman"/>
+          <w:b/>
+          <w:bCs/>
+          <w:sz w:val="24"/>
+          <w:szCs w:val="24"/>
+          <w:lang w:val="es-CO" w:eastAsia="es-CO"/>
+        </w:rPr>
+        <w:t xml:space="preserve"> lateral automático:</w:t>
+      </w:r>
+      <w:r>
+        <w:rPr>
+          <w:rFonts w:ascii="Times New Roman" w:eastAsia="Times New Roman" w:hAnsi="Times New Roman" w:cs="Times New Roman"/>
+          <w:sz w:val="24"/>
+          <w:szCs w:val="24"/>
+          <w:lang w:val="es-CO" w:eastAsia="es-CO"/>
+        </w:rPr>
+        <w:t> </w:t>
+      </w:r>
+      <w:proofErr w:type="spellStart"/>
+      <w:r>
+        <w:rPr>
+          <w:rFonts w:ascii="Times New Roman" w:eastAsia="Times New Roman" w:hAnsi="Times New Roman" w:cs="Times New Roman"/>
+          <w:sz w:val="24"/>
+          <w:szCs w:val="24"/>
+          <w:lang w:val="es-CO" w:eastAsia="es-CO"/>
+        </w:rPr>
+        <w:t>Goku</w:t>
+      </w:r>
+      <w:proofErr w:type="spellEnd"/>
+      <w:r>
+        <w:rPr>
+          <w:rFonts w:ascii="Times New Roman" w:eastAsia="Times New Roman" w:hAnsi="Times New Roman" w:cs="Times New Roman"/>
+          <w:sz w:val="24"/>
+          <w:szCs w:val="24"/>
+          <w:lang w:val="es-CO" w:eastAsia="es-CO"/>
+        </w:rPr>
+        <w:t xml:space="preserve"> corre hacia la derecha mientras el fondo se mueve.</w:t>
+      </w:r>
+    </w:p>
+    <w:p>
+      <w:pPr>
+        <w:widowControl/>
+        <w:numPr>
+          <w:ilvl w:val="0"/>
+          <w:numId w:val="12"/>
+        </w:numPr>
+        <w:autoSpaceDE/>
+        <w:autoSpaceDN/>
+        <w:spacing w:before="100" w:beforeAutospacing="1" w:after="100" w:afterAutospacing="1" w:line="360" w:lineRule="auto"/>
+        <w:rPr>
+          <w:rFonts w:ascii="Times New Roman" w:eastAsia="Times New Roman" w:hAnsi="Times New Roman" w:cs="Times New Roman"/>
+          <w:sz w:val="24"/>
+          <w:szCs w:val="24"/>
+          <w:lang w:val="es-CO" w:eastAsia="es-CO"/>
+        </w:rPr>
+      </w:pPr>
+      <w:r>
+        <w:rPr>
+          <w:rFonts w:ascii="Times New Roman" w:eastAsia="Times New Roman" w:hAnsi="Times New Roman" w:cs="Times New Roman"/>
+          <w:b/>
+          <w:bCs/>
+          <w:sz w:val="24"/>
+          <w:szCs w:val="24"/>
+          <w:lang w:val="es-CO" w:eastAsia="es-CO"/>
+        </w:rPr>
+        <w:t>Objetivo:</w:t>
+      </w:r>
+      <w:r>
+        <w:rPr>
+          <w:rFonts w:ascii="Times New Roman" w:eastAsia="Times New Roman" w:hAnsi="Times New Roman" w:cs="Times New Roman"/>
+          <w:sz w:val="24"/>
+          <w:szCs w:val="24"/>
+          <w:lang w:val="es-CO" w:eastAsia="es-CO"/>
+        </w:rPr>
+        <w:t> Llegar al final del nivel sin perder todas las vidas.</w:t>
+      </w:r>
+    </w:p>
+    <w:p>
+      <w:pPr>
+        <w:widowControl/>
+        <w:numPr>
+          <w:ilvl w:val="0"/>
+          <w:numId w:val="12"/>
+        </w:numPr>
+        <w:autoSpaceDE/>
+        <w:autoSpaceDN/>
+        <w:spacing w:before="100" w:beforeAutospacing="1" w:after="100" w:afterAutospacing="1" w:line="360" w:lineRule="auto"/>
+        <w:rPr>
+          <w:rFonts w:ascii="Times New Roman" w:eastAsia="Times New Roman" w:hAnsi="Times New Roman" w:cs="Times New Roman"/>
+          <w:sz w:val="24"/>
+          <w:szCs w:val="24"/>
+          <w:lang w:val="es-CO" w:eastAsia="es-CO"/>
+        </w:rPr>
+      </w:pPr>
+      <w:r>
+        <w:rPr>
+          <w:rFonts w:ascii="Times New Roman" w:eastAsia="Times New Roman" w:hAnsi="Times New Roman" w:cs="Times New Roman"/>
+          <w:b/>
+          <w:bCs/>
+          <w:sz w:val="24"/>
+          <w:szCs w:val="24"/>
+          <w:lang w:val="es-CO" w:eastAsia="es-CO"/>
+        </w:rPr>
+        <w:t>Mecánicas:</w:t>
+      </w:r>
+    </w:p>
+    <w:p>
+      <w:pPr>
+        <w:widowControl/>
+        <w:numPr>
+          <w:ilvl w:val="1"/>
+          <w:numId w:val="12"/>
+        </w:numPr>
+        <w:autoSpaceDE/>
+        <w:autoSpaceDN/>
+        <w:spacing w:before="100" w:beforeAutospacing="1" w:after="100" w:afterAutospacing="1" w:line="360" w:lineRule="auto"/>
+        <w:rPr>
+          <w:rFonts w:ascii="Times New Roman" w:eastAsia="Times New Roman" w:hAnsi="Times New Roman" w:cs="Times New Roman"/>
+          <w:sz w:val="24"/>
+          <w:szCs w:val="24"/>
+          <w:lang w:val="es-CO" w:eastAsia="es-CO"/>
+        </w:rPr>
+      </w:pPr>
+      <w:r>
+        <w:rPr>
+          <w:rFonts w:ascii="Times New Roman" w:eastAsia="Times New Roman" w:hAnsi="Times New Roman" w:cs="Times New Roman"/>
+          <w:b/>
+          <w:bCs/>
+          <w:sz w:val="24"/>
+          <w:szCs w:val="24"/>
+          <w:lang w:val="es-CO" w:eastAsia="es-CO"/>
+        </w:rPr>
+        <w:t>Salto parabólico</w:t>
+      </w:r>
+      <w:r>
+        <w:rPr>
+          <w:rFonts w:ascii="Times New Roman" w:eastAsia="Times New Roman" w:hAnsi="Times New Roman" w:cs="Times New Roman"/>
+          <w:sz w:val="24"/>
+          <w:szCs w:val="24"/>
+          <w:lang w:val="es-CO" w:eastAsia="es-CO"/>
+        </w:rPr>
+        <w:t> (gravedad y velocidad inicial ajustable).</w:t>
+      </w:r>
+    </w:p>
+    <w:p>
+      <w:pPr>
+        <w:widowControl/>
+        <w:numPr>
+          <w:ilvl w:val="1"/>
+          <w:numId w:val="12"/>
+        </w:numPr>
+        <w:autoSpaceDE/>
+        <w:autoSpaceDN/>
+        <w:spacing w:before="100" w:beforeAutospacing="1" w:after="100" w:afterAutospacing="1" w:line="360" w:lineRule="auto"/>
+        <w:rPr>
+          <w:rFonts w:ascii="Times New Roman" w:eastAsia="Times New Roman" w:hAnsi="Times New Roman" w:cs="Times New Roman"/>
+          <w:sz w:val="24"/>
+          <w:szCs w:val="24"/>
+          <w:lang w:val="es-CO" w:eastAsia="es-CO"/>
+        </w:rPr>
+      </w:pPr>
+      <w:r>
+        <w:rPr>
+          <w:rFonts w:ascii="Times New Roman" w:eastAsia="Times New Roman" w:hAnsi="Times New Roman" w:cs="Times New Roman"/>
+          <w:b/>
+          <w:bCs/>
+          <w:sz w:val="24"/>
+          <w:szCs w:val="24"/>
+          <w:lang w:val="es-CO" w:eastAsia="es-CO"/>
+        </w:rPr>
+        <w:t>Movimiento pendular</w:t>
+      </w:r>
+      <w:r>
+        <w:rPr>
+          <w:rFonts w:ascii="Times New Roman" w:eastAsia="Times New Roman" w:hAnsi="Times New Roman" w:cs="Times New Roman"/>
+          <w:sz w:val="24"/>
+          <w:szCs w:val="24"/>
+          <w:lang w:val="es-CO" w:eastAsia="es-CO"/>
+        </w:rPr>
+        <w:t> (balanceo en lianas).</w:t>
+      </w:r>
+    </w:p>
+    <w:p>
+      <w:pPr>
+        <w:widowControl/>
+        <w:numPr>
+          <w:ilvl w:val="1"/>
+          <w:numId w:val="12"/>
+        </w:numPr>
+        <w:autoSpaceDE/>
+        <w:autoSpaceDN/>
+        <w:spacing w:before="100" w:beforeAutospacing="1" w:after="100" w:afterAutospacing="1" w:line="360" w:lineRule="auto"/>
+        <w:rPr>
+          <w:rFonts w:ascii="Times New Roman" w:eastAsia="Times New Roman" w:hAnsi="Times New Roman" w:cs="Times New Roman"/>
+          <w:sz w:val="24"/>
+          <w:szCs w:val="24"/>
+          <w:lang w:val="es-CO" w:eastAsia="es-CO"/>
+        </w:rPr>
+      </w:pPr>
+      <w:r>
+        <w:rPr>
+          <w:rFonts w:ascii="Times New Roman" w:eastAsia="Times New Roman" w:hAnsi="Times New Roman" w:cs="Times New Roman"/>
+          <w:b/>
+          <w:bCs/>
+          <w:sz w:val="24"/>
+          <w:szCs w:val="24"/>
+          <w:lang w:val="es-CO" w:eastAsia="es-CO"/>
+        </w:rPr>
+        <w:t>Plataformas móviles</w:t>
+      </w:r>
+      <w:r>
+        <w:rPr>
+          <w:rFonts w:ascii="Times New Roman" w:eastAsia="Times New Roman" w:hAnsi="Times New Roman" w:cs="Times New Roman"/>
+          <w:sz w:val="24"/>
+          <w:szCs w:val="24"/>
+          <w:lang w:val="es-CO" w:eastAsia="es-CO"/>
+        </w:rPr>
+        <w:t> (oscilación vertical/horizontal).</w:t>
       </w:r>
     </w:p>
     <w:p>
@@ -824,31 +1153,162 @@
       <w:r>
         <w:rPr>
           <w:rFonts w:ascii="Times New Roman" w:eastAsia="Times New Roman" w:hAnsi="Times New Roman" w:cs="Times New Roman"/>
-          <w:sz w:val="24"/>
-          <w:szCs w:val="24"/>
-          <w:lang w:val="es-CO" w:eastAsia="es-CO"/>
-        </w:rPr>
-        <w:t xml:space="preserve">Objetivo: Guiar a </w:t>
-      </w:r>
-      <w:proofErr w:type="spellStart"/>
-      <w:r>
-        <w:rPr>
-          <w:rFonts w:ascii="Times New Roman" w:eastAsia="Times New Roman" w:hAnsi="Times New Roman" w:cs="Times New Roman"/>
-          <w:sz w:val="24"/>
-          <w:szCs w:val="24"/>
-          <w:lang w:val="es-CO" w:eastAsia="es-CO"/>
-        </w:rPr>
-        <w:t>Goku</w:t>
-      </w:r>
-      <w:proofErr w:type="spellEnd"/>
-      <w:r>
-        <w:rPr>
-          <w:rFonts w:ascii="Times New Roman" w:eastAsia="Times New Roman" w:hAnsi="Times New Roman" w:cs="Times New Roman"/>
-          <w:sz w:val="24"/>
-          <w:szCs w:val="24"/>
-          <w:lang w:val="es-CO" w:eastAsia="es-CO"/>
-        </w:rPr>
-        <w:t xml:space="preserve"> en su ascenso por la Torre de Karin hasta llegar al Templo Sagrado. </w:t>
+          <w:b/>
+          <w:bCs/>
+          <w:sz w:val="24"/>
+          <w:szCs w:val="24"/>
+          <w:lang w:val="es-CO" w:eastAsia="es-CO"/>
+        </w:rPr>
+        <w:t>Retos:</w:t>
+      </w:r>
+    </w:p>
+    <w:p>
+      <w:pPr>
+        <w:widowControl/>
+        <w:numPr>
+          <w:ilvl w:val="0"/>
+          <w:numId w:val="13"/>
+        </w:numPr>
+        <w:autoSpaceDE/>
+        <w:autoSpaceDN/>
+        <w:spacing w:before="100" w:beforeAutospacing="1" w:after="100" w:afterAutospacing="1" w:line="360" w:lineRule="auto"/>
+        <w:rPr>
+          <w:rFonts w:ascii="Times New Roman" w:eastAsia="Times New Roman" w:hAnsi="Times New Roman" w:cs="Times New Roman"/>
+          <w:sz w:val="24"/>
+          <w:szCs w:val="24"/>
+          <w:lang w:val="es-CO" w:eastAsia="es-CO"/>
+        </w:rPr>
+      </w:pPr>
+      <w:r>
+        <w:rPr>
+          <w:rFonts w:ascii="Times New Roman" w:eastAsia="Times New Roman" w:hAnsi="Times New Roman" w:cs="Times New Roman"/>
+          <w:b/>
+          <w:bCs/>
+          <w:sz w:val="24"/>
+          <w:szCs w:val="24"/>
+          <w:lang w:val="es-CO" w:eastAsia="es-CO"/>
+        </w:rPr>
+        <w:t>Obstáculos:</w:t>
+      </w:r>
+    </w:p>
+    <w:p>
+      <w:pPr>
+        <w:widowControl/>
+        <w:numPr>
+          <w:ilvl w:val="1"/>
+          <w:numId w:val="13"/>
+        </w:numPr>
+        <w:autoSpaceDE/>
+        <w:autoSpaceDN/>
+        <w:spacing w:before="100" w:beforeAutospacing="1" w:after="100" w:afterAutospacing="1" w:line="360" w:lineRule="auto"/>
+        <w:rPr>
+          <w:rFonts w:ascii="Times New Roman" w:eastAsia="Times New Roman" w:hAnsi="Times New Roman" w:cs="Times New Roman"/>
+          <w:sz w:val="24"/>
+          <w:szCs w:val="24"/>
+          <w:lang w:val="es-CO" w:eastAsia="es-CO"/>
+        </w:rPr>
+      </w:pPr>
+      <w:r>
+        <w:rPr>
+          <w:rFonts w:ascii="Times New Roman" w:eastAsia="Times New Roman" w:hAnsi="Times New Roman" w:cs="Times New Roman"/>
+          <w:sz w:val="24"/>
+          <w:szCs w:val="24"/>
+          <w:lang w:val="es-CO" w:eastAsia="es-CO"/>
+        </w:rPr>
+        <w:t>Troncos rotatorios.</w:t>
+      </w:r>
+    </w:p>
+    <w:p>
+      <w:pPr>
+        <w:widowControl/>
+        <w:numPr>
+          <w:ilvl w:val="1"/>
+          <w:numId w:val="13"/>
+        </w:numPr>
+        <w:autoSpaceDE/>
+        <w:autoSpaceDN/>
+        <w:spacing w:before="100" w:beforeAutospacing="1" w:after="100" w:afterAutospacing="1" w:line="360" w:lineRule="auto"/>
+        <w:rPr>
+          <w:rFonts w:ascii="Times New Roman" w:eastAsia="Times New Roman" w:hAnsi="Times New Roman" w:cs="Times New Roman"/>
+          <w:sz w:val="24"/>
+          <w:szCs w:val="24"/>
+          <w:lang w:val="es-CO" w:eastAsia="es-CO"/>
+        </w:rPr>
+      </w:pPr>
+      <w:r>
+        <w:rPr>
+          <w:rFonts w:ascii="Times New Roman" w:eastAsia="Times New Roman" w:hAnsi="Times New Roman" w:cs="Times New Roman"/>
+          <w:sz w:val="24"/>
+          <w:szCs w:val="24"/>
+          <w:lang w:val="es-CO" w:eastAsia="es-CO"/>
+        </w:rPr>
+        <w:lastRenderedPageBreak/>
+        <w:t>Huecos en el suelo.</w:t>
+      </w:r>
+    </w:p>
+    <w:p>
+      <w:pPr>
+        <w:widowControl/>
+        <w:numPr>
+          <w:ilvl w:val="1"/>
+          <w:numId w:val="13"/>
+        </w:numPr>
+        <w:autoSpaceDE/>
+        <w:autoSpaceDN/>
+        <w:spacing w:before="100" w:beforeAutospacing="1" w:after="100" w:afterAutospacing="1" w:line="360" w:lineRule="auto"/>
+        <w:rPr>
+          <w:rFonts w:ascii="Times New Roman" w:eastAsia="Times New Roman" w:hAnsi="Times New Roman" w:cs="Times New Roman"/>
+          <w:sz w:val="24"/>
+          <w:szCs w:val="24"/>
+          <w:lang w:val="es-CO" w:eastAsia="es-CO"/>
+        </w:rPr>
+      </w:pPr>
+      <w:r>
+        <w:rPr>
+          <w:rFonts w:ascii="Times New Roman" w:eastAsia="Times New Roman" w:hAnsi="Times New Roman" w:cs="Times New Roman"/>
+          <w:sz w:val="24"/>
+          <w:szCs w:val="24"/>
+          <w:lang w:val="es-CO" w:eastAsia="es-CO"/>
+        </w:rPr>
+        <w:t>Rocas que caen.</w:t>
+      </w:r>
+    </w:p>
+    <w:p>
+      <w:pPr>
+        <w:widowControl/>
+        <w:numPr>
+          <w:ilvl w:val="0"/>
+          <w:numId w:val="13"/>
+        </w:numPr>
+        <w:autoSpaceDE/>
+        <w:autoSpaceDN/>
+        <w:spacing w:before="100" w:beforeAutospacing="1" w:after="100" w:afterAutospacing="1" w:line="360" w:lineRule="auto"/>
+        <w:rPr>
+          <w:rFonts w:ascii="Times New Roman" w:eastAsia="Times New Roman" w:hAnsi="Times New Roman" w:cs="Times New Roman"/>
+          <w:sz w:val="24"/>
+          <w:szCs w:val="24"/>
+          <w:lang w:val="es-CO" w:eastAsia="es-CO"/>
+        </w:rPr>
+      </w:pPr>
+      <w:r>
+        <w:rPr>
+          <w:rFonts w:ascii="Times New Roman" w:eastAsia="Times New Roman" w:hAnsi="Times New Roman" w:cs="Times New Roman"/>
+          <w:b/>
+          <w:bCs/>
+          <w:sz w:val="24"/>
+          <w:szCs w:val="24"/>
+          <w:lang w:val="es-CO" w:eastAsia="es-CO"/>
+        </w:rPr>
+        <w:t>Enemigos:</w:t>
+      </w:r>
+      <w:r>
+        <w:rPr>
+          <w:rFonts w:ascii="Times New Roman" w:eastAsia="Times New Roman" w:hAnsi="Times New Roman" w:cs="Times New Roman"/>
+          <w:sz w:val="24"/>
+          <w:szCs w:val="24"/>
+          <w:lang w:val="es-CO" w:eastAsia="es-CO"/>
+        </w:rPr>
+        <w:t> Soldados del Listón Rojo disparando proyectiles.</w:t>
       </w:r>
     </w:p>
     <w:p>
@@ -867,11 +1327,147 @@
       <w:r>
         <w:rPr>
           <w:rFonts w:ascii="Times New Roman" w:eastAsia="Times New Roman" w:hAnsi="Times New Roman" w:cs="Times New Roman"/>
+          <w:b/>
+          <w:bCs/>
           <w:sz w:val="24"/>
           <w:szCs w:val="24"/>
           <w:lang w:val="es-CO" w:eastAsia="es-CO"/>
         </w:rPr>
         <w:t>Físicas Implementadas:</w:t>
+      </w:r>
+    </w:p>
+    <w:p>
+      <w:pPr>
+        <w:widowControl/>
+        <w:numPr>
+          <w:ilvl w:val="0"/>
+          <w:numId w:val="14"/>
+        </w:numPr>
+        <w:autoSpaceDE/>
+        <w:autoSpaceDN/>
+        <w:spacing w:before="100" w:beforeAutospacing="1" w:after="100" w:afterAutospacing="1" w:line="360" w:lineRule="auto"/>
+        <w:rPr>
+          <w:rFonts w:ascii="Times New Roman" w:eastAsia="Times New Roman" w:hAnsi="Times New Roman" w:cs="Times New Roman"/>
+          <w:sz w:val="24"/>
+          <w:szCs w:val="24"/>
+          <w:lang w:val="es-CO" w:eastAsia="es-CO"/>
+        </w:rPr>
+      </w:pPr>
+      <w:r>
+        <w:rPr>
+          <w:rFonts w:ascii="Times New Roman" w:eastAsia="Times New Roman" w:hAnsi="Times New Roman" w:cs="Times New Roman"/>
+          <w:b/>
+          <w:bCs/>
+          <w:sz w:val="24"/>
+          <w:szCs w:val="24"/>
+          <w:lang w:val="es-CO" w:eastAsia="es-CO"/>
+        </w:rPr>
+        <w:t>Movimiento Parabólico</w:t>
+      </w:r>
+      <w:r>
+        <w:rPr>
+          <w:rFonts w:ascii="Times New Roman" w:eastAsia="Times New Roman" w:hAnsi="Times New Roman" w:cs="Times New Roman"/>
+          <w:sz w:val="24"/>
+          <w:szCs w:val="24"/>
+          <w:lang w:val="es-CO" w:eastAsia="es-CO"/>
+        </w:rPr>
+        <w:t xml:space="preserve"> (salto de </w:t>
+      </w:r>
+      <w:proofErr w:type="spellStart"/>
+      <w:r>
+        <w:rPr>
+          <w:rFonts w:ascii="Times New Roman" w:eastAsia="Times New Roman" w:hAnsi="Times New Roman" w:cs="Times New Roman"/>
+          <w:sz w:val="24"/>
+          <w:szCs w:val="24"/>
+          <w:lang w:val="es-CO" w:eastAsia="es-CO"/>
+        </w:rPr>
+        <w:t>Goku</w:t>
+      </w:r>
+      <w:proofErr w:type="spellEnd"/>
+      <w:r>
+        <w:rPr>
+          <w:rFonts w:ascii="Times New Roman" w:eastAsia="Times New Roman" w:hAnsi="Times New Roman" w:cs="Times New Roman"/>
+          <w:sz w:val="24"/>
+          <w:szCs w:val="24"/>
+          <w:lang w:val="es-CO" w:eastAsia="es-CO"/>
+        </w:rPr>
+        <w:t xml:space="preserve"> con aceleración gravitacional).</w:t>
+      </w:r>
+    </w:p>
+    <w:p>
+      <w:pPr>
+        <w:widowControl/>
+        <w:numPr>
+          <w:ilvl w:val="0"/>
+          <w:numId w:val="14"/>
+        </w:numPr>
+        <w:autoSpaceDE/>
+        <w:autoSpaceDN/>
+        <w:spacing w:before="100" w:beforeAutospacing="1" w:after="100" w:afterAutospacing="1" w:line="360" w:lineRule="auto"/>
+        <w:rPr>
+          <w:rFonts w:ascii="Times New Roman" w:eastAsia="Times New Roman" w:hAnsi="Times New Roman" w:cs="Times New Roman"/>
+          <w:sz w:val="24"/>
+          <w:szCs w:val="24"/>
+          <w:lang w:val="es-CO" w:eastAsia="es-CO"/>
+        </w:rPr>
+      </w:pPr>
+      <w:r>
+        <w:rPr>
+          <w:rFonts w:ascii="Times New Roman" w:eastAsia="Times New Roman" w:hAnsi="Times New Roman" w:cs="Times New Roman"/>
+          <w:b/>
+          <w:bCs/>
+          <w:sz w:val="24"/>
+          <w:szCs w:val="24"/>
+          <w:lang w:val="es-CO" w:eastAsia="es-CO"/>
+        </w:rPr>
+        <w:t>Movimiento Pendular</w:t>
+      </w:r>
+      <w:r>
+        <w:rPr>
+          <w:rFonts w:ascii="Times New Roman" w:eastAsia="Times New Roman" w:hAnsi="Times New Roman" w:cs="Times New Roman"/>
+          <w:sz w:val="24"/>
+          <w:szCs w:val="24"/>
+          <w:lang w:val="es-CO" w:eastAsia="es-CO"/>
+        </w:rPr>
+        <w:t> (balanceo en lianas con ecuaciones de péndulo simple).</w:t>
+      </w:r>
+    </w:p>
+    <w:p>
+      <w:pPr>
+        <w:widowControl/>
+        <w:numPr>
+          <w:ilvl w:val="0"/>
+          <w:numId w:val="14"/>
+        </w:numPr>
+        <w:autoSpaceDE/>
+        <w:autoSpaceDN/>
+        <w:spacing w:before="100" w:beforeAutospacing="1" w:after="100" w:afterAutospacing="1" w:line="360" w:lineRule="auto"/>
+        <w:rPr>
+          <w:rFonts w:ascii="Times New Roman" w:eastAsia="Times New Roman" w:hAnsi="Times New Roman" w:cs="Times New Roman"/>
+          <w:sz w:val="24"/>
+          <w:szCs w:val="24"/>
+          <w:lang w:val="es-CO" w:eastAsia="es-CO"/>
+        </w:rPr>
+      </w:pPr>
+      <w:r>
+        <w:rPr>
+          <w:rFonts w:ascii="Times New Roman" w:eastAsia="Times New Roman" w:hAnsi="Times New Roman" w:cs="Times New Roman"/>
+          <w:b/>
+          <w:bCs/>
+          <w:sz w:val="24"/>
+          <w:szCs w:val="24"/>
+          <w:lang w:val="es-CO" w:eastAsia="es-CO"/>
+        </w:rPr>
+        <w:t>Movimiento Oscilatorio</w:t>
+      </w:r>
+      <w:r>
+        <w:rPr>
+          <w:rFonts w:ascii="Times New Roman" w:eastAsia="Times New Roman" w:hAnsi="Times New Roman" w:cs="Times New Roman"/>
+          <w:sz w:val="24"/>
+          <w:szCs w:val="24"/>
+          <w:lang w:val="es-CO" w:eastAsia="es-CO"/>
+        </w:rPr>
+        <w:t> (plataformas que suben y bajan).</w:t>
       </w:r>
     </w:p>
     <w:p>
@@ -894,7 +1490,9 @@
           <w:szCs w:val="24"/>
           <w:lang w:val="es-CO" w:eastAsia="es-CO"/>
         </w:rPr>
-        <w:t>Movimiento Parabólico: Para simular los saltos entre plataformas.</w:t>
+        <w:pict w14:anchorId="610F2DF4">
+          <v:rect id="_x0000_i1069" style="width:0;height:.75pt" o:hralign="center" o:hrstd="t" o:hrnoshade="t" o:hr="t" fillcolor="#f8faff" stroked="f"/>
+        </w:pict>
       </w:r>
     </w:p>
     <w:p>
@@ -913,11 +1511,37 @@
       <w:r>
         <w:rPr>
           <w:rFonts w:ascii="Times New Roman" w:eastAsia="Times New Roman" w:hAnsi="Times New Roman" w:cs="Times New Roman"/>
-          <w:sz w:val="24"/>
-          <w:szCs w:val="24"/>
-          <w:lang w:val="es-CO" w:eastAsia="es-CO"/>
-        </w:rPr>
-        <w:t>Colisiones: Detección de obstáculos y enemigos.</w:t>
+          <w:b/>
+          <w:bCs/>
+          <w:sz w:val="24"/>
+          <w:szCs w:val="24"/>
+          <w:lang w:val="es-CO" w:eastAsia="es-CO"/>
+        </w:rPr>
+        <w:t xml:space="preserve">Nivel 2: "Encuentro con </w:t>
+      </w:r>
+      <w:proofErr w:type="spellStart"/>
+      <w:r>
+        <w:rPr>
+          <w:rFonts w:ascii="Times New Roman" w:eastAsia="Times New Roman" w:hAnsi="Times New Roman" w:cs="Times New Roman"/>
+          <w:b/>
+          <w:bCs/>
+          <w:sz w:val="24"/>
+          <w:szCs w:val="24"/>
+          <w:lang w:val="es-CO" w:eastAsia="es-CO"/>
+        </w:rPr>
+        <w:t>Bulma</w:t>
+      </w:r>
+      <w:proofErr w:type="spellEnd"/>
+      <w:r>
+        <w:rPr>
+          <w:rFonts w:ascii="Times New Roman" w:eastAsia="Times New Roman" w:hAnsi="Times New Roman" w:cs="Times New Roman"/>
+          <w:b/>
+          <w:bCs/>
+          <w:sz w:val="24"/>
+          <w:szCs w:val="24"/>
+          <w:lang w:val="es-CO" w:eastAsia="es-CO"/>
+        </w:rPr>
+        <w:t>"</w:t>
       </w:r>
     </w:p>
     <w:p>
@@ -936,11 +1560,312 @@
       <w:r>
         <w:rPr>
           <w:rFonts w:ascii="Times New Roman" w:eastAsia="Times New Roman" w:hAnsi="Times New Roman" w:cs="Times New Roman"/>
-          <w:sz w:val="24"/>
-          <w:szCs w:val="24"/>
-          <w:lang w:val="es-CO" w:eastAsia="es-CO"/>
-        </w:rPr>
-        <w:t xml:space="preserve">Desplazamiento Vertical: Simulación del ascenso continuo. </w:t>
+          <w:b/>
+          <w:bCs/>
+          <w:sz w:val="24"/>
+          <w:szCs w:val="24"/>
+          <w:lang w:val="es-CO" w:eastAsia="es-CO"/>
+        </w:rPr>
+        <w:t>Dinámica:</w:t>
+      </w:r>
+    </w:p>
+    <w:p>
+      <w:pPr>
+        <w:widowControl/>
+        <w:numPr>
+          <w:ilvl w:val="0"/>
+          <w:numId w:val="15"/>
+        </w:numPr>
+        <w:autoSpaceDE/>
+        <w:autoSpaceDN/>
+        <w:spacing w:before="100" w:beforeAutospacing="1" w:after="100" w:afterAutospacing="1" w:line="360" w:lineRule="auto"/>
+        <w:rPr>
+          <w:rFonts w:ascii="Times New Roman" w:eastAsia="Times New Roman" w:hAnsi="Times New Roman" w:cs="Times New Roman"/>
+          <w:sz w:val="24"/>
+          <w:szCs w:val="24"/>
+          <w:lang w:val="es-CO" w:eastAsia="es-CO"/>
+        </w:rPr>
+      </w:pPr>
+      <w:r>
+        <w:rPr>
+          <w:rFonts w:ascii="Times New Roman" w:eastAsia="Times New Roman" w:hAnsi="Times New Roman" w:cs="Times New Roman"/>
+          <w:b/>
+          <w:bCs/>
+          <w:sz w:val="24"/>
+          <w:szCs w:val="24"/>
+          <w:lang w:val="es-CO" w:eastAsia="es-CO"/>
+        </w:rPr>
+        <w:t>Combate contra jefe final:</w:t>
+      </w:r>
+      <w:r>
+        <w:rPr>
+          <w:rFonts w:ascii="Times New Roman" w:eastAsia="Times New Roman" w:hAnsi="Times New Roman" w:cs="Times New Roman"/>
+          <w:sz w:val="24"/>
+          <w:szCs w:val="24"/>
+          <w:lang w:val="es-CO" w:eastAsia="es-CO"/>
+        </w:rPr>
+        <w:t xml:space="preserve"> Un soldado reforzado ataca a </w:t>
+      </w:r>
+      <w:proofErr w:type="spellStart"/>
+      <w:r>
+        <w:rPr>
+          <w:rFonts w:ascii="Times New Roman" w:eastAsia="Times New Roman" w:hAnsi="Times New Roman" w:cs="Times New Roman"/>
+          <w:sz w:val="24"/>
+          <w:szCs w:val="24"/>
+          <w:lang w:val="es-CO" w:eastAsia="es-CO"/>
+        </w:rPr>
+        <w:t>Goku</w:t>
+      </w:r>
+      <w:proofErr w:type="spellEnd"/>
+      <w:r>
+        <w:rPr>
+          <w:rFonts w:ascii="Times New Roman" w:eastAsia="Times New Roman" w:hAnsi="Times New Roman" w:cs="Times New Roman"/>
+          <w:sz w:val="24"/>
+          <w:szCs w:val="24"/>
+          <w:lang w:val="es-CO" w:eastAsia="es-CO"/>
+        </w:rPr>
+        <w:t xml:space="preserve"> y </w:t>
+      </w:r>
+      <w:proofErr w:type="spellStart"/>
+      <w:r>
+        <w:rPr>
+          <w:rFonts w:ascii="Times New Roman" w:eastAsia="Times New Roman" w:hAnsi="Times New Roman" w:cs="Times New Roman"/>
+          <w:sz w:val="24"/>
+          <w:szCs w:val="24"/>
+          <w:lang w:val="es-CO" w:eastAsia="es-CO"/>
+        </w:rPr>
+        <w:t>Bulma</w:t>
+      </w:r>
+      <w:proofErr w:type="spellEnd"/>
+      <w:r>
+        <w:rPr>
+          <w:rFonts w:ascii="Times New Roman" w:eastAsia="Times New Roman" w:hAnsi="Times New Roman" w:cs="Times New Roman"/>
+          <w:sz w:val="24"/>
+          <w:szCs w:val="24"/>
+          <w:lang w:val="es-CO" w:eastAsia="es-CO"/>
+        </w:rPr>
+        <w:t>.</w:t>
+      </w:r>
+    </w:p>
+    <w:p>
+      <w:pPr>
+        <w:widowControl/>
+        <w:numPr>
+          <w:ilvl w:val="0"/>
+          <w:numId w:val="15"/>
+        </w:numPr>
+        <w:autoSpaceDE/>
+        <w:autoSpaceDN/>
+        <w:spacing w:before="100" w:beforeAutospacing="1" w:after="100" w:afterAutospacing="1" w:line="360" w:lineRule="auto"/>
+        <w:rPr>
+          <w:rFonts w:ascii="Times New Roman" w:eastAsia="Times New Roman" w:hAnsi="Times New Roman" w:cs="Times New Roman"/>
+          <w:sz w:val="24"/>
+          <w:szCs w:val="24"/>
+          <w:lang w:val="es-CO" w:eastAsia="es-CO"/>
+        </w:rPr>
+      </w:pPr>
+      <w:r>
+        <w:rPr>
+          <w:rFonts w:ascii="Times New Roman" w:eastAsia="Times New Roman" w:hAnsi="Times New Roman" w:cs="Times New Roman"/>
+          <w:b/>
+          <w:bCs/>
+          <w:sz w:val="24"/>
+          <w:szCs w:val="24"/>
+          <w:lang w:val="es-CO" w:eastAsia="es-CO"/>
+        </w:rPr>
+        <w:t>Objetivo:</w:t>
+      </w:r>
+      <w:r>
+        <w:rPr>
+          <w:rFonts w:ascii="Times New Roman" w:eastAsia="Times New Roman" w:hAnsi="Times New Roman" w:cs="Times New Roman"/>
+          <w:sz w:val="24"/>
+          <w:szCs w:val="24"/>
+          <w:lang w:val="es-CO" w:eastAsia="es-CO"/>
+        </w:rPr>
+        <w:t xml:space="preserve"> Derrotar al jefe con el </w:t>
+      </w:r>
+      <w:proofErr w:type="spellStart"/>
+      <w:r>
+        <w:rPr>
+          <w:rFonts w:ascii="Times New Roman" w:eastAsia="Times New Roman" w:hAnsi="Times New Roman" w:cs="Times New Roman"/>
+          <w:sz w:val="24"/>
+          <w:szCs w:val="24"/>
+          <w:lang w:val="es-CO" w:eastAsia="es-CO"/>
+        </w:rPr>
+        <w:t>Kamehameha</w:t>
+      </w:r>
+      <w:proofErr w:type="spellEnd"/>
+      <w:r>
+        <w:rPr>
+          <w:rFonts w:ascii="Times New Roman" w:eastAsia="Times New Roman" w:hAnsi="Times New Roman" w:cs="Times New Roman"/>
+          <w:sz w:val="24"/>
+          <w:szCs w:val="24"/>
+          <w:lang w:val="es-CO" w:eastAsia="es-CO"/>
+        </w:rPr>
+        <w:t>.</w:t>
+      </w:r>
+    </w:p>
+    <w:p>
+      <w:pPr>
+        <w:widowControl/>
+        <w:numPr>
+          <w:ilvl w:val="0"/>
+          <w:numId w:val="15"/>
+        </w:numPr>
+        <w:autoSpaceDE/>
+        <w:autoSpaceDN/>
+        <w:spacing w:before="100" w:beforeAutospacing="1" w:after="100" w:afterAutospacing="1" w:line="360" w:lineRule="auto"/>
+        <w:rPr>
+          <w:rFonts w:ascii="Times New Roman" w:eastAsia="Times New Roman" w:hAnsi="Times New Roman" w:cs="Times New Roman"/>
+          <w:sz w:val="24"/>
+          <w:szCs w:val="24"/>
+          <w:lang w:val="es-CO" w:eastAsia="es-CO"/>
+        </w:rPr>
+      </w:pPr>
+      <w:r>
+        <w:rPr>
+          <w:rFonts w:ascii="Times New Roman" w:eastAsia="Times New Roman" w:hAnsi="Times New Roman" w:cs="Times New Roman"/>
+          <w:b/>
+          <w:bCs/>
+          <w:sz w:val="24"/>
+          <w:szCs w:val="24"/>
+          <w:lang w:val="es-CO" w:eastAsia="es-CO"/>
+        </w:rPr>
+        <w:t>Mecánicas:</w:t>
+      </w:r>
+    </w:p>
+    <w:p>
+      <w:pPr>
+        <w:widowControl/>
+        <w:numPr>
+          <w:ilvl w:val="1"/>
+          <w:numId w:val="15"/>
+        </w:numPr>
+        <w:autoSpaceDE/>
+        <w:autoSpaceDN/>
+        <w:spacing w:before="100" w:beforeAutospacing="1" w:after="100" w:afterAutospacing="1" w:line="360" w:lineRule="auto"/>
+        <w:rPr>
+          <w:rFonts w:ascii="Times New Roman" w:eastAsia="Times New Roman" w:hAnsi="Times New Roman" w:cs="Times New Roman"/>
+          <w:sz w:val="24"/>
+          <w:szCs w:val="24"/>
+          <w:lang w:val="es-CO" w:eastAsia="es-CO"/>
+        </w:rPr>
+      </w:pPr>
+      <w:r>
+        <w:rPr>
+          <w:rFonts w:ascii="Times New Roman" w:eastAsia="Times New Roman" w:hAnsi="Times New Roman" w:cs="Times New Roman"/>
+          <w:b/>
+          <w:bCs/>
+          <w:sz w:val="24"/>
+          <w:szCs w:val="24"/>
+          <w:lang w:val="es-CO" w:eastAsia="es-CO"/>
+        </w:rPr>
+        <w:t>Sistema de energía acumulable</w:t>
+      </w:r>
+      <w:r>
+        <w:rPr>
+          <w:rFonts w:ascii="Times New Roman" w:eastAsia="Times New Roman" w:hAnsi="Times New Roman" w:cs="Times New Roman"/>
+          <w:sz w:val="24"/>
+          <w:szCs w:val="24"/>
+          <w:lang w:val="es-CO" w:eastAsia="es-CO"/>
+        </w:rPr>
+        <w:t> (cápsulas aumentan la barra).</w:t>
+      </w:r>
+    </w:p>
+    <w:p>
+      <w:pPr>
+        <w:widowControl/>
+        <w:numPr>
+          <w:ilvl w:val="1"/>
+          <w:numId w:val="15"/>
+        </w:numPr>
+        <w:autoSpaceDE/>
+        <w:autoSpaceDN/>
+        <w:spacing w:before="100" w:beforeAutospacing="1" w:after="100" w:afterAutospacing="1" w:line="360" w:lineRule="auto"/>
+        <w:rPr>
+          <w:rFonts w:ascii="Times New Roman" w:eastAsia="Times New Roman" w:hAnsi="Times New Roman" w:cs="Times New Roman"/>
+          <w:sz w:val="24"/>
+          <w:szCs w:val="24"/>
+          <w:lang w:val="es-CO" w:eastAsia="es-CO"/>
+        </w:rPr>
+      </w:pPr>
+      <w:r>
+        <w:rPr>
+          <w:rFonts w:ascii="Times New Roman" w:eastAsia="Times New Roman" w:hAnsi="Times New Roman" w:cs="Times New Roman"/>
+          <w:b/>
+          <w:bCs/>
+          <w:sz w:val="24"/>
+          <w:szCs w:val="24"/>
+          <w:lang w:val="es-CO" w:eastAsia="es-CO"/>
+        </w:rPr>
+        <w:t>Disparo rectilíneo con rebote</w:t>
+      </w:r>
+      <w:r>
+        <w:rPr>
+          <w:rFonts w:ascii="Times New Roman" w:eastAsia="Times New Roman" w:hAnsi="Times New Roman" w:cs="Times New Roman"/>
+          <w:sz w:val="24"/>
+          <w:szCs w:val="24"/>
+          <w:lang w:val="es-CO" w:eastAsia="es-CO"/>
+        </w:rPr>
+        <w:t> (</w:t>
+      </w:r>
+      <w:proofErr w:type="spellStart"/>
+      <w:r>
+        <w:rPr>
+          <w:rFonts w:ascii="Times New Roman" w:eastAsia="Times New Roman" w:hAnsi="Times New Roman" w:cs="Times New Roman"/>
+          <w:sz w:val="24"/>
+          <w:szCs w:val="24"/>
+          <w:lang w:val="es-CO" w:eastAsia="es-CO"/>
+        </w:rPr>
+        <w:t>Kamehameha</w:t>
+      </w:r>
+      <w:proofErr w:type="spellEnd"/>
+      <w:r>
+        <w:rPr>
+          <w:rFonts w:ascii="Times New Roman" w:eastAsia="Times New Roman" w:hAnsi="Times New Roman" w:cs="Times New Roman"/>
+          <w:sz w:val="24"/>
+          <w:szCs w:val="24"/>
+          <w:lang w:val="es-CO" w:eastAsia="es-CO"/>
+        </w:rPr>
+        <w:t>).</w:t>
+      </w:r>
+    </w:p>
+    <w:p>
+      <w:pPr>
+        <w:widowControl/>
+        <w:numPr>
+          <w:ilvl w:val="1"/>
+          <w:numId w:val="15"/>
+        </w:numPr>
+        <w:autoSpaceDE/>
+        <w:autoSpaceDN/>
+        <w:spacing w:before="100" w:beforeAutospacing="1" w:after="100" w:afterAutospacing="1" w:line="360" w:lineRule="auto"/>
+        <w:rPr>
+          <w:rFonts w:ascii="Times New Roman" w:eastAsia="Times New Roman" w:hAnsi="Times New Roman" w:cs="Times New Roman"/>
+          <w:sz w:val="24"/>
+          <w:szCs w:val="24"/>
+          <w:lang w:val="es-CO" w:eastAsia="es-CO"/>
+        </w:rPr>
+      </w:pPr>
+      <w:r>
+        <w:rPr>
+          <w:rFonts w:ascii="Times New Roman" w:eastAsia="Times New Roman" w:hAnsi="Times New Roman" w:cs="Times New Roman"/>
+          <w:b/>
+          <w:bCs/>
+          <w:sz w:val="24"/>
+          <w:szCs w:val="24"/>
+          <w:lang w:val="es-CO" w:eastAsia="es-CO"/>
+        </w:rPr>
+        <w:t>Patrón de ataque del jefe</w:t>
+      </w:r>
+      <w:r>
+        <w:rPr>
+          <w:rFonts w:ascii="Times New Roman" w:eastAsia="Times New Roman" w:hAnsi="Times New Roman" w:cs="Times New Roman"/>
+          <w:sz w:val="24"/>
+          <w:szCs w:val="24"/>
+          <w:lang w:val="es-CO" w:eastAsia="es-CO"/>
+        </w:rPr>
+        <w:t> (movimientos predecibles).</w:t>
       </w:r>
     </w:p>
     <w:p>
@@ -959,11 +1884,147 @@
       <w:r>
         <w:rPr>
           <w:rFonts w:ascii="Times New Roman" w:eastAsia="Times New Roman" w:hAnsi="Times New Roman" w:cs="Times New Roman"/>
-          <w:sz w:val="24"/>
-          <w:szCs w:val="24"/>
-          <w:lang w:val="es-CO" w:eastAsia="es-CO"/>
-        </w:rPr>
-        <w:t xml:space="preserve">Retos: Evitar trampas y enemigos mientras se asciende. </w:t>
+          <w:b/>
+          <w:bCs/>
+          <w:sz w:val="24"/>
+          <w:szCs w:val="24"/>
+          <w:lang w:val="es-CO" w:eastAsia="es-CO"/>
+        </w:rPr>
+        <w:t>Físicas Implementadas:</w:t>
+      </w:r>
+    </w:p>
+    <w:p>
+      <w:pPr>
+        <w:widowControl/>
+        <w:numPr>
+          <w:ilvl w:val="0"/>
+          <w:numId w:val="16"/>
+        </w:numPr>
+        <w:autoSpaceDE/>
+        <w:autoSpaceDN/>
+        <w:spacing w:before="100" w:beforeAutospacing="1" w:after="100" w:afterAutospacing="1" w:line="360" w:lineRule="auto"/>
+        <w:rPr>
+          <w:rFonts w:ascii="Times New Roman" w:eastAsia="Times New Roman" w:hAnsi="Times New Roman" w:cs="Times New Roman"/>
+          <w:sz w:val="24"/>
+          <w:szCs w:val="24"/>
+          <w:lang w:val="es-CO" w:eastAsia="es-CO"/>
+        </w:rPr>
+      </w:pPr>
+      <w:r>
+        <w:rPr>
+          <w:rFonts w:ascii="Times New Roman" w:eastAsia="Times New Roman" w:hAnsi="Times New Roman" w:cs="Times New Roman"/>
+          <w:b/>
+          <w:bCs/>
+          <w:sz w:val="24"/>
+          <w:szCs w:val="24"/>
+          <w:lang w:val="es-CO" w:eastAsia="es-CO"/>
+        </w:rPr>
+        <w:t>Trayectoria de proyectiles</w:t>
+      </w:r>
+      <w:r>
+        <w:rPr>
+          <w:rFonts w:ascii="Times New Roman" w:eastAsia="Times New Roman" w:hAnsi="Times New Roman" w:cs="Times New Roman"/>
+          <w:sz w:val="24"/>
+          <w:szCs w:val="24"/>
+          <w:lang w:val="es-CO" w:eastAsia="es-CO"/>
+        </w:rPr>
+        <w:t> (disparos enemigos con caída parabólica).</w:t>
+      </w:r>
+    </w:p>
+    <w:p>
+      <w:pPr>
+        <w:widowControl/>
+        <w:numPr>
+          <w:ilvl w:val="0"/>
+          <w:numId w:val="16"/>
+        </w:numPr>
+        <w:autoSpaceDE/>
+        <w:autoSpaceDN/>
+        <w:spacing w:before="100" w:beforeAutospacing="1" w:after="100" w:afterAutospacing="1" w:line="360" w:lineRule="auto"/>
+        <w:rPr>
+          <w:rFonts w:ascii="Times New Roman" w:eastAsia="Times New Roman" w:hAnsi="Times New Roman" w:cs="Times New Roman"/>
+          <w:sz w:val="24"/>
+          <w:szCs w:val="24"/>
+          <w:lang w:val="es-CO" w:eastAsia="es-CO"/>
+        </w:rPr>
+      </w:pPr>
+      <w:r>
+        <w:rPr>
+          <w:rFonts w:ascii="Times New Roman" w:eastAsia="Times New Roman" w:hAnsi="Times New Roman" w:cs="Times New Roman"/>
+          <w:b/>
+          <w:bCs/>
+          <w:sz w:val="24"/>
+          <w:szCs w:val="24"/>
+          <w:lang w:val="es-CO" w:eastAsia="es-CO"/>
+        </w:rPr>
+        <w:t>Rebote elástico</w:t>
+      </w:r>
+      <w:r>
+        <w:rPr>
+          <w:rFonts w:ascii="Times New Roman" w:eastAsia="Times New Roman" w:hAnsi="Times New Roman" w:cs="Times New Roman"/>
+          <w:sz w:val="24"/>
+          <w:szCs w:val="24"/>
+          <w:lang w:val="es-CO" w:eastAsia="es-CO"/>
+        </w:rPr>
+        <w:t> (</w:t>
+      </w:r>
+      <w:proofErr w:type="spellStart"/>
+      <w:r>
+        <w:rPr>
+          <w:rFonts w:ascii="Times New Roman" w:eastAsia="Times New Roman" w:hAnsi="Times New Roman" w:cs="Times New Roman"/>
+          <w:sz w:val="24"/>
+          <w:szCs w:val="24"/>
+          <w:lang w:val="es-CO" w:eastAsia="es-CO"/>
+        </w:rPr>
+        <w:t>Kamehameha</w:t>
+      </w:r>
+      <w:proofErr w:type="spellEnd"/>
+      <w:r>
+        <w:rPr>
+          <w:rFonts w:ascii="Times New Roman" w:eastAsia="Times New Roman" w:hAnsi="Times New Roman" w:cs="Times New Roman"/>
+          <w:sz w:val="24"/>
+          <w:szCs w:val="24"/>
+          <w:lang w:val="es-CO" w:eastAsia="es-CO"/>
+        </w:rPr>
+        <w:t xml:space="preserve"> contra paredes).</w:t>
+      </w:r>
+    </w:p>
+    <w:p>
+      <w:pPr>
+        <w:widowControl/>
+        <w:numPr>
+          <w:ilvl w:val="0"/>
+          <w:numId w:val="16"/>
+        </w:numPr>
+        <w:autoSpaceDE/>
+        <w:autoSpaceDN/>
+        <w:spacing w:before="100" w:beforeAutospacing="1" w:after="100" w:afterAutospacing="1" w:line="360" w:lineRule="auto"/>
+        <w:rPr>
+          <w:rFonts w:ascii="Times New Roman" w:eastAsia="Times New Roman" w:hAnsi="Times New Roman" w:cs="Times New Roman"/>
+          <w:sz w:val="24"/>
+          <w:szCs w:val="24"/>
+          <w:lang w:val="es-CO" w:eastAsia="es-CO"/>
+        </w:rPr>
+      </w:pPr>
+      <w:r>
+        <w:rPr>
+          <w:rFonts w:ascii="Times New Roman" w:eastAsia="Times New Roman" w:hAnsi="Times New Roman" w:cs="Times New Roman"/>
+          <w:b/>
+          <w:bCs/>
+          <w:sz w:val="24"/>
+          <w:szCs w:val="24"/>
+          <w:lang w:val="es-CO" w:eastAsia="es-CO"/>
+        </w:rPr>
+        <w:t>Movimiento acelerado</w:t>
+      </w:r>
+      <w:r>
+        <w:rPr>
+          <w:rFonts w:ascii="Times New Roman" w:eastAsia="Times New Roman" w:hAnsi="Times New Roman" w:cs="Times New Roman"/>
+          <w:sz w:val="24"/>
+          <w:szCs w:val="24"/>
+          <w:lang w:val="es-CO" w:eastAsia="es-CO"/>
+        </w:rPr>
+        <w:t> (ataques del jefe).</w:t>
       </w:r>
     </w:p>
     <w:p>
@@ -979,14 +2040,49 @@
           <w:lang w:val="es-CO" w:eastAsia="es-CO"/>
         </w:rPr>
       </w:pPr>
-    </w:p>
-    <w:p>
-      <w:pPr>
-        <w:pStyle w:val="Prrafodelista"/>
+      <w:r>
+        <w:rPr>
+          <w:rFonts w:ascii="Times New Roman" w:eastAsia="Times New Roman" w:hAnsi="Times New Roman" w:cs="Times New Roman"/>
+          <w:sz w:val="24"/>
+          <w:szCs w:val="24"/>
+          <w:lang w:val="es-CO" w:eastAsia="es-CO"/>
+        </w:rPr>
+        <w:pict w14:anchorId="1E62CFB2">
+          <v:rect id="_x0000_i1070" style="width:0;height:.75pt" o:hralign="center" o:hrstd="t" o:hrnoshade="t" o:hr="t" fillcolor="#f8faff" stroked="f"/>
+        </w:pict>
+      </w:r>
+    </w:p>
+    <w:p>
+      <w:pPr>
+        <w:widowControl/>
+        <w:autoSpaceDE/>
+        <w:autoSpaceDN/>
+        <w:spacing w:before="100" w:beforeAutospacing="1" w:after="100" w:afterAutospacing="1" w:line="360" w:lineRule="auto"/>
+        <w:rPr>
+          <w:rFonts w:ascii="Times New Roman" w:eastAsia="Times New Roman" w:hAnsi="Times New Roman" w:cs="Times New Roman"/>
+          <w:sz w:val="24"/>
+          <w:szCs w:val="24"/>
+          <w:lang w:val="es-CO" w:eastAsia="es-CO"/>
+        </w:rPr>
+      </w:pPr>
+      <w:r>
+        <w:rPr>
+          <w:rFonts w:ascii="Times New Roman" w:eastAsia="Times New Roman" w:hAnsi="Times New Roman" w:cs="Times New Roman"/>
+          <w:b/>
+          <w:bCs/>
+          <w:sz w:val="24"/>
+          <w:szCs w:val="24"/>
+          <w:lang w:val="es-CO" w:eastAsia="es-CO"/>
+        </w:rPr>
+        <w:t>3. Controles</w:t>
+      </w:r>
+    </w:p>
+    <w:p>
+      <w:pPr>
         <w:widowControl/>
         <w:numPr>
           <w:ilvl w:val="0"/>
-          <w:numId w:val="10"/>
+          <w:numId w:val="17"/>
         </w:numPr>
         <w:autoSpaceDE/>
         <w:autoSpaceDN/>
@@ -1001,11 +2097,119 @@
       <w:r>
         <w:rPr>
           <w:rFonts w:ascii="Times New Roman" w:eastAsia="Times New Roman" w:hAnsi="Times New Roman" w:cs="Times New Roman"/>
-          <w:sz w:val="24"/>
-          <w:szCs w:val="24"/>
-          <w:lang w:val="es-CO" w:eastAsia="es-CO"/>
-        </w:rPr>
-        <w:t>Nivel 2: Entrenamiento con Mr. Popo</w:t>
+          <w:b/>
+          <w:bCs/>
+          <w:sz w:val="24"/>
+          <w:szCs w:val="24"/>
+          <w:lang w:val="es-CO" w:eastAsia="es-CO"/>
+        </w:rPr>
+        <w:t>Flecha ↑:</w:t>
+      </w:r>
+      <w:r>
+        <w:rPr>
+          <w:rFonts w:ascii="Times New Roman" w:eastAsia="Times New Roman" w:hAnsi="Times New Roman" w:cs="Times New Roman"/>
+          <w:sz w:val="24"/>
+          <w:szCs w:val="24"/>
+          <w:lang w:val="es-CO" w:eastAsia="es-CO"/>
+        </w:rPr>
+        <w:t> Salto (parabólico).</w:t>
+      </w:r>
+    </w:p>
+    <w:p>
+      <w:pPr>
+        <w:widowControl/>
+        <w:numPr>
+          <w:ilvl w:val="0"/>
+          <w:numId w:val="17"/>
+        </w:numPr>
+        <w:autoSpaceDE/>
+        <w:autoSpaceDN/>
+        <w:spacing w:before="100" w:beforeAutospacing="1" w:after="100" w:afterAutospacing="1" w:line="360" w:lineRule="auto"/>
+        <w:rPr>
+          <w:rFonts w:ascii="Times New Roman" w:eastAsia="Times New Roman" w:hAnsi="Times New Roman" w:cs="Times New Roman"/>
+          <w:sz w:val="24"/>
+          <w:szCs w:val="24"/>
+          <w:lang w:val="es-CO" w:eastAsia="es-CO"/>
+        </w:rPr>
+      </w:pPr>
+      <w:r>
+        <w:rPr>
+          <w:rFonts w:ascii="Times New Roman" w:eastAsia="Times New Roman" w:hAnsi="Times New Roman" w:cs="Times New Roman"/>
+          <w:b/>
+          <w:bCs/>
+          <w:sz w:val="24"/>
+          <w:szCs w:val="24"/>
+          <w:lang w:val="es-CO" w:eastAsia="es-CO"/>
+        </w:rPr>
+        <w:t>Flecha ↓:</w:t>
+      </w:r>
+      <w:r>
+        <w:rPr>
+          <w:rFonts w:ascii="Times New Roman" w:eastAsia="Times New Roman" w:hAnsi="Times New Roman" w:cs="Times New Roman"/>
+          <w:sz w:val="24"/>
+          <w:szCs w:val="24"/>
+          <w:lang w:val="es-CO" w:eastAsia="es-CO"/>
+        </w:rPr>
+        <w:t> Bajar de plataformas.</w:t>
+      </w:r>
+    </w:p>
+    <w:p>
+      <w:pPr>
+        <w:widowControl/>
+        <w:numPr>
+          <w:ilvl w:val="0"/>
+          <w:numId w:val="17"/>
+        </w:numPr>
+        <w:autoSpaceDE/>
+        <w:autoSpaceDN/>
+        <w:spacing w:before="100" w:beforeAutospacing="1" w:after="100" w:afterAutospacing="1" w:line="360" w:lineRule="auto"/>
+        <w:rPr>
+          <w:rFonts w:ascii="Times New Roman" w:eastAsia="Times New Roman" w:hAnsi="Times New Roman" w:cs="Times New Roman"/>
+          <w:sz w:val="24"/>
+          <w:szCs w:val="24"/>
+          <w:lang w:val="es-CO" w:eastAsia="es-CO"/>
+        </w:rPr>
+      </w:pPr>
+      <w:r>
+        <w:rPr>
+          <w:rFonts w:ascii="Times New Roman" w:eastAsia="Times New Roman" w:hAnsi="Times New Roman" w:cs="Times New Roman"/>
+          <w:b/>
+          <w:bCs/>
+          <w:sz w:val="24"/>
+          <w:szCs w:val="24"/>
+          <w:lang w:val="es-CO" w:eastAsia="es-CO"/>
+        </w:rPr>
+        <w:lastRenderedPageBreak/>
+        <w:t>Espacio:</w:t>
+      </w:r>
+      <w:r>
+        <w:rPr>
+          <w:rFonts w:ascii="Times New Roman" w:eastAsia="Times New Roman" w:hAnsi="Times New Roman" w:cs="Times New Roman"/>
+          <w:sz w:val="24"/>
+          <w:szCs w:val="24"/>
+          <w:lang w:val="es-CO" w:eastAsia="es-CO"/>
+        </w:rPr>
+        <w:t xml:space="preserve"> Disparar </w:t>
+      </w:r>
+      <w:proofErr w:type="spellStart"/>
+      <w:r>
+        <w:rPr>
+          <w:rFonts w:ascii="Times New Roman" w:eastAsia="Times New Roman" w:hAnsi="Times New Roman" w:cs="Times New Roman"/>
+          <w:sz w:val="24"/>
+          <w:szCs w:val="24"/>
+          <w:lang w:val="es-CO" w:eastAsia="es-CO"/>
+        </w:rPr>
+        <w:t>Kamehameha</w:t>
+      </w:r>
+      <w:proofErr w:type="spellEnd"/>
+      <w:r>
+        <w:rPr>
+          <w:rFonts w:ascii="Times New Roman" w:eastAsia="Times New Roman" w:hAnsi="Times New Roman" w:cs="Times New Roman"/>
+          <w:sz w:val="24"/>
+          <w:szCs w:val="24"/>
+          <w:lang w:val="es-CO" w:eastAsia="es-CO"/>
+        </w:rPr>
+        <w:t xml:space="preserve"> (si la barra está llena).</w:t>
       </w:r>
     </w:p>
     <w:p>
@@ -1028,27 +2232,9 @@
           <w:szCs w:val="24"/>
           <w:lang w:val="es-CO" w:eastAsia="es-CO"/>
         </w:rPr>
-        <w:t xml:space="preserve">Objetivo: Completar una serie de desafíos diseñados por Mr. Popo para probar las habilidades de </w:t>
-      </w:r>
-      <w:proofErr w:type="spellStart"/>
-      <w:r>
-        <w:rPr>
-          <w:rFonts w:ascii="Times New Roman" w:eastAsia="Times New Roman" w:hAnsi="Times New Roman" w:cs="Times New Roman"/>
-          <w:sz w:val="24"/>
-          <w:szCs w:val="24"/>
-          <w:lang w:val="es-CO" w:eastAsia="es-CO"/>
-        </w:rPr>
-        <w:t>Goku</w:t>
-      </w:r>
-      <w:proofErr w:type="spellEnd"/>
-      <w:r>
-        <w:rPr>
-          <w:rFonts w:ascii="Times New Roman" w:eastAsia="Times New Roman" w:hAnsi="Times New Roman" w:cs="Times New Roman"/>
-          <w:sz w:val="24"/>
-          <w:szCs w:val="24"/>
-          <w:lang w:val="es-CO" w:eastAsia="es-CO"/>
-        </w:rPr>
-        <w:t xml:space="preserve">. </w:t>
+        <w:pict w14:anchorId="4FC6A246">
+          <v:rect id="_x0000_i1071" style="width:0;height:.75pt" o:hralign="center" o:hrstd="t" o:hrnoshade="t" o:hr="t" fillcolor="#f8faff" stroked="f"/>
+        </w:pict>
       </w:r>
     </w:p>
     <w:p>
@@ -1067,11 +2253,129 @@
       <w:r>
         <w:rPr>
           <w:rFonts w:ascii="Times New Roman" w:eastAsia="Times New Roman" w:hAnsi="Times New Roman" w:cs="Times New Roman"/>
-          <w:sz w:val="24"/>
-          <w:szCs w:val="24"/>
-          <w:lang w:val="es-CO" w:eastAsia="es-CO"/>
-        </w:rPr>
-        <w:t>Físicas Implementadas:</w:t>
+          <w:b/>
+          <w:bCs/>
+          <w:sz w:val="24"/>
+          <w:szCs w:val="24"/>
+          <w:lang w:val="es-CO" w:eastAsia="es-CO"/>
+        </w:rPr>
+        <w:t>4. Dificultad</w:t>
+      </w:r>
+    </w:p>
+    <w:p>
+      <w:pPr>
+        <w:widowControl/>
+        <w:numPr>
+          <w:ilvl w:val="0"/>
+          <w:numId w:val="18"/>
+        </w:numPr>
+        <w:autoSpaceDE/>
+        <w:autoSpaceDN/>
+        <w:spacing w:before="100" w:beforeAutospacing="1" w:after="100" w:afterAutospacing="1" w:line="360" w:lineRule="auto"/>
+        <w:rPr>
+          <w:rFonts w:ascii="Times New Roman" w:eastAsia="Times New Roman" w:hAnsi="Times New Roman" w:cs="Times New Roman"/>
+          <w:sz w:val="24"/>
+          <w:szCs w:val="24"/>
+          <w:lang w:val="es-CO" w:eastAsia="es-CO"/>
+        </w:rPr>
+      </w:pPr>
+      <w:r>
+        <w:rPr>
+          <w:rFonts w:ascii="Times New Roman" w:eastAsia="Times New Roman" w:hAnsi="Times New Roman" w:cs="Times New Roman"/>
+          <w:b/>
+          <w:bCs/>
+          <w:sz w:val="24"/>
+          <w:szCs w:val="24"/>
+          <w:lang w:val="es-CO" w:eastAsia="es-CO"/>
+        </w:rPr>
+        <w:t>Velocidad incremental</w:t>
+      </w:r>
+      <w:r>
+        <w:rPr>
+          <w:rFonts w:ascii="Times New Roman" w:eastAsia="Times New Roman" w:hAnsi="Times New Roman" w:cs="Times New Roman"/>
+          <w:sz w:val="24"/>
+          <w:szCs w:val="24"/>
+          <w:lang w:val="es-CO" w:eastAsia="es-CO"/>
+        </w:rPr>
+        <w:t xml:space="preserve"> (el </w:t>
+      </w:r>
+      <w:proofErr w:type="spellStart"/>
+      <w:r>
+        <w:rPr>
+          <w:rFonts w:ascii="Times New Roman" w:eastAsia="Times New Roman" w:hAnsi="Times New Roman" w:cs="Times New Roman"/>
+          <w:sz w:val="24"/>
+          <w:szCs w:val="24"/>
+          <w:lang w:val="es-CO" w:eastAsia="es-CO"/>
+        </w:rPr>
+        <w:t>scroll</w:t>
+      </w:r>
+      <w:proofErr w:type="spellEnd"/>
+      <w:r>
+        <w:rPr>
+          <w:rFonts w:ascii="Times New Roman" w:eastAsia="Times New Roman" w:hAnsi="Times New Roman" w:cs="Times New Roman"/>
+          <w:sz w:val="24"/>
+          <w:szCs w:val="24"/>
+          <w:lang w:val="es-CO" w:eastAsia="es-CO"/>
+        </w:rPr>
+        <w:t xml:space="preserve"> acelera progresivamente).</w:t>
+      </w:r>
+    </w:p>
+    <w:p>
+      <w:pPr>
+        <w:widowControl/>
+        <w:numPr>
+          <w:ilvl w:val="0"/>
+          <w:numId w:val="18"/>
+        </w:numPr>
+        <w:autoSpaceDE/>
+        <w:autoSpaceDN/>
+        <w:spacing w:before="100" w:beforeAutospacing="1" w:after="100" w:afterAutospacing="1" w:line="360" w:lineRule="auto"/>
+        <w:rPr>
+          <w:rFonts w:ascii="Times New Roman" w:eastAsia="Times New Roman" w:hAnsi="Times New Roman" w:cs="Times New Roman"/>
+          <w:sz w:val="24"/>
+          <w:szCs w:val="24"/>
+          <w:lang w:val="es-CO" w:eastAsia="es-CO"/>
+        </w:rPr>
+      </w:pPr>
+      <w:r>
+        <w:rPr>
+          <w:rFonts w:ascii="Times New Roman" w:eastAsia="Times New Roman" w:hAnsi="Times New Roman" w:cs="Times New Roman"/>
+          <w:b/>
+          <w:bCs/>
+          <w:sz w:val="24"/>
+          <w:szCs w:val="24"/>
+          <w:lang w:val="es-CO" w:eastAsia="es-CO"/>
+        </w:rPr>
+        <w:t>Aparición aleatoria de enemigos y obstáculos.</w:t>
+      </w:r>
+    </w:p>
+    <w:p>
+      <w:pPr>
+        <w:widowControl/>
+        <w:numPr>
+          <w:ilvl w:val="0"/>
+          <w:numId w:val="18"/>
+        </w:numPr>
+        <w:autoSpaceDE/>
+        <w:autoSpaceDN/>
+        <w:spacing w:before="100" w:beforeAutospacing="1" w:after="100" w:afterAutospacing="1" w:line="360" w:lineRule="auto"/>
+        <w:rPr>
+          <w:rFonts w:ascii="Times New Roman" w:eastAsia="Times New Roman" w:hAnsi="Times New Roman" w:cs="Times New Roman"/>
+          <w:sz w:val="24"/>
+          <w:szCs w:val="24"/>
+          <w:lang w:val="es-CO" w:eastAsia="es-CO"/>
+        </w:rPr>
+      </w:pPr>
+      <w:r>
+        <w:rPr>
+          <w:rFonts w:ascii="Times New Roman" w:eastAsia="Times New Roman" w:hAnsi="Times New Roman" w:cs="Times New Roman"/>
+          <w:b/>
+          <w:bCs/>
+          <w:sz w:val="24"/>
+          <w:szCs w:val="24"/>
+          <w:lang w:val="es-CO" w:eastAsia="es-CO"/>
+        </w:rPr>
+        <w:t>Solo 2 vidas sin regeneración.</w:t>
       </w:r>
     </w:p>
     <w:p>
@@ -1094,7 +2398,9 @@
           <w:szCs w:val="24"/>
           <w:lang w:val="es-CO" w:eastAsia="es-CO"/>
         </w:rPr>
-        <w:t>Movimiento Oscilatorio: Para simular plataformas móviles.</w:t>
+        <w:pict w14:anchorId="124C43A1">
+          <v:rect id="_x0000_i1072" style="width:0;height:.75pt" o:hralign="center" o:hrstd="t" o:hrnoshade="t" o:hr="t" fillcolor="#f8faff" stroked="f"/>
+        </w:pict>
       </w:r>
     </w:p>
     <w:p>
@@ -1113,11 +2419,211 @@
       <w:r>
         <w:rPr>
           <w:rFonts w:ascii="Times New Roman" w:eastAsia="Times New Roman" w:hAnsi="Times New Roman" w:cs="Times New Roman"/>
-          <w:sz w:val="24"/>
-          <w:szCs w:val="24"/>
-          <w:lang w:val="es-CO" w:eastAsia="es-CO"/>
-        </w:rPr>
-        <w:t>Interacción Dinámica: Manipulación de objetos para resolver acertijos.</w:t>
+          <w:b/>
+          <w:bCs/>
+          <w:sz w:val="24"/>
+          <w:szCs w:val="24"/>
+          <w:lang w:val="es-CO" w:eastAsia="es-CO"/>
+        </w:rPr>
+        <w:t xml:space="preserve">5. </w:t>
+      </w:r>
+      <w:proofErr w:type="spellStart"/>
+      <w:r>
+        <w:rPr>
+          <w:rFonts w:ascii="Times New Roman" w:eastAsia="Times New Roman" w:hAnsi="Times New Roman" w:cs="Times New Roman"/>
+          <w:b/>
+          <w:bCs/>
+          <w:sz w:val="24"/>
+          <w:szCs w:val="24"/>
+          <w:lang w:val="es-CO" w:eastAsia="es-CO"/>
+        </w:rPr>
+        <w:t>Sprites</w:t>
+      </w:r>
+      <w:proofErr w:type="spellEnd"/>
+      <w:r>
+        <w:rPr>
+          <w:rFonts w:ascii="Times New Roman" w:eastAsia="Times New Roman" w:hAnsi="Times New Roman" w:cs="Times New Roman"/>
+          <w:b/>
+          <w:bCs/>
+          <w:sz w:val="24"/>
+          <w:szCs w:val="24"/>
+          <w:lang w:val="es-CO" w:eastAsia="es-CO"/>
+        </w:rPr>
+        <w:t xml:space="preserve"> Necesarios</w:t>
+      </w:r>
+    </w:p>
+    <w:p>
+      <w:pPr>
+        <w:widowControl/>
+        <w:numPr>
+          <w:ilvl w:val="0"/>
+          <w:numId w:val="19"/>
+        </w:numPr>
+        <w:autoSpaceDE/>
+        <w:autoSpaceDN/>
+        <w:spacing w:before="100" w:beforeAutospacing="1" w:after="100" w:afterAutospacing="1" w:line="360" w:lineRule="auto"/>
+        <w:rPr>
+          <w:rFonts w:ascii="Times New Roman" w:eastAsia="Times New Roman" w:hAnsi="Times New Roman" w:cs="Times New Roman"/>
+          <w:sz w:val="24"/>
+          <w:szCs w:val="24"/>
+          <w:lang w:val="es-CO" w:eastAsia="es-CO"/>
+        </w:rPr>
+      </w:pPr>
+      <w:r>
+        <w:rPr>
+          <w:rFonts w:ascii="Times New Roman" w:eastAsia="Times New Roman" w:hAnsi="Times New Roman" w:cs="Times New Roman"/>
+          <w:b/>
+          <w:bCs/>
+          <w:sz w:val="24"/>
+          <w:szCs w:val="24"/>
+          <w:lang w:val="es-CO" w:eastAsia="es-CO"/>
+        </w:rPr>
+        <w:t>Personajes:</w:t>
+      </w:r>
+      <w:r>
+        <w:rPr>
+          <w:rFonts w:ascii="Times New Roman" w:eastAsia="Times New Roman" w:hAnsi="Times New Roman" w:cs="Times New Roman"/>
+          <w:sz w:val="24"/>
+          <w:szCs w:val="24"/>
+          <w:lang w:val="es-CO" w:eastAsia="es-CO"/>
+        </w:rPr>
+        <w:t> </w:t>
+      </w:r>
+      <w:proofErr w:type="spellStart"/>
+      <w:r>
+        <w:rPr>
+          <w:rFonts w:ascii="Times New Roman" w:eastAsia="Times New Roman" w:hAnsi="Times New Roman" w:cs="Times New Roman"/>
+          <w:sz w:val="24"/>
+          <w:szCs w:val="24"/>
+          <w:lang w:val="es-CO" w:eastAsia="es-CO"/>
+        </w:rPr>
+        <w:t>Goku</w:t>
+      </w:r>
+      <w:proofErr w:type="spellEnd"/>
+      <w:r>
+        <w:rPr>
+          <w:rFonts w:ascii="Times New Roman" w:eastAsia="Times New Roman" w:hAnsi="Times New Roman" w:cs="Times New Roman"/>
+          <w:sz w:val="24"/>
+          <w:szCs w:val="24"/>
+          <w:lang w:val="es-CO" w:eastAsia="es-CO"/>
+        </w:rPr>
+        <w:t xml:space="preserve"> (corriendo, saltando, disparando), </w:t>
+      </w:r>
+      <w:proofErr w:type="spellStart"/>
+      <w:r>
+        <w:rPr>
+          <w:rFonts w:ascii="Times New Roman" w:eastAsia="Times New Roman" w:hAnsi="Times New Roman" w:cs="Times New Roman"/>
+          <w:sz w:val="24"/>
+          <w:szCs w:val="24"/>
+          <w:lang w:val="es-CO" w:eastAsia="es-CO"/>
+        </w:rPr>
+        <w:t>Bulma</w:t>
+      </w:r>
+      <w:proofErr w:type="spellEnd"/>
+      <w:r>
+        <w:rPr>
+          <w:rFonts w:ascii="Times New Roman" w:eastAsia="Times New Roman" w:hAnsi="Times New Roman" w:cs="Times New Roman"/>
+          <w:sz w:val="24"/>
+          <w:szCs w:val="24"/>
+          <w:lang w:val="es-CO" w:eastAsia="es-CO"/>
+        </w:rPr>
+        <w:t>, Soldados.</w:t>
+      </w:r>
+    </w:p>
+    <w:p>
+      <w:pPr>
+        <w:widowControl/>
+        <w:numPr>
+          <w:ilvl w:val="0"/>
+          <w:numId w:val="19"/>
+        </w:numPr>
+        <w:autoSpaceDE/>
+        <w:autoSpaceDN/>
+        <w:spacing w:before="100" w:beforeAutospacing="1" w:after="100" w:afterAutospacing="1" w:line="360" w:lineRule="auto"/>
+        <w:rPr>
+          <w:rFonts w:ascii="Times New Roman" w:eastAsia="Times New Roman" w:hAnsi="Times New Roman" w:cs="Times New Roman"/>
+          <w:sz w:val="24"/>
+          <w:szCs w:val="24"/>
+          <w:lang w:val="es-CO" w:eastAsia="es-CO"/>
+        </w:rPr>
+      </w:pPr>
+      <w:r>
+        <w:rPr>
+          <w:rFonts w:ascii="Times New Roman" w:eastAsia="Times New Roman" w:hAnsi="Times New Roman" w:cs="Times New Roman"/>
+          <w:b/>
+          <w:bCs/>
+          <w:sz w:val="24"/>
+          <w:szCs w:val="24"/>
+          <w:lang w:val="es-CO" w:eastAsia="es-CO"/>
+        </w:rPr>
+        <w:t>Escenario:</w:t>
+      </w:r>
+      <w:r>
+        <w:rPr>
+          <w:rFonts w:ascii="Times New Roman" w:eastAsia="Times New Roman" w:hAnsi="Times New Roman" w:cs="Times New Roman"/>
+          <w:sz w:val="24"/>
+          <w:szCs w:val="24"/>
+          <w:lang w:val="es-CO" w:eastAsia="es-CO"/>
+        </w:rPr>
+        <w:t> Playa, palmeras, lianas, plataformas, rocas.</w:t>
+      </w:r>
+    </w:p>
+    <w:p>
+      <w:pPr>
+        <w:widowControl/>
+        <w:numPr>
+          <w:ilvl w:val="0"/>
+          <w:numId w:val="19"/>
+        </w:numPr>
+        <w:autoSpaceDE/>
+        <w:autoSpaceDN/>
+        <w:spacing w:before="100" w:beforeAutospacing="1" w:after="100" w:afterAutospacing="1" w:line="360" w:lineRule="auto"/>
+        <w:rPr>
+          <w:rFonts w:ascii="Times New Roman" w:eastAsia="Times New Roman" w:hAnsi="Times New Roman" w:cs="Times New Roman"/>
+          <w:sz w:val="24"/>
+          <w:szCs w:val="24"/>
+          <w:lang w:val="es-CO" w:eastAsia="es-CO"/>
+        </w:rPr>
+      </w:pPr>
+      <w:r>
+        <w:rPr>
+          <w:rFonts w:ascii="Times New Roman" w:eastAsia="Times New Roman" w:hAnsi="Times New Roman" w:cs="Times New Roman"/>
+          <w:b/>
+          <w:bCs/>
+          <w:sz w:val="24"/>
+          <w:szCs w:val="24"/>
+          <w:lang w:val="es-CO" w:eastAsia="es-CO"/>
+        </w:rPr>
+        <w:t>Objetos:</w:t>
+      </w:r>
+      <w:r>
+        <w:rPr>
+          <w:rFonts w:ascii="Times New Roman" w:eastAsia="Times New Roman" w:hAnsi="Times New Roman" w:cs="Times New Roman"/>
+          <w:sz w:val="24"/>
+          <w:szCs w:val="24"/>
+          <w:lang w:val="es-CO" w:eastAsia="es-CO"/>
+        </w:rPr>
+        <w:t xml:space="preserve"> Cápsulas de energía, </w:t>
+      </w:r>
+      <w:proofErr w:type="spellStart"/>
+      <w:r>
+        <w:rPr>
+          <w:rFonts w:ascii="Times New Roman" w:eastAsia="Times New Roman" w:hAnsi="Times New Roman" w:cs="Times New Roman"/>
+          <w:sz w:val="24"/>
+          <w:szCs w:val="24"/>
+          <w:lang w:val="es-CO" w:eastAsia="es-CO"/>
+        </w:rPr>
+        <w:t>Kamehameha</w:t>
+      </w:r>
+      <w:proofErr w:type="spellEnd"/>
+      <w:r>
+        <w:rPr>
+          <w:rFonts w:ascii="Times New Roman" w:eastAsia="Times New Roman" w:hAnsi="Times New Roman" w:cs="Times New Roman"/>
+          <w:sz w:val="24"/>
+          <w:szCs w:val="24"/>
+          <w:lang w:val="es-CO" w:eastAsia="es-CO"/>
+        </w:rPr>
+        <w:t>, proyectiles enemigos.</w:t>
       </w:r>
     </w:p>
     <w:p>
@@ -1140,7 +2646,9 @@
           <w:szCs w:val="24"/>
           <w:lang w:val="es-CO" w:eastAsia="es-CO"/>
         </w:rPr>
-        <w:t xml:space="preserve">Fuerzas de Empuje: Para mover objetos y despejar caminos. </w:t>
+        <w:pict w14:anchorId="12CB360E">
+          <v:rect id="_x0000_i1073" style="width:0;height:.75pt" o:hralign="center" o:hrstd="t" o:hrnoshade="t" o:hr="t" fillcolor="#f8faff" stroked="f"/>
+        </w:pict>
       </w:r>
     </w:p>
     <w:p>
@@ -1159,11 +2667,220 @@
       <w:r>
         <w:rPr>
           <w:rFonts w:ascii="Times New Roman" w:eastAsia="Times New Roman" w:hAnsi="Times New Roman" w:cs="Times New Roman"/>
-          <w:sz w:val="24"/>
-          <w:szCs w:val="24"/>
-          <w:lang w:val="es-CO" w:eastAsia="es-CO"/>
-        </w:rPr>
-        <w:t xml:space="preserve">Retos: Resolver acertijos y superar obstáculos en un entorno controlado. </w:t>
+          <w:b/>
+          <w:bCs/>
+          <w:sz w:val="24"/>
+          <w:szCs w:val="24"/>
+          <w:lang w:val="es-CO" w:eastAsia="es-CO"/>
+        </w:rPr>
+        <w:t>6. Tecnologías y Requisitos</w:t>
+      </w:r>
+    </w:p>
+    <w:p>
+      <w:pPr>
+        <w:widowControl/>
+        <w:numPr>
+          <w:ilvl w:val="0"/>
+          <w:numId w:val="20"/>
+        </w:numPr>
+        <w:autoSpaceDE/>
+        <w:autoSpaceDN/>
+        <w:spacing w:before="100" w:beforeAutospacing="1" w:after="100" w:afterAutospacing="1" w:line="360" w:lineRule="auto"/>
+        <w:rPr>
+          <w:rFonts w:ascii="Times New Roman" w:eastAsia="Times New Roman" w:hAnsi="Times New Roman" w:cs="Times New Roman"/>
+          <w:sz w:val="24"/>
+          <w:szCs w:val="24"/>
+          <w:lang w:val="es-CO" w:eastAsia="es-CO"/>
+        </w:rPr>
+      </w:pPr>
+      <w:r>
+        <w:rPr>
+          <w:rFonts w:ascii="Times New Roman" w:eastAsia="Times New Roman" w:hAnsi="Times New Roman" w:cs="Times New Roman"/>
+          <w:b/>
+          <w:bCs/>
+          <w:sz w:val="24"/>
+          <w:szCs w:val="24"/>
+          <w:lang w:val="es-CO" w:eastAsia="es-CO"/>
+        </w:rPr>
+        <w:t>Lenguaje:</w:t>
+      </w:r>
+      <w:r>
+        <w:rPr>
+          <w:rFonts w:ascii="Times New Roman" w:eastAsia="Times New Roman" w:hAnsi="Times New Roman" w:cs="Times New Roman"/>
+          <w:sz w:val="24"/>
+          <w:szCs w:val="24"/>
+          <w:lang w:val="es-CO" w:eastAsia="es-CO"/>
+        </w:rPr>
+        <w:t> C++ con </w:t>
+      </w:r>
+      <w:r>
+        <w:rPr>
+          <w:rFonts w:ascii="Times New Roman" w:eastAsia="Times New Roman" w:hAnsi="Times New Roman" w:cs="Times New Roman"/>
+          <w:b/>
+          <w:bCs/>
+          <w:sz w:val="24"/>
+          <w:szCs w:val="24"/>
+          <w:lang w:val="es-CO" w:eastAsia="es-CO"/>
+        </w:rPr>
+        <w:t xml:space="preserve">Qt </w:t>
+      </w:r>
+      <w:proofErr w:type="spellStart"/>
+      <w:r>
+        <w:rPr>
+          <w:rFonts w:ascii="Times New Roman" w:eastAsia="Times New Roman" w:hAnsi="Times New Roman" w:cs="Times New Roman"/>
+          <w:b/>
+          <w:bCs/>
+          <w:sz w:val="24"/>
+          <w:szCs w:val="24"/>
+          <w:lang w:val="es-CO" w:eastAsia="es-CO"/>
+        </w:rPr>
+        <w:t>Creator</w:t>
+      </w:r>
+      <w:proofErr w:type="spellEnd"/>
+      <w:r>
+        <w:rPr>
+          <w:rFonts w:ascii="Times New Roman" w:eastAsia="Times New Roman" w:hAnsi="Times New Roman" w:cs="Times New Roman"/>
+          <w:sz w:val="24"/>
+          <w:szCs w:val="24"/>
+          <w:lang w:val="es-CO" w:eastAsia="es-CO"/>
+        </w:rPr>
+        <w:t>.</w:t>
+      </w:r>
+    </w:p>
+    <w:p>
+      <w:pPr>
+        <w:widowControl/>
+        <w:numPr>
+          <w:ilvl w:val="0"/>
+          <w:numId w:val="20"/>
+        </w:numPr>
+        <w:autoSpaceDE/>
+        <w:autoSpaceDN/>
+        <w:spacing w:before="100" w:beforeAutospacing="1" w:after="100" w:afterAutospacing="1" w:line="360" w:lineRule="auto"/>
+        <w:rPr>
+          <w:rFonts w:ascii="Times New Roman" w:eastAsia="Times New Roman" w:hAnsi="Times New Roman" w:cs="Times New Roman"/>
+          <w:sz w:val="24"/>
+          <w:szCs w:val="24"/>
+          <w:lang w:val="es-CO" w:eastAsia="es-CO"/>
+        </w:rPr>
+      </w:pPr>
+      <w:r>
+        <w:rPr>
+          <w:rFonts w:ascii="Times New Roman" w:eastAsia="Times New Roman" w:hAnsi="Times New Roman" w:cs="Times New Roman"/>
+          <w:b/>
+          <w:bCs/>
+          <w:sz w:val="24"/>
+          <w:szCs w:val="24"/>
+          <w:lang w:val="es-CO" w:eastAsia="es-CO"/>
+        </w:rPr>
+        <w:t>GUI:</w:t>
+      </w:r>
+      <w:r>
+        <w:rPr>
+          <w:rFonts w:ascii="Times New Roman" w:eastAsia="Times New Roman" w:hAnsi="Times New Roman" w:cs="Times New Roman"/>
+          <w:sz w:val="24"/>
+          <w:szCs w:val="24"/>
+          <w:lang w:val="es-CO" w:eastAsia="es-CO"/>
+        </w:rPr>
+        <w:t> Interfaz gráfica con </w:t>
+      </w:r>
+      <w:proofErr w:type="spellStart"/>
+      <w:r>
+        <w:rPr>
+          <w:rFonts w:ascii="Times New Roman" w:eastAsia="Times New Roman" w:hAnsi="Times New Roman" w:cs="Times New Roman"/>
+          <w:b/>
+          <w:bCs/>
+          <w:sz w:val="24"/>
+          <w:szCs w:val="24"/>
+          <w:lang w:val="es-CO" w:eastAsia="es-CO"/>
+        </w:rPr>
+        <w:t>QGraphicsView</w:t>
+      </w:r>
+      <w:proofErr w:type="spellEnd"/>
+      <w:r>
+        <w:rPr>
+          <w:rFonts w:ascii="Times New Roman" w:eastAsia="Times New Roman" w:hAnsi="Times New Roman" w:cs="Times New Roman"/>
+          <w:sz w:val="24"/>
+          <w:szCs w:val="24"/>
+          <w:lang w:val="es-CO" w:eastAsia="es-CO"/>
+        </w:rPr>
+        <w:t>.</w:t>
+      </w:r>
+    </w:p>
+    <w:p>
+      <w:pPr>
+        <w:widowControl/>
+        <w:numPr>
+          <w:ilvl w:val="0"/>
+          <w:numId w:val="20"/>
+        </w:numPr>
+        <w:autoSpaceDE/>
+        <w:autoSpaceDN/>
+        <w:spacing w:before="100" w:beforeAutospacing="1" w:after="100" w:afterAutospacing="1" w:line="360" w:lineRule="auto"/>
+        <w:rPr>
+          <w:rFonts w:ascii="Times New Roman" w:eastAsia="Times New Roman" w:hAnsi="Times New Roman" w:cs="Times New Roman"/>
+          <w:sz w:val="24"/>
+          <w:szCs w:val="24"/>
+          <w:lang w:val="es-CO" w:eastAsia="es-CO"/>
+        </w:rPr>
+      </w:pPr>
+      <w:r>
+        <w:rPr>
+          <w:rFonts w:ascii="Times New Roman" w:eastAsia="Times New Roman" w:hAnsi="Times New Roman" w:cs="Times New Roman"/>
+          <w:b/>
+          <w:bCs/>
+          <w:sz w:val="24"/>
+          <w:szCs w:val="24"/>
+          <w:lang w:val="es-CO" w:eastAsia="es-CO"/>
+        </w:rPr>
+        <w:t>POO:</w:t>
+      </w:r>
+      <w:r>
+        <w:rPr>
+          <w:rFonts w:ascii="Times New Roman" w:eastAsia="Times New Roman" w:hAnsi="Times New Roman" w:cs="Times New Roman"/>
+          <w:sz w:val="24"/>
+          <w:szCs w:val="24"/>
+          <w:lang w:val="es-CO" w:eastAsia="es-CO"/>
+        </w:rPr>
+        <w:t> Clases para personajes, enemigos, físicas y niveles.</w:t>
+      </w:r>
+    </w:p>
+    <w:p>
+      <w:pPr>
+        <w:widowControl/>
+        <w:numPr>
+          <w:ilvl w:val="0"/>
+          <w:numId w:val="20"/>
+        </w:numPr>
+        <w:autoSpaceDE/>
+        <w:autoSpaceDN/>
+        <w:spacing w:before="100" w:beforeAutospacing="1" w:after="100" w:afterAutospacing="1" w:line="360" w:lineRule="auto"/>
+        <w:rPr>
+          <w:rFonts w:ascii="Times New Roman" w:eastAsia="Times New Roman" w:hAnsi="Times New Roman" w:cs="Times New Roman"/>
+          <w:sz w:val="24"/>
+          <w:szCs w:val="24"/>
+          <w:lang w:val="es-CO" w:eastAsia="es-CO"/>
+        </w:rPr>
+      </w:pPr>
+      <w:r>
+        <w:rPr>
+          <w:rFonts w:ascii="Times New Roman" w:eastAsia="Times New Roman" w:hAnsi="Times New Roman" w:cs="Times New Roman"/>
+          <w:b/>
+          <w:bCs/>
+          <w:sz w:val="24"/>
+          <w:szCs w:val="24"/>
+          <w:lang w:val="es-CO" w:eastAsia="es-CO"/>
+        </w:rPr>
+        <w:t>Memoria dinámica:</w:t>
+      </w:r>
+      <w:r>
+        <w:rPr>
+          <w:rFonts w:ascii="Times New Roman" w:eastAsia="Times New Roman" w:hAnsi="Times New Roman" w:cs="Times New Roman"/>
+          <w:sz w:val="24"/>
+          <w:szCs w:val="24"/>
+          <w:lang w:val="es-CO" w:eastAsia="es-CO"/>
+        </w:rPr>
+        <w:t> Uso de punteros y contenedores de Qt.</w:t>
       </w:r>
     </w:p>
     <w:p>
@@ -1179,453 +2896,14 @@
           <w:lang w:val="es-CO" w:eastAsia="es-CO"/>
         </w:rPr>
       </w:pPr>
-    </w:p>
-    <w:p>
-      <w:pPr>
-        <w:pStyle w:val="Prrafodelista"/>
-        <w:widowControl/>
-        <w:numPr>
-          <w:ilvl w:val="0"/>
-          <w:numId w:val="10"/>
-        </w:numPr>
-        <w:autoSpaceDE/>
-        <w:autoSpaceDN/>
-        <w:spacing w:before="100" w:beforeAutospacing="1" w:after="100" w:afterAutospacing="1" w:line="360" w:lineRule="auto"/>
-        <w:rPr>
-          <w:rFonts w:ascii="Times New Roman" w:eastAsia="Times New Roman" w:hAnsi="Times New Roman" w:cs="Times New Roman"/>
-          <w:sz w:val="24"/>
-          <w:szCs w:val="24"/>
-          <w:lang w:val="es-CO" w:eastAsia="es-CO"/>
-        </w:rPr>
-      </w:pPr>
-      <w:r>
-        <w:rPr>
-          <w:rFonts w:ascii="Times New Roman" w:eastAsia="Times New Roman" w:hAnsi="Times New Roman" w:cs="Times New Roman"/>
-          <w:sz w:val="24"/>
-          <w:szCs w:val="24"/>
-          <w:lang w:val="es-CO" w:eastAsia="es-CO"/>
-        </w:rPr>
-        <w:t xml:space="preserve">Nivel 3: Encuentro con </w:t>
-      </w:r>
-      <w:proofErr w:type="spellStart"/>
-      <w:r>
-        <w:rPr>
-          <w:rFonts w:ascii="Times New Roman" w:eastAsia="Times New Roman" w:hAnsi="Times New Roman" w:cs="Times New Roman"/>
-          <w:sz w:val="24"/>
-          <w:szCs w:val="24"/>
-          <w:lang w:val="es-CO" w:eastAsia="es-CO"/>
-        </w:rPr>
-        <w:t>KamiSama</w:t>
-      </w:r>
-      <w:proofErr w:type="spellEnd"/>
-    </w:p>
-    <w:p>
-      <w:pPr>
-        <w:widowControl/>
-        <w:autoSpaceDE/>
-        <w:autoSpaceDN/>
-        <w:spacing w:before="100" w:beforeAutospacing="1" w:after="100" w:afterAutospacing="1" w:line="360" w:lineRule="auto"/>
-        <w:rPr>
-          <w:rFonts w:ascii="Times New Roman" w:eastAsia="Times New Roman" w:hAnsi="Times New Roman" w:cs="Times New Roman"/>
-          <w:sz w:val="24"/>
-          <w:szCs w:val="24"/>
-          <w:lang w:val="es-CO" w:eastAsia="es-CO"/>
-        </w:rPr>
-      </w:pPr>
-      <w:r>
-        <w:rPr>
-          <w:rFonts w:ascii="Times New Roman" w:eastAsia="Times New Roman" w:hAnsi="Times New Roman" w:cs="Times New Roman"/>
-          <w:sz w:val="24"/>
-          <w:szCs w:val="24"/>
-          <w:lang w:val="es-CO" w:eastAsia="es-CO"/>
-        </w:rPr>
-        <w:t xml:space="preserve">Objetivo: Demostrar el crecimiento de </w:t>
-      </w:r>
-      <w:proofErr w:type="spellStart"/>
-      <w:r>
-        <w:rPr>
-          <w:rFonts w:ascii="Times New Roman" w:eastAsia="Times New Roman" w:hAnsi="Times New Roman" w:cs="Times New Roman"/>
-          <w:sz w:val="24"/>
-          <w:szCs w:val="24"/>
-          <w:lang w:val="es-CO" w:eastAsia="es-CO"/>
-        </w:rPr>
-        <w:t>Goku</w:t>
-      </w:r>
-      <w:proofErr w:type="spellEnd"/>
-      <w:r>
-        <w:rPr>
-          <w:rFonts w:ascii="Times New Roman" w:eastAsia="Times New Roman" w:hAnsi="Times New Roman" w:cs="Times New Roman"/>
-          <w:sz w:val="24"/>
-          <w:szCs w:val="24"/>
-          <w:lang w:val="es-CO" w:eastAsia="es-CO"/>
-        </w:rPr>
-        <w:t xml:space="preserve"> enfrentando una prueba final impuesta por </w:t>
-      </w:r>
-      <w:proofErr w:type="spellStart"/>
-      <w:r>
-        <w:rPr>
-          <w:rFonts w:ascii="Times New Roman" w:eastAsia="Times New Roman" w:hAnsi="Times New Roman" w:cs="Times New Roman"/>
-          <w:sz w:val="24"/>
-          <w:szCs w:val="24"/>
-          <w:lang w:val="es-CO" w:eastAsia="es-CO"/>
-        </w:rPr>
-        <w:t>KamiSama</w:t>
-      </w:r>
-      <w:proofErr w:type="spellEnd"/>
-      <w:r>
-        <w:rPr>
-          <w:rFonts w:ascii="Times New Roman" w:eastAsia="Times New Roman" w:hAnsi="Times New Roman" w:cs="Times New Roman"/>
-          <w:sz w:val="24"/>
-          <w:szCs w:val="24"/>
-          <w:lang w:val="es-CO" w:eastAsia="es-CO"/>
-        </w:rPr>
-        <w:t xml:space="preserve">. </w:t>
-      </w:r>
-    </w:p>
-    <w:p>
-      <w:pPr>
-        <w:widowControl/>
-        <w:autoSpaceDE/>
-        <w:autoSpaceDN/>
-        <w:spacing w:before="100" w:beforeAutospacing="1" w:after="100" w:afterAutospacing="1" w:line="360" w:lineRule="auto"/>
-        <w:rPr>
-          <w:rFonts w:ascii="Times New Roman" w:eastAsia="Times New Roman" w:hAnsi="Times New Roman" w:cs="Times New Roman"/>
-          <w:sz w:val="24"/>
-          <w:szCs w:val="24"/>
-          <w:lang w:val="es-CO" w:eastAsia="es-CO"/>
-        </w:rPr>
-      </w:pPr>
-      <w:r>
-        <w:rPr>
-          <w:rFonts w:ascii="Times New Roman" w:eastAsia="Times New Roman" w:hAnsi="Times New Roman" w:cs="Times New Roman"/>
-          <w:sz w:val="24"/>
-          <w:szCs w:val="24"/>
-          <w:lang w:val="es-CO" w:eastAsia="es-CO"/>
-        </w:rPr>
-        <w:t>Físicas Implementadas:</w:t>
-      </w:r>
-    </w:p>
-    <w:p>
-      <w:pPr>
-        <w:widowControl/>
-        <w:autoSpaceDE/>
-        <w:autoSpaceDN/>
-        <w:spacing w:before="100" w:beforeAutospacing="1" w:after="100" w:afterAutospacing="1" w:line="360" w:lineRule="auto"/>
-        <w:rPr>
-          <w:rFonts w:ascii="Times New Roman" w:eastAsia="Times New Roman" w:hAnsi="Times New Roman" w:cs="Times New Roman"/>
-          <w:sz w:val="24"/>
-          <w:szCs w:val="24"/>
-          <w:lang w:val="es-CO" w:eastAsia="es-CO"/>
-        </w:rPr>
-      </w:pPr>
-      <w:r>
-        <w:rPr>
-          <w:rFonts w:ascii="Times New Roman" w:eastAsia="Times New Roman" w:hAnsi="Times New Roman" w:cs="Times New Roman"/>
-          <w:sz w:val="24"/>
-          <w:szCs w:val="24"/>
-          <w:lang w:val="es-CO" w:eastAsia="es-CO"/>
-        </w:rPr>
-        <w:t>Iluminación Dinámica: Para crear ambientes que cambian durante la prueba.</w:t>
-      </w:r>
-    </w:p>
-    <w:p>
-      <w:pPr>
-        <w:widowControl/>
-        <w:autoSpaceDE/>
-        <w:autoSpaceDN/>
-        <w:spacing w:before="100" w:beforeAutospacing="1" w:after="100" w:afterAutospacing="1" w:line="360" w:lineRule="auto"/>
-        <w:rPr>
-          <w:rFonts w:ascii="Times New Roman" w:eastAsia="Times New Roman" w:hAnsi="Times New Roman" w:cs="Times New Roman"/>
-          <w:sz w:val="24"/>
-          <w:szCs w:val="24"/>
-          <w:lang w:val="es-CO" w:eastAsia="es-CO"/>
-        </w:rPr>
-      </w:pPr>
-      <w:r>
-        <w:rPr>
-          <w:rFonts w:ascii="Times New Roman" w:eastAsia="Times New Roman" w:hAnsi="Times New Roman" w:cs="Times New Roman"/>
-          <w:sz w:val="24"/>
-          <w:szCs w:val="24"/>
-          <w:lang w:val="es-CO" w:eastAsia="es-CO"/>
-        </w:rPr>
-        <w:t>Gravedad Variable: Simulación de cambios en la gravedad durante el desafío.</w:t>
-      </w:r>
-    </w:p>
-    <w:p>
-      <w:pPr>
-        <w:widowControl/>
-        <w:autoSpaceDE/>
-        <w:autoSpaceDN/>
-        <w:spacing w:before="100" w:beforeAutospacing="1" w:after="100" w:afterAutospacing="1" w:line="360" w:lineRule="auto"/>
-        <w:rPr>
-          <w:rFonts w:ascii="Times New Roman" w:eastAsia="Times New Roman" w:hAnsi="Times New Roman" w:cs="Times New Roman"/>
-          <w:sz w:val="24"/>
-          <w:szCs w:val="24"/>
-          <w:lang w:val="es-CO" w:eastAsia="es-CO"/>
-        </w:rPr>
-      </w:pPr>
-      <w:r>
-        <w:rPr>
-          <w:rFonts w:ascii="Times New Roman" w:eastAsia="Times New Roman" w:hAnsi="Times New Roman" w:cs="Times New Roman"/>
-          <w:sz w:val="24"/>
-          <w:szCs w:val="24"/>
-          <w:lang w:val="es-CO" w:eastAsia="es-CO"/>
-        </w:rPr>
-        <w:t xml:space="preserve">Sensores de Proximidad: Activación de eventos al acercarse a ciertos puntos. </w:t>
-      </w:r>
-    </w:p>
-    <w:p>
-      <w:pPr>
-        <w:widowControl/>
-        <w:autoSpaceDE/>
-        <w:autoSpaceDN/>
-        <w:spacing w:before="100" w:beforeAutospacing="1" w:after="100" w:afterAutospacing="1" w:line="360" w:lineRule="auto"/>
-        <w:rPr>
-          <w:rFonts w:ascii="Times New Roman" w:eastAsia="Times New Roman" w:hAnsi="Times New Roman" w:cs="Times New Roman"/>
-          <w:sz w:val="24"/>
-          <w:szCs w:val="24"/>
-          <w:lang w:val="es-CO" w:eastAsia="es-CO"/>
-        </w:rPr>
-      </w:pPr>
-      <w:r>
-        <w:rPr>
-          <w:rFonts w:ascii="Times New Roman" w:eastAsia="Times New Roman" w:hAnsi="Times New Roman" w:cs="Times New Roman"/>
-          <w:sz w:val="24"/>
-          <w:szCs w:val="24"/>
-          <w:lang w:val="es-CO" w:eastAsia="es-CO"/>
-        </w:rPr>
-        <w:t xml:space="preserve">Retos: Superar una serie de desafíos que combinan combate y resolución de acertijos. </w:t>
-      </w:r>
-    </w:p>
-    <w:p>
-      <w:pPr>
-        <w:widowControl/>
-        <w:autoSpaceDE/>
-        <w:autoSpaceDN/>
-        <w:spacing w:before="100" w:beforeAutospacing="1" w:after="100" w:afterAutospacing="1" w:line="360" w:lineRule="auto"/>
-        <w:rPr>
-          <w:rFonts w:ascii="Times New Roman" w:eastAsia="Times New Roman" w:hAnsi="Times New Roman" w:cs="Times New Roman"/>
-          <w:sz w:val="24"/>
-          <w:szCs w:val="24"/>
-          <w:lang w:val="es-CO" w:eastAsia="es-CO"/>
-        </w:rPr>
-      </w:pPr>
-    </w:p>
-    <w:p>
-      <w:pPr>
-        <w:widowControl/>
-        <w:autoSpaceDE/>
-        <w:autoSpaceDN/>
-        <w:spacing w:before="100" w:beforeAutospacing="1" w:after="100" w:afterAutospacing="1" w:line="360" w:lineRule="auto"/>
-        <w:rPr>
-          <w:rFonts w:ascii="Times New Roman" w:eastAsia="Times New Roman" w:hAnsi="Times New Roman" w:cs="Times New Roman"/>
-          <w:b/>
-          <w:bCs/>
-          <w:sz w:val="24"/>
-          <w:szCs w:val="24"/>
-          <w:lang w:val="es-CO" w:eastAsia="es-CO"/>
-        </w:rPr>
-      </w:pPr>
-      <w:r>
-        <w:rPr>
-          <w:rFonts w:ascii="Times New Roman" w:eastAsia="Times New Roman" w:hAnsi="Times New Roman" w:cs="Times New Roman"/>
-          <w:b/>
-          <w:bCs/>
-          <w:sz w:val="24"/>
-          <w:szCs w:val="24"/>
-          <w:lang w:val="es-CO" w:eastAsia="es-CO"/>
-        </w:rPr>
-        <w:lastRenderedPageBreak/>
-        <w:t>Aspectos Visuales y Técnicos</w:t>
-      </w:r>
-    </w:p>
-    <w:p>
-      <w:pPr>
-        <w:widowControl/>
-        <w:autoSpaceDE/>
-        <w:autoSpaceDN/>
-        <w:spacing w:before="100" w:beforeAutospacing="1" w:after="100" w:afterAutospacing="1" w:line="360" w:lineRule="auto"/>
-        <w:rPr>
-          <w:rFonts w:ascii="Times New Roman" w:eastAsia="Times New Roman" w:hAnsi="Times New Roman" w:cs="Times New Roman"/>
-          <w:sz w:val="24"/>
-          <w:szCs w:val="24"/>
-          <w:lang w:val="es-CO" w:eastAsia="es-CO"/>
-        </w:rPr>
-      </w:pPr>
-      <w:r>
-        <w:rPr>
-          <w:rFonts w:ascii="Times New Roman" w:eastAsia="Times New Roman" w:hAnsi="Times New Roman" w:cs="Times New Roman"/>
-          <w:sz w:val="24"/>
-          <w:szCs w:val="24"/>
-          <w:lang w:val="es-CO" w:eastAsia="es-CO"/>
-        </w:rPr>
-        <w:t xml:space="preserve">Estilo Gráfico: Pixel art inspirado en los videojuegos clásicos de Dragon Ball. </w:t>
-      </w:r>
-    </w:p>
-    <w:p>
-      <w:pPr>
-        <w:widowControl/>
-        <w:autoSpaceDE/>
-        <w:autoSpaceDN/>
-        <w:spacing w:before="100" w:beforeAutospacing="1" w:after="100" w:afterAutospacing="1" w:line="360" w:lineRule="auto"/>
-        <w:rPr>
-          <w:rFonts w:ascii="Times New Roman" w:eastAsia="Times New Roman" w:hAnsi="Times New Roman" w:cs="Times New Roman"/>
-          <w:sz w:val="24"/>
-          <w:szCs w:val="24"/>
-          <w:lang w:val="es-CO" w:eastAsia="es-CO"/>
-        </w:rPr>
-      </w:pPr>
-      <w:r>
-        <w:rPr>
-          <w:rFonts w:ascii="Times New Roman" w:eastAsia="Times New Roman" w:hAnsi="Times New Roman" w:cs="Times New Roman"/>
-          <w:sz w:val="24"/>
-          <w:szCs w:val="24"/>
-          <w:lang w:val="es-CO" w:eastAsia="es-CO"/>
-        </w:rPr>
-        <w:t>Herramientas:</w:t>
-      </w:r>
-    </w:p>
-    <w:p>
-      <w:pPr>
-        <w:widowControl/>
-        <w:autoSpaceDE/>
-        <w:autoSpaceDN/>
-        <w:spacing w:before="100" w:beforeAutospacing="1" w:after="100" w:afterAutospacing="1" w:line="360" w:lineRule="auto"/>
-        <w:rPr>
-          <w:rFonts w:ascii="Times New Roman" w:eastAsia="Times New Roman" w:hAnsi="Times New Roman" w:cs="Times New Roman"/>
-          <w:sz w:val="24"/>
-          <w:szCs w:val="24"/>
-          <w:lang w:val="es-CO" w:eastAsia="es-CO"/>
-        </w:rPr>
-      </w:pPr>
-      <w:r>
-        <w:rPr>
-          <w:rFonts w:ascii="Times New Roman" w:eastAsia="Times New Roman" w:hAnsi="Times New Roman" w:cs="Times New Roman"/>
-          <w:sz w:val="24"/>
-          <w:szCs w:val="24"/>
-          <w:lang w:val="es-CO" w:eastAsia="es-CO"/>
-        </w:rPr>
-        <w:t>Lenguaje de Programación: C++.</w:t>
-      </w:r>
-    </w:p>
-    <w:p>
-      <w:pPr>
-        <w:widowControl/>
-        <w:autoSpaceDE/>
-        <w:autoSpaceDN/>
-        <w:spacing w:before="100" w:beforeAutospacing="1" w:after="100" w:afterAutospacing="1" w:line="360" w:lineRule="auto"/>
-        <w:rPr>
-          <w:rFonts w:ascii="Times New Roman" w:eastAsia="Times New Roman" w:hAnsi="Times New Roman" w:cs="Times New Roman"/>
-          <w:sz w:val="24"/>
-          <w:szCs w:val="24"/>
-          <w:lang w:val="es-CO" w:eastAsia="es-CO"/>
-        </w:rPr>
-      </w:pPr>
-      <w:r>
-        <w:rPr>
-          <w:rFonts w:ascii="Times New Roman" w:eastAsia="Times New Roman" w:hAnsi="Times New Roman" w:cs="Times New Roman"/>
-          <w:sz w:val="24"/>
-          <w:szCs w:val="24"/>
-          <w:lang w:val="es-CO" w:eastAsia="es-CO"/>
-        </w:rPr>
-        <w:t xml:space="preserve">Entorno de Desarrollo: Qt </w:t>
-      </w:r>
-      <w:proofErr w:type="spellStart"/>
-      <w:r>
-        <w:rPr>
-          <w:rFonts w:ascii="Times New Roman" w:eastAsia="Times New Roman" w:hAnsi="Times New Roman" w:cs="Times New Roman"/>
-          <w:sz w:val="24"/>
-          <w:szCs w:val="24"/>
-          <w:lang w:val="es-CO" w:eastAsia="es-CO"/>
-        </w:rPr>
-        <w:t>Creator</w:t>
-      </w:r>
-      <w:proofErr w:type="spellEnd"/>
-      <w:r>
-        <w:rPr>
-          <w:rFonts w:ascii="Times New Roman" w:eastAsia="Times New Roman" w:hAnsi="Times New Roman" w:cs="Times New Roman"/>
-          <w:sz w:val="24"/>
-          <w:szCs w:val="24"/>
-          <w:lang w:val="es-CO" w:eastAsia="es-CO"/>
-        </w:rPr>
-        <w:t xml:space="preserve">. </w:t>
-      </w:r>
-    </w:p>
-    <w:p>
-      <w:pPr>
-        <w:widowControl/>
-        <w:autoSpaceDE/>
-        <w:autoSpaceDN/>
-        <w:spacing w:before="100" w:beforeAutospacing="1" w:after="100" w:afterAutospacing="1" w:line="360" w:lineRule="auto"/>
-        <w:rPr>
-          <w:rFonts w:ascii="Times New Roman" w:eastAsia="Times New Roman" w:hAnsi="Times New Roman" w:cs="Times New Roman"/>
-          <w:sz w:val="24"/>
-          <w:szCs w:val="24"/>
-          <w:lang w:val="es-CO" w:eastAsia="es-CO"/>
-        </w:rPr>
-      </w:pPr>
-      <w:proofErr w:type="spellStart"/>
-      <w:r>
-        <w:rPr>
-          <w:rFonts w:ascii="Times New Roman" w:eastAsia="Times New Roman" w:hAnsi="Times New Roman" w:cs="Times New Roman"/>
-          <w:sz w:val="24"/>
-          <w:szCs w:val="24"/>
-          <w:lang w:val="es-CO" w:eastAsia="es-CO"/>
-        </w:rPr>
-        <w:t>Sprites</w:t>
-      </w:r>
-      <w:proofErr w:type="spellEnd"/>
-      <w:r>
-        <w:rPr>
-          <w:rFonts w:ascii="Times New Roman" w:eastAsia="Times New Roman" w:hAnsi="Times New Roman" w:cs="Times New Roman"/>
-          <w:sz w:val="24"/>
-          <w:szCs w:val="24"/>
-          <w:lang w:val="es-CO" w:eastAsia="es-CO"/>
-        </w:rPr>
-        <w:t xml:space="preserve">: Utilización de </w:t>
-      </w:r>
-      <w:proofErr w:type="spellStart"/>
-      <w:r>
-        <w:rPr>
-          <w:rFonts w:ascii="Times New Roman" w:eastAsia="Times New Roman" w:hAnsi="Times New Roman" w:cs="Times New Roman"/>
-          <w:sz w:val="24"/>
-          <w:szCs w:val="24"/>
-          <w:lang w:val="es-CO" w:eastAsia="es-CO"/>
-        </w:rPr>
-        <w:t>sprites</w:t>
-      </w:r>
-      <w:proofErr w:type="spellEnd"/>
-      <w:r>
-        <w:rPr>
-          <w:rFonts w:ascii="Times New Roman" w:eastAsia="Times New Roman" w:hAnsi="Times New Roman" w:cs="Times New Roman"/>
-          <w:sz w:val="24"/>
-          <w:szCs w:val="24"/>
-          <w:lang w:val="es-CO" w:eastAsia="es-CO"/>
-        </w:rPr>
-        <w:t xml:space="preserve"> disponibles en línea, asegurando la correcta atribución y licencias. </w:t>
-      </w:r>
-    </w:p>
-    <w:p>
-      <w:pPr>
-        <w:widowControl/>
-        <w:autoSpaceDE/>
-        <w:autoSpaceDN/>
-        <w:spacing w:before="100" w:beforeAutospacing="1" w:after="100" w:afterAutospacing="1" w:line="360" w:lineRule="auto"/>
-        <w:rPr>
-          <w:rFonts w:ascii="Times New Roman" w:eastAsia="Times New Roman" w:hAnsi="Times New Roman" w:cs="Times New Roman"/>
-          <w:sz w:val="24"/>
-          <w:szCs w:val="24"/>
-          <w:lang w:val="es-CO" w:eastAsia="es-CO"/>
-        </w:rPr>
-      </w:pPr>
-      <w:r>
-        <w:rPr>
-          <w:rFonts w:ascii="Times New Roman" w:eastAsia="Times New Roman" w:hAnsi="Times New Roman" w:cs="Times New Roman"/>
-          <w:sz w:val="24"/>
-          <w:szCs w:val="24"/>
-          <w:lang w:val="es-CO" w:eastAsia="es-CO"/>
-        </w:rPr>
-        <w:t xml:space="preserve">Interfaz de Usuario: Diseño intuitivo con menús claros y controles responsivos. </w:t>
+      <w:r>
+        <w:rPr>
+          <w:rFonts w:ascii="Times New Roman" w:eastAsia="Times New Roman" w:hAnsi="Times New Roman" w:cs="Times New Roman"/>
+          <w:sz w:val="24"/>
+          <w:szCs w:val="24"/>
+          <w:lang w:val="es-CO" w:eastAsia="es-CO"/>
+        </w:rPr>
+        <w:t xml:space="preserve"> </w:t>
       </w:r>
     </w:p>
     <w:sectPr>
@@ -1834,49 +3112,6 @@
       <w:t xml:space="preserve"> - 1015392291</w:t>
     </w:r>
   </w:p>
-  <w:p>
-    <w:pPr>
-      <w:pStyle w:val="Encabezado"/>
-      <w:rPr>
-        <w:lang w:val="es-CO"/>
-      </w:rPr>
-    </w:pPr>
-    <w:r>
-      <w:rPr>
-        <w:lang w:val="es-CO"/>
-      </w:rPr>
-      <w:t>JUAN JOSÉ MEDINA MEJÍA</w:t>
-    </w:r>
-    <w:r>
-      <w:rPr>
-        <w:lang w:val="es-CO"/>
-      </w:rPr>
-      <w:t xml:space="preserve"> </w:t>
-    </w:r>
-    <w:r>
-      <w:rPr>
-        <w:lang w:val="es-CO"/>
-      </w:rPr>
-      <w:t xml:space="preserve">- </w:t>
-    </w:r>
-    <w:r>
-      <w:rPr>
-        <w:lang w:val="es-CO"/>
-      </w:rPr>
-      <w:t>103</w:t>
-    </w:r>
-    <w:r>
-      <w:rPr>
-        <w:lang w:val="es-CO"/>
-      </w:rPr>
-      <w:t>6676459</w:t>
-    </w:r>
-  </w:p>
-  <w:p>
-    <w:pPr>
-      <w:pStyle w:val="Encabezado"/>
-    </w:pPr>
-  </w:p>
 </w:hdr>
 </file>
 
@@ -1895,6 +3130,155 @@
 <file path=word/numbering.xml><?xml version="1.0" encoding="utf-8"?>
 <w:numbering xmlns:wpc="http://schemas.microsoft.com/office/word/2010/wordprocessingCanvas" xmlns:cx="http://schemas.microsoft.com/office/drawing/2014/chartex" xmlns:cx1="http://schemas.microsoft.com/office/drawing/2015/9/8/chartex" xmlns:cx2="http://schemas.microsoft.com/office/drawing/2015/10/21/chartex" xmlns:cx3="http://schemas.microsoft.com/office/drawing/2016/5/9/chartex" xmlns:cx4="http://schemas.microsoft.com/office/drawing/2016/5/10/chartex" xmlns:cx5="http://schemas.microsoft.com/office/drawing/2016/5/11/chartex" xmlns:cx6="http://schemas.microsoft.com/office/drawing/2016/5/12/chartex" xmlns:cx7="http://schemas.microsoft.com/office/drawing/2016/5/13/chartex" xmlns:cx8="http://schemas.microsoft.com/office/drawing/2016/5/14/chartex" xmlns:mc="http://schemas.openxmlformats.org/markup-compatibility/2006" xmlns:aink="http://schemas.microsoft.com/office/drawing/2016/ink" xmlns:am3d="http://schemas.microsoft.com/office/drawing/2017/model3d" xmlns:o="urn:schemas-microsoft-com:office:office" xmlns:oel="http://schemas.microsoft.com/office/2019/extlst" xmlns:r="http://schemas.openxmlformats.org/officeDocument/2006/relationships" xmlns:m="http://schemas.openxmlformats.org/officeDocument/2006/math" xmlns:v="urn:schemas-microsoft-com:vml" xmlns:wp14="http://schemas.microsoft.com/office/word/2010/wordprocessingDrawing" xmlns:wp="http://schemas.openxmlformats.org/drawingml/2006/wordprocessingDrawing" xmlns:w10="urn:schemas-microsoft-com:office:word" xmlns:w="http://schemas.openxmlformats.org/wordprocessingml/2006/main" xmlns:w14="http://schemas.microsoft.com/office/word/2010/wordml" xmlns:w15="http://schemas.microsoft.com/office/word/2012/wordml" xmlns:w16cex="http://schemas.microsoft.com/office/word/2018/wordml/cex" xmlns:w16cid="http://schemas.microsoft.com/office/word/2016/wordml/cid" xmlns:w16="http://schemas.microsoft.com/office/word/2018/wordml" xmlns:w16du="http://schemas.microsoft.com/office/word/2023/wordml/word16du" xmlns:w16sdtdh="http://schemas.microsoft.com/office/word/2020/wordml/sdtdatahash" xmlns:w16sdtfl="http://schemas.microsoft.com/office/word/2024/wordml/sdtformatlock" xmlns:w16se="http://schemas.microsoft.com/office/word/2015/wordml/symex" xmlns:wpg="http://schemas.microsoft.com/office/word/2010/wordprocessingGroup" xmlns:wpi="http://schemas.microsoft.com/office/word/2010/wordprocessingInk" xmlns:wne="http://schemas.microsoft.com/office/word/2006/wordml" xmlns:wps="http://schemas.microsoft.com/office/word/2010/wordprocessingShape" mc:Ignorable="w14 w15 w16se w16cid w16 w16cex w16sdtdh w16sdtfl w16du wp14">
   <w:abstractNum w:abstractNumId="0" w15:restartNumberingAfterBreak="0">
+    <w:nsid w:val="0AA17949"/>
+    <w:multiLevelType w:val="multilevel"/>
+    <w:tmpl w:val="7528EFCC"/>
+    <w:lvl w:ilvl="0">
+      <w:start w:val="1"/>
+      <w:numFmt w:val="bullet"/>
+      <w:lvlText w:val=""/>
+      <w:lvlJc w:val="left"/>
+      <w:pPr>
+        <w:tabs>
+          <w:tab w:val="num" w:pos="720"/>
+        </w:tabs>
+        <w:ind w:left="720" w:hanging="360"/>
+      </w:pPr>
+      <w:rPr>
+        <w:rFonts w:ascii="Symbol" w:hAnsi="Symbol" w:hint="default"/>
+        <w:sz w:val="20"/>
+      </w:rPr>
+    </w:lvl>
+    <w:lvl w:ilvl="1">
+      <w:start w:val="1"/>
+      <w:numFmt w:val="bullet"/>
+      <w:lvlText w:val="o"/>
+      <w:lvlJc w:val="left"/>
+      <w:pPr>
+        <w:tabs>
+          <w:tab w:val="num" w:pos="1440"/>
+        </w:tabs>
+        <w:ind w:left="1440" w:hanging="360"/>
+      </w:pPr>
+      <w:rPr>
+        <w:rFonts w:ascii="Courier New" w:hAnsi="Courier New" w:hint="default"/>
+        <w:sz w:val="20"/>
+      </w:rPr>
+    </w:lvl>
+    <w:lvl w:ilvl="2" w:tentative="1">
+      <w:start w:val="1"/>
+      <w:numFmt w:val="bullet"/>
+      <w:lvlText w:val=""/>
+      <w:lvlJc w:val="left"/>
+      <w:pPr>
+        <w:tabs>
+          <w:tab w:val="num" w:pos="2160"/>
+        </w:tabs>
+        <w:ind w:left="2160" w:hanging="360"/>
+      </w:pPr>
+      <w:rPr>
+        <w:rFonts w:ascii="Wingdings" w:hAnsi="Wingdings" w:hint="default"/>
+        <w:sz w:val="20"/>
+      </w:rPr>
+    </w:lvl>
+    <w:lvl w:ilvl="3" w:tentative="1">
+      <w:start w:val="1"/>
+      <w:numFmt w:val="bullet"/>
+      <w:lvlText w:val=""/>
+      <w:lvlJc w:val="left"/>
+      <w:pPr>
+        <w:tabs>
+          <w:tab w:val="num" w:pos="2880"/>
+        </w:tabs>
+        <w:ind w:left="2880" w:hanging="360"/>
+      </w:pPr>
+      <w:rPr>
+        <w:rFonts w:ascii="Wingdings" w:hAnsi="Wingdings" w:hint="default"/>
+        <w:sz w:val="20"/>
+      </w:rPr>
+    </w:lvl>
+    <w:lvl w:ilvl="4" w:tentative="1">
+      <w:start w:val="1"/>
+      <w:numFmt w:val="bullet"/>
+      <w:lvlText w:val=""/>
+      <w:lvlJc w:val="left"/>
+      <w:pPr>
+        <w:tabs>
+          <w:tab w:val="num" w:pos="3600"/>
+        </w:tabs>
+        <w:ind w:left="3600" w:hanging="360"/>
+      </w:pPr>
+      <w:rPr>
+        <w:rFonts w:ascii="Wingdings" w:hAnsi="Wingdings" w:hint="default"/>
+        <w:sz w:val="20"/>
+      </w:rPr>
+    </w:lvl>
+    <w:lvl w:ilvl="5" w:tentative="1">
+      <w:start w:val="1"/>
+      <w:numFmt w:val="bullet"/>
+      <w:lvlText w:val=""/>
+      <w:lvlJc w:val="left"/>
+      <w:pPr>
+        <w:tabs>
+          <w:tab w:val="num" w:pos="4320"/>
+        </w:tabs>
+        <w:ind w:left="4320" w:hanging="360"/>
+      </w:pPr>
+      <w:rPr>
+        <w:rFonts w:ascii="Wingdings" w:hAnsi="Wingdings" w:hint="default"/>
+        <w:sz w:val="20"/>
+      </w:rPr>
+    </w:lvl>
+    <w:lvl w:ilvl="6" w:tentative="1">
+      <w:start w:val="1"/>
+      <w:numFmt w:val="bullet"/>
+      <w:lvlText w:val=""/>
+      <w:lvlJc w:val="left"/>
+      <w:pPr>
+        <w:tabs>
+          <w:tab w:val="num" w:pos="5040"/>
+        </w:tabs>
+        <w:ind w:left="5040" w:hanging="360"/>
+      </w:pPr>
+      <w:rPr>
+        <w:rFonts w:ascii="Wingdings" w:hAnsi="Wingdings" w:hint="default"/>
+        <w:sz w:val="20"/>
+      </w:rPr>
+    </w:lvl>
+    <w:lvl w:ilvl="7" w:tentative="1">
+      <w:start w:val="1"/>
+      <w:numFmt w:val="bullet"/>
+      <w:lvlText w:val=""/>
+      <w:lvlJc w:val="left"/>
+      <w:pPr>
+        <w:tabs>
+          <w:tab w:val="num" w:pos="5760"/>
+        </w:tabs>
+        <w:ind w:left="5760" w:hanging="360"/>
+      </w:pPr>
+      <w:rPr>
+        <w:rFonts w:ascii="Wingdings" w:hAnsi="Wingdings" w:hint="default"/>
+        <w:sz w:val="20"/>
+      </w:rPr>
+    </w:lvl>
+    <w:lvl w:ilvl="8" w:tentative="1">
+      <w:start w:val="1"/>
+      <w:numFmt w:val="bullet"/>
+      <w:lvlText w:val=""/>
+      <w:lvlJc w:val="left"/>
+      <w:pPr>
+        <w:tabs>
+          <w:tab w:val="num" w:pos="6480"/>
+        </w:tabs>
+        <w:ind w:left="6480" w:hanging="360"/>
+      </w:pPr>
+      <w:rPr>
+        <w:rFonts w:ascii="Wingdings" w:hAnsi="Wingdings" w:hint="default"/>
+        <w:sz w:val="20"/>
+      </w:rPr>
+    </w:lvl>
+  </w:abstractNum>
+  <w:abstractNum w:abstractNumId="1" w15:restartNumberingAfterBreak="0">
     <w:nsid w:val="0DED6534"/>
     <w:multiLevelType w:val="hybridMultilevel"/>
     <w:tmpl w:val="BCA4662C"/>
@@ -2007,7 +3391,305 @@
       </w:rPr>
     </w:lvl>
   </w:abstractNum>
-  <w:abstractNum w:abstractNumId="1" w15:restartNumberingAfterBreak="0">
+  <w:abstractNum w:abstractNumId="2" w15:restartNumberingAfterBreak="0">
+    <w:nsid w:val="0F9C76C2"/>
+    <w:multiLevelType w:val="multilevel"/>
+    <w:tmpl w:val="7B5600B2"/>
+    <w:lvl w:ilvl="0">
+      <w:start w:val="1"/>
+      <w:numFmt w:val="bullet"/>
+      <w:lvlText w:val=""/>
+      <w:lvlJc w:val="left"/>
+      <w:pPr>
+        <w:tabs>
+          <w:tab w:val="num" w:pos="720"/>
+        </w:tabs>
+        <w:ind w:left="720" w:hanging="360"/>
+      </w:pPr>
+      <w:rPr>
+        <w:rFonts w:ascii="Symbol" w:hAnsi="Symbol" w:hint="default"/>
+        <w:sz w:val="20"/>
+      </w:rPr>
+    </w:lvl>
+    <w:lvl w:ilvl="1" w:tentative="1">
+      <w:start w:val="1"/>
+      <w:numFmt w:val="bullet"/>
+      <w:lvlText w:val="o"/>
+      <w:lvlJc w:val="left"/>
+      <w:pPr>
+        <w:tabs>
+          <w:tab w:val="num" w:pos="1440"/>
+        </w:tabs>
+        <w:ind w:left="1440" w:hanging="360"/>
+      </w:pPr>
+      <w:rPr>
+        <w:rFonts w:ascii="Courier New" w:hAnsi="Courier New" w:hint="default"/>
+        <w:sz w:val="20"/>
+      </w:rPr>
+    </w:lvl>
+    <w:lvl w:ilvl="2" w:tentative="1">
+      <w:start w:val="1"/>
+      <w:numFmt w:val="bullet"/>
+      <w:lvlText w:val=""/>
+      <w:lvlJc w:val="left"/>
+      <w:pPr>
+        <w:tabs>
+          <w:tab w:val="num" w:pos="2160"/>
+        </w:tabs>
+        <w:ind w:left="2160" w:hanging="360"/>
+      </w:pPr>
+      <w:rPr>
+        <w:rFonts w:ascii="Wingdings" w:hAnsi="Wingdings" w:hint="default"/>
+        <w:sz w:val="20"/>
+      </w:rPr>
+    </w:lvl>
+    <w:lvl w:ilvl="3" w:tentative="1">
+      <w:start w:val="1"/>
+      <w:numFmt w:val="bullet"/>
+      <w:lvlText w:val=""/>
+      <w:lvlJc w:val="left"/>
+      <w:pPr>
+        <w:tabs>
+          <w:tab w:val="num" w:pos="2880"/>
+        </w:tabs>
+        <w:ind w:left="2880" w:hanging="360"/>
+      </w:pPr>
+      <w:rPr>
+        <w:rFonts w:ascii="Wingdings" w:hAnsi="Wingdings" w:hint="default"/>
+        <w:sz w:val="20"/>
+      </w:rPr>
+    </w:lvl>
+    <w:lvl w:ilvl="4" w:tentative="1">
+      <w:start w:val="1"/>
+      <w:numFmt w:val="bullet"/>
+      <w:lvlText w:val=""/>
+      <w:lvlJc w:val="left"/>
+      <w:pPr>
+        <w:tabs>
+          <w:tab w:val="num" w:pos="3600"/>
+        </w:tabs>
+        <w:ind w:left="3600" w:hanging="360"/>
+      </w:pPr>
+      <w:rPr>
+        <w:rFonts w:ascii="Wingdings" w:hAnsi="Wingdings" w:hint="default"/>
+        <w:sz w:val="20"/>
+      </w:rPr>
+    </w:lvl>
+    <w:lvl w:ilvl="5" w:tentative="1">
+      <w:start w:val="1"/>
+      <w:numFmt w:val="bullet"/>
+      <w:lvlText w:val=""/>
+      <w:lvlJc w:val="left"/>
+      <w:pPr>
+        <w:tabs>
+          <w:tab w:val="num" w:pos="4320"/>
+        </w:tabs>
+        <w:ind w:left="4320" w:hanging="360"/>
+      </w:pPr>
+      <w:rPr>
+        <w:rFonts w:ascii="Wingdings" w:hAnsi="Wingdings" w:hint="default"/>
+        <w:sz w:val="20"/>
+      </w:rPr>
+    </w:lvl>
+    <w:lvl w:ilvl="6" w:tentative="1">
+      <w:start w:val="1"/>
+      <w:numFmt w:val="bullet"/>
+      <w:lvlText w:val=""/>
+      <w:lvlJc w:val="left"/>
+      <w:pPr>
+        <w:tabs>
+          <w:tab w:val="num" w:pos="5040"/>
+        </w:tabs>
+        <w:ind w:left="5040" w:hanging="360"/>
+      </w:pPr>
+      <w:rPr>
+        <w:rFonts w:ascii="Wingdings" w:hAnsi="Wingdings" w:hint="default"/>
+        <w:sz w:val="20"/>
+      </w:rPr>
+    </w:lvl>
+    <w:lvl w:ilvl="7" w:tentative="1">
+      <w:start w:val="1"/>
+      <w:numFmt w:val="bullet"/>
+      <w:lvlText w:val=""/>
+      <w:lvlJc w:val="left"/>
+      <w:pPr>
+        <w:tabs>
+          <w:tab w:val="num" w:pos="5760"/>
+        </w:tabs>
+        <w:ind w:left="5760" w:hanging="360"/>
+      </w:pPr>
+      <w:rPr>
+        <w:rFonts w:ascii="Wingdings" w:hAnsi="Wingdings" w:hint="default"/>
+        <w:sz w:val="20"/>
+      </w:rPr>
+    </w:lvl>
+    <w:lvl w:ilvl="8" w:tentative="1">
+      <w:start w:val="1"/>
+      <w:numFmt w:val="bullet"/>
+      <w:lvlText w:val=""/>
+      <w:lvlJc w:val="left"/>
+      <w:pPr>
+        <w:tabs>
+          <w:tab w:val="num" w:pos="6480"/>
+        </w:tabs>
+        <w:ind w:left="6480" w:hanging="360"/>
+      </w:pPr>
+      <w:rPr>
+        <w:rFonts w:ascii="Wingdings" w:hAnsi="Wingdings" w:hint="default"/>
+        <w:sz w:val="20"/>
+      </w:rPr>
+    </w:lvl>
+  </w:abstractNum>
+  <w:abstractNum w:abstractNumId="3" w15:restartNumberingAfterBreak="0">
+    <w:nsid w:val="12AF769B"/>
+    <w:multiLevelType w:val="multilevel"/>
+    <w:tmpl w:val="DE6EBA9C"/>
+    <w:lvl w:ilvl="0">
+      <w:start w:val="1"/>
+      <w:numFmt w:val="bullet"/>
+      <w:lvlText w:val=""/>
+      <w:lvlJc w:val="left"/>
+      <w:pPr>
+        <w:tabs>
+          <w:tab w:val="num" w:pos="720"/>
+        </w:tabs>
+        <w:ind w:left="720" w:hanging="360"/>
+      </w:pPr>
+      <w:rPr>
+        <w:rFonts w:ascii="Symbol" w:hAnsi="Symbol" w:hint="default"/>
+        <w:sz w:val="20"/>
+      </w:rPr>
+    </w:lvl>
+    <w:lvl w:ilvl="1">
+      <w:start w:val="1"/>
+      <w:numFmt w:val="bullet"/>
+      <w:lvlText w:val="o"/>
+      <w:lvlJc w:val="left"/>
+      <w:pPr>
+        <w:tabs>
+          <w:tab w:val="num" w:pos="1440"/>
+        </w:tabs>
+        <w:ind w:left="1440" w:hanging="360"/>
+      </w:pPr>
+      <w:rPr>
+        <w:rFonts w:ascii="Courier New" w:hAnsi="Courier New" w:hint="default"/>
+        <w:sz w:val="20"/>
+      </w:rPr>
+    </w:lvl>
+    <w:lvl w:ilvl="2" w:tentative="1">
+      <w:start w:val="1"/>
+      <w:numFmt w:val="bullet"/>
+      <w:lvlText w:val=""/>
+      <w:lvlJc w:val="left"/>
+      <w:pPr>
+        <w:tabs>
+          <w:tab w:val="num" w:pos="2160"/>
+        </w:tabs>
+        <w:ind w:left="2160" w:hanging="360"/>
+      </w:pPr>
+      <w:rPr>
+        <w:rFonts w:ascii="Wingdings" w:hAnsi="Wingdings" w:hint="default"/>
+        <w:sz w:val="20"/>
+      </w:rPr>
+    </w:lvl>
+    <w:lvl w:ilvl="3" w:tentative="1">
+      <w:start w:val="1"/>
+      <w:numFmt w:val="bullet"/>
+      <w:lvlText w:val=""/>
+      <w:lvlJc w:val="left"/>
+      <w:pPr>
+        <w:tabs>
+          <w:tab w:val="num" w:pos="2880"/>
+        </w:tabs>
+        <w:ind w:left="2880" w:hanging="360"/>
+      </w:pPr>
+      <w:rPr>
+        <w:rFonts w:ascii="Wingdings" w:hAnsi="Wingdings" w:hint="default"/>
+        <w:sz w:val="20"/>
+      </w:rPr>
+    </w:lvl>
+    <w:lvl w:ilvl="4" w:tentative="1">
+      <w:start w:val="1"/>
+      <w:numFmt w:val="bullet"/>
+      <w:lvlText w:val=""/>
+      <w:lvlJc w:val="left"/>
+      <w:pPr>
+        <w:tabs>
+          <w:tab w:val="num" w:pos="3600"/>
+        </w:tabs>
+        <w:ind w:left="3600" w:hanging="360"/>
+      </w:pPr>
+      <w:rPr>
+        <w:rFonts w:ascii="Wingdings" w:hAnsi="Wingdings" w:hint="default"/>
+        <w:sz w:val="20"/>
+      </w:rPr>
+    </w:lvl>
+    <w:lvl w:ilvl="5" w:tentative="1">
+      <w:start w:val="1"/>
+      <w:numFmt w:val="bullet"/>
+      <w:lvlText w:val=""/>
+      <w:lvlJc w:val="left"/>
+      <w:pPr>
+        <w:tabs>
+          <w:tab w:val="num" w:pos="4320"/>
+        </w:tabs>
+        <w:ind w:left="4320" w:hanging="360"/>
+      </w:pPr>
+      <w:rPr>
+        <w:rFonts w:ascii="Wingdings" w:hAnsi="Wingdings" w:hint="default"/>
+        <w:sz w:val="20"/>
+      </w:rPr>
+    </w:lvl>
+    <w:lvl w:ilvl="6" w:tentative="1">
+      <w:start w:val="1"/>
+      <w:numFmt w:val="bullet"/>
+      <w:lvlText w:val=""/>
+      <w:lvlJc w:val="left"/>
+      <w:pPr>
+        <w:tabs>
+          <w:tab w:val="num" w:pos="5040"/>
+        </w:tabs>
+        <w:ind w:left="5040" w:hanging="360"/>
+      </w:pPr>
+      <w:rPr>
+        <w:rFonts w:ascii="Wingdings" w:hAnsi="Wingdings" w:hint="default"/>
+        <w:sz w:val="20"/>
+      </w:rPr>
+    </w:lvl>
+    <w:lvl w:ilvl="7" w:tentative="1">
+      <w:start w:val="1"/>
+      <w:numFmt w:val="bullet"/>
+      <w:lvlText w:val=""/>
+      <w:lvlJc w:val="left"/>
+      <w:pPr>
+        <w:tabs>
+          <w:tab w:val="num" w:pos="5760"/>
+        </w:tabs>
+        <w:ind w:left="5760" w:hanging="360"/>
+      </w:pPr>
+      <w:rPr>
+        <w:rFonts w:ascii="Wingdings" w:hAnsi="Wingdings" w:hint="default"/>
+        <w:sz w:val="20"/>
+      </w:rPr>
+    </w:lvl>
+    <w:lvl w:ilvl="8" w:tentative="1">
+      <w:start w:val="1"/>
+      <w:numFmt w:val="bullet"/>
+      <w:lvlText w:val=""/>
+      <w:lvlJc w:val="left"/>
+      <w:pPr>
+        <w:tabs>
+          <w:tab w:val="num" w:pos="6480"/>
+        </w:tabs>
+        <w:ind w:left="6480" w:hanging="360"/>
+      </w:pPr>
+      <w:rPr>
+        <w:rFonts w:ascii="Wingdings" w:hAnsi="Wingdings" w:hint="default"/>
+        <w:sz w:val="20"/>
+      </w:rPr>
+    </w:lvl>
+  </w:abstractNum>
+  <w:abstractNum w:abstractNumId="4" w15:restartNumberingAfterBreak="0">
     <w:nsid w:val="15F75A4A"/>
     <w:multiLevelType w:val="multilevel"/>
     <w:tmpl w:val="055E3A08"/>
@@ -2156,7 +3838,7 @@
       </w:rPr>
     </w:lvl>
   </w:abstractNum>
-  <w:abstractNum w:abstractNumId="2" w15:restartNumberingAfterBreak="0">
+  <w:abstractNum w:abstractNumId="5" w15:restartNumberingAfterBreak="0">
     <w:nsid w:val="1CFA46B5"/>
     <w:multiLevelType w:val="multilevel"/>
     <w:tmpl w:val="B2FE27AA"/>
@@ -2305,7 +3987,418 @@
       </w:rPr>
     </w:lvl>
   </w:abstractNum>
-  <w:abstractNum w:abstractNumId="3" w15:restartNumberingAfterBreak="0">
+  <w:abstractNum w:abstractNumId="6" w15:restartNumberingAfterBreak="0">
+    <w:nsid w:val="25724197"/>
+    <w:multiLevelType w:val="multilevel"/>
+    <w:tmpl w:val="FCC6CB50"/>
+    <w:lvl w:ilvl="0">
+      <w:start w:val="1"/>
+      <w:numFmt w:val="bullet"/>
+      <w:lvlText w:val=""/>
+      <w:lvlJc w:val="left"/>
+      <w:pPr>
+        <w:tabs>
+          <w:tab w:val="num" w:pos="720"/>
+        </w:tabs>
+        <w:ind w:left="720" w:hanging="360"/>
+      </w:pPr>
+      <w:rPr>
+        <w:rFonts w:ascii="Symbol" w:hAnsi="Symbol" w:hint="default"/>
+        <w:sz w:val="20"/>
+      </w:rPr>
+    </w:lvl>
+    <w:lvl w:ilvl="1" w:tentative="1">
+      <w:start w:val="1"/>
+      <w:numFmt w:val="bullet"/>
+      <w:lvlText w:val="o"/>
+      <w:lvlJc w:val="left"/>
+      <w:pPr>
+        <w:tabs>
+          <w:tab w:val="num" w:pos="1440"/>
+        </w:tabs>
+        <w:ind w:left="1440" w:hanging="360"/>
+      </w:pPr>
+      <w:rPr>
+        <w:rFonts w:ascii="Courier New" w:hAnsi="Courier New" w:hint="default"/>
+        <w:sz w:val="20"/>
+      </w:rPr>
+    </w:lvl>
+    <w:lvl w:ilvl="2" w:tentative="1">
+      <w:start w:val="1"/>
+      <w:numFmt w:val="bullet"/>
+      <w:lvlText w:val=""/>
+      <w:lvlJc w:val="left"/>
+      <w:pPr>
+        <w:tabs>
+          <w:tab w:val="num" w:pos="2160"/>
+        </w:tabs>
+        <w:ind w:left="2160" w:hanging="360"/>
+      </w:pPr>
+      <w:rPr>
+        <w:rFonts w:ascii="Wingdings" w:hAnsi="Wingdings" w:hint="default"/>
+        <w:sz w:val="20"/>
+      </w:rPr>
+    </w:lvl>
+    <w:lvl w:ilvl="3" w:tentative="1">
+      <w:start w:val="1"/>
+      <w:numFmt w:val="bullet"/>
+      <w:lvlText w:val=""/>
+      <w:lvlJc w:val="left"/>
+      <w:pPr>
+        <w:tabs>
+          <w:tab w:val="num" w:pos="2880"/>
+        </w:tabs>
+        <w:ind w:left="2880" w:hanging="360"/>
+      </w:pPr>
+      <w:rPr>
+        <w:rFonts w:ascii="Wingdings" w:hAnsi="Wingdings" w:hint="default"/>
+        <w:sz w:val="20"/>
+      </w:rPr>
+    </w:lvl>
+    <w:lvl w:ilvl="4" w:tentative="1">
+      <w:start w:val="1"/>
+      <w:numFmt w:val="bullet"/>
+      <w:lvlText w:val=""/>
+      <w:lvlJc w:val="left"/>
+      <w:pPr>
+        <w:tabs>
+          <w:tab w:val="num" w:pos="3600"/>
+        </w:tabs>
+        <w:ind w:left="3600" w:hanging="360"/>
+      </w:pPr>
+      <w:rPr>
+        <w:rFonts w:ascii="Wingdings" w:hAnsi="Wingdings" w:hint="default"/>
+        <w:sz w:val="20"/>
+      </w:rPr>
+    </w:lvl>
+    <w:lvl w:ilvl="5" w:tentative="1">
+      <w:start w:val="1"/>
+      <w:numFmt w:val="bullet"/>
+      <w:lvlText w:val=""/>
+      <w:lvlJc w:val="left"/>
+      <w:pPr>
+        <w:tabs>
+          <w:tab w:val="num" w:pos="4320"/>
+        </w:tabs>
+        <w:ind w:left="4320" w:hanging="360"/>
+      </w:pPr>
+      <w:rPr>
+        <w:rFonts w:ascii="Wingdings" w:hAnsi="Wingdings" w:hint="default"/>
+        <w:sz w:val="20"/>
+      </w:rPr>
+    </w:lvl>
+    <w:lvl w:ilvl="6" w:tentative="1">
+      <w:start w:val="1"/>
+      <w:numFmt w:val="bullet"/>
+      <w:lvlText w:val=""/>
+      <w:lvlJc w:val="left"/>
+      <w:pPr>
+        <w:tabs>
+          <w:tab w:val="num" w:pos="5040"/>
+        </w:tabs>
+        <w:ind w:left="5040" w:hanging="360"/>
+      </w:pPr>
+      <w:rPr>
+        <w:rFonts w:ascii="Wingdings" w:hAnsi="Wingdings" w:hint="default"/>
+        <w:sz w:val="20"/>
+      </w:rPr>
+    </w:lvl>
+    <w:lvl w:ilvl="7" w:tentative="1">
+      <w:start w:val="1"/>
+      <w:numFmt w:val="bullet"/>
+      <w:lvlText w:val=""/>
+      <w:lvlJc w:val="left"/>
+      <w:pPr>
+        <w:tabs>
+          <w:tab w:val="num" w:pos="5760"/>
+        </w:tabs>
+        <w:ind w:left="5760" w:hanging="360"/>
+      </w:pPr>
+      <w:rPr>
+        <w:rFonts w:ascii="Wingdings" w:hAnsi="Wingdings" w:hint="default"/>
+        <w:sz w:val="20"/>
+      </w:rPr>
+    </w:lvl>
+    <w:lvl w:ilvl="8" w:tentative="1">
+      <w:start w:val="1"/>
+      <w:numFmt w:val="bullet"/>
+      <w:lvlText w:val=""/>
+      <w:lvlJc w:val="left"/>
+      <w:pPr>
+        <w:tabs>
+          <w:tab w:val="num" w:pos="6480"/>
+        </w:tabs>
+        <w:ind w:left="6480" w:hanging="360"/>
+      </w:pPr>
+      <w:rPr>
+        <w:rFonts w:ascii="Wingdings" w:hAnsi="Wingdings" w:hint="default"/>
+        <w:sz w:val="20"/>
+      </w:rPr>
+    </w:lvl>
+  </w:abstractNum>
+  <w:abstractNum w:abstractNumId="7" w15:restartNumberingAfterBreak="0">
+    <w:nsid w:val="25D7516C"/>
+    <w:multiLevelType w:val="multilevel"/>
+    <w:tmpl w:val="D4DE0B40"/>
+    <w:lvl w:ilvl="0">
+      <w:start w:val="1"/>
+      <w:numFmt w:val="decimal"/>
+      <w:lvlText w:val="%1."/>
+      <w:lvlJc w:val="left"/>
+      <w:pPr>
+        <w:tabs>
+          <w:tab w:val="num" w:pos="720"/>
+        </w:tabs>
+        <w:ind w:left="720" w:hanging="360"/>
+      </w:pPr>
+    </w:lvl>
+    <w:lvl w:ilvl="1" w:tentative="1">
+      <w:start w:val="1"/>
+      <w:numFmt w:val="decimal"/>
+      <w:lvlText w:val="%2."/>
+      <w:lvlJc w:val="left"/>
+      <w:pPr>
+        <w:tabs>
+          <w:tab w:val="num" w:pos="1440"/>
+        </w:tabs>
+        <w:ind w:left="1440" w:hanging="360"/>
+      </w:pPr>
+    </w:lvl>
+    <w:lvl w:ilvl="2" w:tentative="1">
+      <w:start w:val="1"/>
+      <w:numFmt w:val="decimal"/>
+      <w:lvlText w:val="%3."/>
+      <w:lvlJc w:val="left"/>
+      <w:pPr>
+        <w:tabs>
+          <w:tab w:val="num" w:pos="2160"/>
+        </w:tabs>
+        <w:ind w:left="2160" w:hanging="360"/>
+      </w:pPr>
+    </w:lvl>
+    <w:lvl w:ilvl="3" w:tentative="1">
+      <w:start w:val="1"/>
+      <w:numFmt w:val="decimal"/>
+      <w:lvlText w:val="%4."/>
+      <w:lvlJc w:val="left"/>
+      <w:pPr>
+        <w:tabs>
+          <w:tab w:val="num" w:pos="2880"/>
+        </w:tabs>
+        <w:ind w:left="2880" w:hanging="360"/>
+      </w:pPr>
+    </w:lvl>
+    <w:lvl w:ilvl="4" w:tentative="1">
+      <w:start w:val="1"/>
+      <w:numFmt w:val="decimal"/>
+      <w:lvlText w:val="%5."/>
+      <w:lvlJc w:val="left"/>
+      <w:pPr>
+        <w:tabs>
+          <w:tab w:val="num" w:pos="3600"/>
+        </w:tabs>
+        <w:ind w:left="3600" w:hanging="360"/>
+      </w:pPr>
+    </w:lvl>
+    <w:lvl w:ilvl="5" w:tentative="1">
+      <w:start w:val="1"/>
+      <w:numFmt w:val="decimal"/>
+      <w:lvlText w:val="%6."/>
+      <w:lvlJc w:val="left"/>
+      <w:pPr>
+        <w:tabs>
+          <w:tab w:val="num" w:pos="4320"/>
+        </w:tabs>
+        <w:ind w:left="4320" w:hanging="360"/>
+      </w:pPr>
+    </w:lvl>
+    <w:lvl w:ilvl="6" w:tentative="1">
+      <w:start w:val="1"/>
+      <w:numFmt w:val="decimal"/>
+      <w:lvlText w:val="%7."/>
+      <w:lvlJc w:val="left"/>
+      <w:pPr>
+        <w:tabs>
+          <w:tab w:val="num" w:pos="5040"/>
+        </w:tabs>
+        <w:ind w:left="5040" w:hanging="360"/>
+      </w:pPr>
+    </w:lvl>
+    <w:lvl w:ilvl="7" w:tentative="1">
+      <w:start w:val="1"/>
+      <w:numFmt w:val="decimal"/>
+      <w:lvlText w:val="%8."/>
+      <w:lvlJc w:val="left"/>
+      <w:pPr>
+        <w:tabs>
+          <w:tab w:val="num" w:pos="5760"/>
+        </w:tabs>
+        <w:ind w:left="5760" w:hanging="360"/>
+      </w:pPr>
+    </w:lvl>
+    <w:lvl w:ilvl="8" w:tentative="1">
+      <w:start w:val="1"/>
+      <w:numFmt w:val="decimal"/>
+      <w:lvlText w:val="%9."/>
+      <w:lvlJc w:val="left"/>
+      <w:pPr>
+        <w:tabs>
+          <w:tab w:val="num" w:pos="6480"/>
+        </w:tabs>
+        <w:ind w:left="6480" w:hanging="360"/>
+      </w:pPr>
+    </w:lvl>
+  </w:abstractNum>
+  <w:abstractNum w:abstractNumId="8" w15:restartNumberingAfterBreak="0">
+    <w:nsid w:val="307E174B"/>
+    <w:multiLevelType w:val="multilevel"/>
+    <w:tmpl w:val="BDA4E668"/>
+    <w:lvl w:ilvl="0">
+      <w:start w:val="1"/>
+      <w:numFmt w:val="bullet"/>
+      <w:lvlText w:val=""/>
+      <w:lvlJc w:val="left"/>
+      <w:pPr>
+        <w:tabs>
+          <w:tab w:val="num" w:pos="720"/>
+        </w:tabs>
+        <w:ind w:left="720" w:hanging="360"/>
+      </w:pPr>
+      <w:rPr>
+        <w:rFonts w:ascii="Symbol" w:hAnsi="Symbol" w:hint="default"/>
+        <w:sz w:val="20"/>
+      </w:rPr>
+    </w:lvl>
+    <w:lvl w:ilvl="1">
+      <w:start w:val="1"/>
+      <w:numFmt w:val="bullet"/>
+      <w:lvlText w:val="o"/>
+      <w:lvlJc w:val="left"/>
+      <w:pPr>
+        <w:tabs>
+          <w:tab w:val="num" w:pos="1440"/>
+        </w:tabs>
+        <w:ind w:left="1440" w:hanging="360"/>
+      </w:pPr>
+      <w:rPr>
+        <w:rFonts w:ascii="Courier New" w:hAnsi="Courier New" w:hint="default"/>
+        <w:sz w:val="20"/>
+      </w:rPr>
+    </w:lvl>
+    <w:lvl w:ilvl="2" w:tentative="1">
+      <w:start w:val="1"/>
+      <w:numFmt w:val="bullet"/>
+      <w:lvlText w:val=""/>
+      <w:lvlJc w:val="left"/>
+      <w:pPr>
+        <w:tabs>
+          <w:tab w:val="num" w:pos="2160"/>
+        </w:tabs>
+        <w:ind w:left="2160" w:hanging="360"/>
+      </w:pPr>
+      <w:rPr>
+        <w:rFonts w:ascii="Wingdings" w:hAnsi="Wingdings" w:hint="default"/>
+        <w:sz w:val="20"/>
+      </w:rPr>
+    </w:lvl>
+    <w:lvl w:ilvl="3" w:tentative="1">
+      <w:start w:val="1"/>
+      <w:numFmt w:val="bullet"/>
+      <w:lvlText w:val=""/>
+      <w:lvlJc w:val="left"/>
+      <w:pPr>
+        <w:tabs>
+          <w:tab w:val="num" w:pos="2880"/>
+        </w:tabs>
+        <w:ind w:left="2880" w:hanging="360"/>
+      </w:pPr>
+      <w:rPr>
+        <w:rFonts w:ascii="Wingdings" w:hAnsi="Wingdings" w:hint="default"/>
+        <w:sz w:val="20"/>
+      </w:rPr>
+    </w:lvl>
+    <w:lvl w:ilvl="4" w:tentative="1">
+      <w:start w:val="1"/>
+      <w:numFmt w:val="bullet"/>
+      <w:lvlText w:val=""/>
+      <w:lvlJc w:val="left"/>
+      <w:pPr>
+        <w:tabs>
+          <w:tab w:val="num" w:pos="3600"/>
+        </w:tabs>
+        <w:ind w:left="3600" w:hanging="360"/>
+      </w:pPr>
+      <w:rPr>
+        <w:rFonts w:ascii="Wingdings" w:hAnsi="Wingdings" w:hint="default"/>
+        <w:sz w:val="20"/>
+      </w:rPr>
+    </w:lvl>
+    <w:lvl w:ilvl="5" w:tentative="1">
+      <w:start w:val="1"/>
+      <w:numFmt w:val="bullet"/>
+      <w:lvlText w:val=""/>
+      <w:lvlJc w:val="left"/>
+      <w:pPr>
+        <w:tabs>
+          <w:tab w:val="num" w:pos="4320"/>
+        </w:tabs>
+        <w:ind w:left="4320" w:hanging="360"/>
+      </w:pPr>
+      <w:rPr>
+        <w:rFonts w:ascii="Wingdings" w:hAnsi="Wingdings" w:hint="default"/>
+        <w:sz w:val="20"/>
+      </w:rPr>
+    </w:lvl>
+    <w:lvl w:ilvl="6" w:tentative="1">
+      <w:start w:val="1"/>
+      <w:numFmt w:val="bullet"/>
+      <w:lvlText w:val=""/>
+      <w:lvlJc w:val="left"/>
+      <w:pPr>
+        <w:tabs>
+          <w:tab w:val="num" w:pos="5040"/>
+        </w:tabs>
+        <w:ind w:left="5040" w:hanging="360"/>
+      </w:pPr>
+      <w:rPr>
+        <w:rFonts w:ascii="Wingdings" w:hAnsi="Wingdings" w:hint="default"/>
+        <w:sz w:val="20"/>
+      </w:rPr>
+    </w:lvl>
+    <w:lvl w:ilvl="7" w:tentative="1">
+      <w:start w:val="1"/>
+      <w:numFmt w:val="bullet"/>
+      <w:lvlText w:val=""/>
+      <w:lvlJc w:val="left"/>
+      <w:pPr>
+        <w:tabs>
+          <w:tab w:val="num" w:pos="5760"/>
+        </w:tabs>
+        <w:ind w:left="5760" w:hanging="360"/>
+      </w:pPr>
+      <w:rPr>
+        <w:rFonts w:ascii="Wingdings" w:hAnsi="Wingdings" w:hint="default"/>
+        <w:sz w:val="20"/>
+      </w:rPr>
+    </w:lvl>
+    <w:lvl w:ilvl="8" w:tentative="1">
+      <w:start w:val="1"/>
+      <w:numFmt w:val="bullet"/>
+      <w:lvlText w:val=""/>
+      <w:lvlJc w:val="left"/>
+      <w:pPr>
+        <w:tabs>
+          <w:tab w:val="num" w:pos="6480"/>
+        </w:tabs>
+        <w:ind w:left="6480" w:hanging="360"/>
+      </w:pPr>
+      <w:rPr>
+        <w:rFonts w:ascii="Wingdings" w:hAnsi="Wingdings" w:hint="default"/>
+        <w:sz w:val="20"/>
+      </w:rPr>
+    </w:lvl>
+  </w:abstractNum>
+  <w:abstractNum w:abstractNumId="9" w15:restartNumberingAfterBreak="0">
     <w:nsid w:val="3D65028B"/>
     <w:multiLevelType w:val="hybridMultilevel"/>
     <w:tmpl w:val="FBFC9378"/>
@@ -2418,7 +4511,7 @@
       </w:rPr>
     </w:lvl>
   </w:abstractNum>
-  <w:abstractNum w:abstractNumId="4" w15:restartNumberingAfterBreak="0">
+  <w:abstractNum w:abstractNumId="10" w15:restartNumberingAfterBreak="0">
     <w:nsid w:val="45614CC8"/>
     <w:multiLevelType w:val="hybridMultilevel"/>
     <w:tmpl w:val="CACC8ECE"/>
@@ -2504,7 +4597,567 @@
       </w:pPr>
     </w:lvl>
   </w:abstractNum>
-  <w:abstractNum w:abstractNumId="5" w15:restartNumberingAfterBreak="0">
+  <w:abstractNum w:abstractNumId="11" w15:restartNumberingAfterBreak="0">
+    <w:nsid w:val="4A015595"/>
+    <w:multiLevelType w:val="multilevel"/>
+    <w:tmpl w:val="00F4E220"/>
+    <w:lvl w:ilvl="0">
+      <w:start w:val="1"/>
+      <w:numFmt w:val="decimal"/>
+      <w:lvlText w:val="%1."/>
+      <w:lvlJc w:val="left"/>
+      <w:pPr>
+        <w:tabs>
+          <w:tab w:val="num" w:pos="720"/>
+        </w:tabs>
+        <w:ind w:left="720" w:hanging="360"/>
+      </w:pPr>
+    </w:lvl>
+    <w:lvl w:ilvl="1" w:tentative="1">
+      <w:start w:val="1"/>
+      <w:numFmt w:val="decimal"/>
+      <w:lvlText w:val="%2."/>
+      <w:lvlJc w:val="left"/>
+      <w:pPr>
+        <w:tabs>
+          <w:tab w:val="num" w:pos="1440"/>
+        </w:tabs>
+        <w:ind w:left="1440" w:hanging="360"/>
+      </w:pPr>
+    </w:lvl>
+    <w:lvl w:ilvl="2" w:tentative="1">
+      <w:start w:val="1"/>
+      <w:numFmt w:val="decimal"/>
+      <w:lvlText w:val="%3."/>
+      <w:lvlJc w:val="left"/>
+      <w:pPr>
+        <w:tabs>
+          <w:tab w:val="num" w:pos="2160"/>
+        </w:tabs>
+        <w:ind w:left="2160" w:hanging="360"/>
+      </w:pPr>
+    </w:lvl>
+    <w:lvl w:ilvl="3" w:tentative="1">
+      <w:start w:val="1"/>
+      <w:numFmt w:val="decimal"/>
+      <w:lvlText w:val="%4."/>
+      <w:lvlJc w:val="left"/>
+      <w:pPr>
+        <w:tabs>
+          <w:tab w:val="num" w:pos="2880"/>
+        </w:tabs>
+        <w:ind w:left="2880" w:hanging="360"/>
+      </w:pPr>
+    </w:lvl>
+    <w:lvl w:ilvl="4" w:tentative="1">
+      <w:start w:val="1"/>
+      <w:numFmt w:val="decimal"/>
+      <w:lvlText w:val="%5."/>
+      <w:lvlJc w:val="left"/>
+      <w:pPr>
+        <w:tabs>
+          <w:tab w:val="num" w:pos="3600"/>
+        </w:tabs>
+        <w:ind w:left="3600" w:hanging="360"/>
+      </w:pPr>
+    </w:lvl>
+    <w:lvl w:ilvl="5" w:tentative="1">
+      <w:start w:val="1"/>
+      <w:numFmt w:val="decimal"/>
+      <w:lvlText w:val="%6."/>
+      <w:lvlJc w:val="left"/>
+      <w:pPr>
+        <w:tabs>
+          <w:tab w:val="num" w:pos="4320"/>
+        </w:tabs>
+        <w:ind w:left="4320" w:hanging="360"/>
+      </w:pPr>
+    </w:lvl>
+    <w:lvl w:ilvl="6" w:tentative="1">
+      <w:start w:val="1"/>
+      <w:numFmt w:val="decimal"/>
+      <w:lvlText w:val="%7."/>
+      <w:lvlJc w:val="left"/>
+      <w:pPr>
+        <w:tabs>
+          <w:tab w:val="num" w:pos="5040"/>
+        </w:tabs>
+        <w:ind w:left="5040" w:hanging="360"/>
+      </w:pPr>
+    </w:lvl>
+    <w:lvl w:ilvl="7" w:tentative="1">
+      <w:start w:val="1"/>
+      <w:numFmt w:val="decimal"/>
+      <w:lvlText w:val="%8."/>
+      <w:lvlJc w:val="left"/>
+      <w:pPr>
+        <w:tabs>
+          <w:tab w:val="num" w:pos="5760"/>
+        </w:tabs>
+        <w:ind w:left="5760" w:hanging="360"/>
+      </w:pPr>
+    </w:lvl>
+    <w:lvl w:ilvl="8" w:tentative="1">
+      <w:start w:val="1"/>
+      <w:numFmt w:val="decimal"/>
+      <w:lvlText w:val="%9."/>
+      <w:lvlJc w:val="left"/>
+      <w:pPr>
+        <w:tabs>
+          <w:tab w:val="num" w:pos="6480"/>
+        </w:tabs>
+        <w:ind w:left="6480" w:hanging="360"/>
+      </w:pPr>
+    </w:lvl>
+  </w:abstractNum>
+  <w:abstractNum w:abstractNumId="12" w15:restartNumberingAfterBreak="0">
+    <w:nsid w:val="4BEF5A43"/>
+    <w:multiLevelType w:val="multilevel"/>
+    <w:tmpl w:val="2C60C406"/>
+    <w:lvl w:ilvl="0">
+      <w:start w:val="1"/>
+      <w:numFmt w:val="bullet"/>
+      <w:lvlText w:val=""/>
+      <w:lvlJc w:val="left"/>
+      <w:pPr>
+        <w:tabs>
+          <w:tab w:val="num" w:pos="720"/>
+        </w:tabs>
+        <w:ind w:left="720" w:hanging="360"/>
+      </w:pPr>
+      <w:rPr>
+        <w:rFonts w:ascii="Symbol" w:hAnsi="Symbol" w:hint="default"/>
+        <w:sz w:val="20"/>
+      </w:rPr>
+    </w:lvl>
+    <w:lvl w:ilvl="1" w:tentative="1">
+      <w:start w:val="1"/>
+      <w:numFmt w:val="bullet"/>
+      <w:lvlText w:val="o"/>
+      <w:lvlJc w:val="left"/>
+      <w:pPr>
+        <w:tabs>
+          <w:tab w:val="num" w:pos="1440"/>
+        </w:tabs>
+        <w:ind w:left="1440" w:hanging="360"/>
+      </w:pPr>
+      <w:rPr>
+        <w:rFonts w:ascii="Courier New" w:hAnsi="Courier New" w:hint="default"/>
+        <w:sz w:val="20"/>
+      </w:rPr>
+    </w:lvl>
+    <w:lvl w:ilvl="2" w:tentative="1">
+      <w:start w:val="1"/>
+      <w:numFmt w:val="bullet"/>
+      <w:lvlText w:val=""/>
+      <w:lvlJc w:val="left"/>
+      <w:pPr>
+        <w:tabs>
+          <w:tab w:val="num" w:pos="2160"/>
+        </w:tabs>
+        <w:ind w:left="2160" w:hanging="360"/>
+      </w:pPr>
+      <w:rPr>
+        <w:rFonts w:ascii="Wingdings" w:hAnsi="Wingdings" w:hint="default"/>
+        <w:sz w:val="20"/>
+      </w:rPr>
+    </w:lvl>
+    <w:lvl w:ilvl="3" w:tentative="1">
+      <w:start w:val="1"/>
+      <w:numFmt w:val="bullet"/>
+      <w:lvlText w:val=""/>
+      <w:lvlJc w:val="left"/>
+      <w:pPr>
+        <w:tabs>
+          <w:tab w:val="num" w:pos="2880"/>
+        </w:tabs>
+        <w:ind w:left="2880" w:hanging="360"/>
+      </w:pPr>
+      <w:rPr>
+        <w:rFonts w:ascii="Wingdings" w:hAnsi="Wingdings" w:hint="default"/>
+        <w:sz w:val="20"/>
+      </w:rPr>
+    </w:lvl>
+    <w:lvl w:ilvl="4" w:tentative="1">
+      <w:start w:val="1"/>
+      <w:numFmt w:val="bullet"/>
+      <w:lvlText w:val=""/>
+      <w:lvlJc w:val="left"/>
+      <w:pPr>
+        <w:tabs>
+          <w:tab w:val="num" w:pos="3600"/>
+        </w:tabs>
+        <w:ind w:left="3600" w:hanging="360"/>
+      </w:pPr>
+      <w:rPr>
+        <w:rFonts w:ascii="Wingdings" w:hAnsi="Wingdings" w:hint="default"/>
+        <w:sz w:val="20"/>
+      </w:rPr>
+    </w:lvl>
+    <w:lvl w:ilvl="5" w:tentative="1">
+      <w:start w:val="1"/>
+      <w:numFmt w:val="bullet"/>
+      <w:lvlText w:val=""/>
+      <w:lvlJc w:val="left"/>
+      <w:pPr>
+        <w:tabs>
+          <w:tab w:val="num" w:pos="4320"/>
+        </w:tabs>
+        <w:ind w:left="4320" w:hanging="360"/>
+      </w:pPr>
+      <w:rPr>
+        <w:rFonts w:ascii="Wingdings" w:hAnsi="Wingdings" w:hint="default"/>
+        <w:sz w:val="20"/>
+      </w:rPr>
+    </w:lvl>
+    <w:lvl w:ilvl="6" w:tentative="1">
+      <w:start w:val="1"/>
+      <w:numFmt w:val="bullet"/>
+      <w:lvlText w:val=""/>
+      <w:lvlJc w:val="left"/>
+      <w:pPr>
+        <w:tabs>
+          <w:tab w:val="num" w:pos="5040"/>
+        </w:tabs>
+        <w:ind w:left="5040" w:hanging="360"/>
+      </w:pPr>
+      <w:rPr>
+        <w:rFonts w:ascii="Wingdings" w:hAnsi="Wingdings" w:hint="default"/>
+        <w:sz w:val="20"/>
+      </w:rPr>
+    </w:lvl>
+    <w:lvl w:ilvl="7" w:tentative="1">
+      <w:start w:val="1"/>
+      <w:numFmt w:val="bullet"/>
+      <w:lvlText w:val=""/>
+      <w:lvlJc w:val="left"/>
+      <w:pPr>
+        <w:tabs>
+          <w:tab w:val="num" w:pos="5760"/>
+        </w:tabs>
+        <w:ind w:left="5760" w:hanging="360"/>
+      </w:pPr>
+      <w:rPr>
+        <w:rFonts w:ascii="Wingdings" w:hAnsi="Wingdings" w:hint="default"/>
+        <w:sz w:val="20"/>
+      </w:rPr>
+    </w:lvl>
+    <w:lvl w:ilvl="8" w:tentative="1">
+      <w:start w:val="1"/>
+      <w:numFmt w:val="bullet"/>
+      <w:lvlText w:val=""/>
+      <w:lvlJc w:val="left"/>
+      <w:pPr>
+        <w:tabs>
+          <w:tab w:val="num" w:pos="6480"/>
+        </w:tabs>
+        <w:ind w:left="6480" w:hanging="360"/>
+      </w:pPr>
+      <w:rPr>
+        <w:rFonts w:ascii="Wingdings" w:hAnsi="Wingdings" w:hint="default"/>
+        <w:sz w:val="20"/>
+      </w:rPr>
+    </w:lvl>
+  </w:abstractNum>
+  <w:abstractNum w:abstractNumId="13" w15:restartNumberingAfterBreak="0">
+    <w:nsid w:val="4FB05863"/>
+    <w:multiLevelType w:val="multilevel"/>
+    <w:tmpl w:val="3272A4C0"/>
+    <w:lvl w:ilvl="0">
+      <w:start w:val="1"/>
+      <w:numFmt w:val="bullet"/>
+      <w:lvlText w:val=""/>
+      <w:lvlJc w:val="left"/>
+      <w:pPr>
+        <w:tabs>
+          <w:tab w:val="num" w:pos="720"/>
+        </w:tabs>
+        <w:ind w:left="720" w:hanging="360"/>
+      </w:pPr>
+      <w:rPr>
+        <w:rFonts w:ascii="Symbol" w:hAnsi="Symbol" w:hint="default"/>
+        <w:sz w:val="20"/>
+      </w:rPr>
+    </w:lvl>
+    <w:lvl w:ilvl="1" w:tentative="1">
+      <w:start w:val="1"/>
+      <w:numFmt w:val="bullet"/>
+      <w:lvlText w:val="o"/>
+      <w:lvlJc w:val="left"/>
+      <w:pPr>
+        <w:tabs>
+          <w:tab w:val="num" w:pos="1440"/>
+        </w:tabs>
+        <w:ind w:left="1440" w:hanging="360"/>
+      </w:pPr>
+      <w:rPr>
+        <w:rFonts w:ascii="Courier New" w:hAnsi="Courier New" w:hint="default"/>
+        <w:sz w:val="20"/>
+      </w:rPr>
+    </w:lvl>
+    <w:lvl w:ilvl="2" w:tentative="1">
+      <w:start w:val="1"/>
+      <w:numFmt w:val="bullet"/>
+      <w:lvlText w:val=""/>
+      <w:lvlJc w:val="left"/>
+      <w:pPr>
+        <w:tabs>
+          <w:tab w:val="num" w:pos="2160"/>
+        </w:tabs>
+        <w:ind w:left="2160" w:hanging="360"/>
+      </w:pPr>
+      <w:rPr>
+        <w:rFonts w:ascii="Wingdings" w:hAnsi="Wingdings" w:hint="default"/>
+        <w:sz w:val="20"/>
+      </w:rPr>
+    </w:lvl>
+    <w:lvl w:ilvl="3" w:tentative="1">
+      <w:start w:val="1"/>
+      <w:numFmt w:val="bullet"/>
+      <w:lvlText w:val=""/>
+      <w:lvlJc w:val="left"/>
+      <w:pPr>
+        <w:tabs>
+          <w:tab w:val="num" w:pos="2880"/>
+        </w:tabs>
+        <w:ind w:left="2880" w:hanging="360"/>
+      </w:pPr>
+      <w:rPr>
+        <w:rFonts w:ascii="Wingdings" w:hAnsi="Wingdings" w:hint="default"/>
+        <w:sz w:val="20"/>
+      </w:rPr>
+    </w:lvl>
+    <w:lvl w:ilvl="4" w:tentative="1">
+      <w:start w:val="1"/>
+      <w:numFmt w:val="bullet"/>
+      <w:lvlText w:val=""/>
+      <w:lvlJc w:val="left"/>
+      <w:pPr>
+        <w:tabs>
+          <w:tab w:val="num" w:pos="3600"/>
+        </w:tabs>
+        <w:ind w:left="3600" w:hanging="360"/>
+      </w:pPr>
+      <w:rPr>
+        <w:rFonts w:ascii="Wingdings" w:hAnsi="Wingdings" w:hint="default"/>
+        <w:sz w:val="20"/>
+      </w:rPr>
+    </w:lvl>
+    <w:lvl w:ilvl="5" w:tentative="1">
+      <w:start w:val="1"/>
+      <w:numFmt w:val="bullet"/>
+      <w:lvlText w:val=""/>
+      <w:lvlJc w:val="left"/>
+      <w:pPr>
+        <w:tabs>
+          <w:tab w:val="num" w:pos="4320"/>
+        </w:tabs>
+        <w:ind w:left="4320" w:hanging="360"/>
+      </w:pPr>
+      <w:rPr>
+        <w:rFonts w:ascii="Wingdings" w:hAnsi="Wingdings" w:hint="default"/>
+        <w:sz w:val="20"/>
+      </w:rPr>
+    </w:lvl>
+    <w:lvl w:ilvl="6" w:tentative="1">
+      <w:start w:val="1"/>
+      <w:numFmt w:val="bullet"/>
+      <w:lvlText w:val=""/>
+      <w:lvlJc w:val="left"/>
+      <w:pPr>
+        <w:tabs>
+          <w:tab w:val="num" w:pos="5040"/>
+        </w:tabs>
+        <w:ind w:left="5040" w:hanging="360"/>
+      </w:pPr>
+      <w:rPr>
+        <w:rFonts w:ascii="Wingdings" w:hAnsi="Wingdings" w:hint="default"/>
+        <w:sz w:val="20"/>
+      </w:rPr>
+    </w:lvl>
+    <w:lvl w:ilvl="7" w:tentative="1">
+      <w:start w:val="1"/>
+      <w:numFmt w:val="bullet"/>
+      <w:lvlText w:val=""/>
+      <w:lvlJc w:val="left"/>
+      <w:pPr>
+        <w:tabs>
+          <w:tab w:val="num" w:pos="5760"/>
+        </w:tabs>
+        <w:ind w:left="5760" w:hanging="360"/>
+      </w:pPr>
+      <w:rPr>
+        <w:rFonts w:ascii="Wingdings" w:hAnsi="Wingdings" w:hint="default"/>
+        <w:sz w:val="20"/>
+      </w:rPr>
+    </w:lvl>
+    <w:lvl w:ilvl="8" w:tentative="1">
+      <w:start w:val="1"/>
+      <w:numFmt w:val="bullet"/>
+      <w:lvlText w:val=""/>
+      <w:lvlJc w:val="left"/>
+      <w:pPr>
+        <w:tabs>
+          <w:tab w:val="num" w:pos="6480"/>
+        </w:tabs>
+        <w:ind w:left="6480" w:hanging="360"/>
+      </w:pPr>
+      <w:rPr>
+        <w:rFonts w:ascii="Wingdings" w:hAnsi="Wingdings" w:hint="default"/>
+        <w:sz w:val="20"/>
+      </w:rPr>
+    </w:lvl>
+  </w:abstractNum>
+  <w:abstractNum w:abstractNumId="14" w15:restartNumberingAfterBreak="0">
+    <w:nsid w:val="4FFC2F98"/>
+    <w:multiLevelType w:val="multilevel"/>
+    <w:tmpl w:val="1012037A"/>
+    <w:lvl w:ilvl="0">
+      <w:start w:val="1"/>
+      <w:numFmt w:val="bullet"/>
+      <w:lvlText w:val=""/>
+      <w:lvlJc w:val="left"/>
+      <w:pPr>
+        <w:tabs>
+          <w:tab w:val="num" w:pos="720"/>
+        </w:tabs>
+        <w:ind w:left="720" w:hanging="360"/>
+      </w:pPr>
+      <w:rPr>
+        <w:rFonts w:ascii="Symbol" w:hAnsi="Symbol" w:hint="default"/>
+        <w:sz w:val="20"/>
+      </w:rPr>
+    </w:lvl>
+    <w:lvl w:ilvl="1" w:tentative="1">
+      <w:start w:val="1"/>
+      <w:numFmt w:val="bullet"/>
+      <w:lvlText w:val="o"/>
+      <w:lvlJc w:val="left"/>
+      <w:pPr>
+        <w:tabs>
+          <w:tab w:val="num" w:pos="1440"/>
+        </w:tabs>
+        <w:ind w:left="1440" w:hanging="360"/>
+      </w:pPr>
+      <w:rPr>
+        <w:rFonts w:ascii="Courier New" w:hAnsi="Courier New" w:hint="default"/>
+        <w:sz w:val="20"/>
+      </w:rPr>
+    </w:lvl>
+    <w:lvl w:ilvl="2" w:tentative="1">
+      <w:start w:val="1"/>
+      <w:numFmt w:val="bullet"/>
+      <w:lvlText w:val=""/>
+      <w:lvlJc w:val="left"/>
+      <w:pPr>
+        <w:tabs>
+          <w:tab w:val="num" w:pos="2160"/>
+        </w:tabs>
+        <w:ind w:left="2160" w:hanging="360"/>
+      </w:pPr>
+      <w:rPr>
+        <w:rFonts w:ascii="Wingdings" w:hAnsi="Wingdings" w:hint="default"/>
+        <w:sz w:val="20"/>
+      </w:rPr>
+    </w:lvl>
+    <w:lvl w:ilvl="3" w:tentative="1">
+      <w:start w:val="1"/>
+      <w:numFmt w:val="bullet"/>
+      <w:lvlText w:val=""/>
+      <w:lvlJc w:val="left"/>
+      <w:pPr>
+        <w:tabs>
+          <w:tab w:val="num" w:pos="2880"/>
+        </w:tabs>
+        <w:ind w:left="2880" w:hanging="360"/>
+      </w:pPr>
+      <w:rPr>
+        <w:rFonts w:ascii="Wingdings" w:hAnsi="Wingdings" w:hint="default"/>
+        <w:sz w:val="20"/>
+      </w:rPr>
+    </w:lvl>
+    <w:lvl w:ilvl="4" w:tentative="1">
+      <w:start w:val="1"/>
+      <w:numFmt w:val="bullet"/>
+      <w:lvlText w:val=""/>
+      <w:lvlJc w:val="left"/>
+      <w:pPr>
+        <w:tabs>
+          <w:tab w:val="num" w:pos="3600"/>
+        </w:tabs>
+        <w:ind w:left="3600" w:hanging="360"/>
+      </w:pPr>
+      <w:rPr>
+        <w:rFonts w:ascii="Wingdings" w:hAnsi="Wingdings" w:hint="default"/>
+        <w:sz w:val="20"/>
+      </w:rPr>
+    </w:lvl>
+    <w:lvl w:ilvl="5" w:tentative="1">
+      <w:start w:val="1"/>
+      <w:numFmt w:val="bullet"/>
+      <w:lvlText w:val=""/>
+      <w:lvlJc w:val="left"/>
+      <w:pPr>
+        <w:tabs>
+          <w:tab w:val="num" w:pos="4320"/>
+        </w:tabs>
+        <w:ind w:left="4320" w:hanging="360"/>
+      </w:pPr>
+      <w:rPr>
+        <w:rFonts w:ascii="Wingdings" w:hAnsi="Wingdings" w:hint="default"/>
+        <w:sz w:val="20"/>
+      </w:rPr>
+    </w:lvl>
+    <w:lvl w:ilvl="6" w:tentative="1">
+      <w:start w:val="1"/>
+      <w:numFmt w:val="bullet"/>
+      <w:lvlText w:val=""/>
+      <w:lvlJc w:val="left"/>
+      <w:pPr>
+        <w:tabs>
+          <w:tab w:val="num" w:pos="5040"/>
+        </w:tabs>
+        <w:ind w:left="5040" w:hanging="360"/>
+      </w:pPr>
+      <w:rPr>
+        <w:rFonts w:ascii="Wingdings" w:hAnsi="Wingdings" w:hint="default"/>
+        <w:sz w:val="20"/>
+      </w:rPr>
+    </w:lvl>
+    <w:lvl w:ilvl="7" w:tentative="1">
+      <w:start w:val="1"/>
+      <w:numFmt w:val="bullet"/>
+      <w:lvlText w:val=""/>
+      <w:lvlJc w:val="left"/>
+      <w:pPr>
+        <w:tabs>
+          <w:tab w:val="num" w:pos="5760"/>
+        </w:tabs>
+        <w:ind w:left="5760" w:hanging="360"/>
+      </w:pPr>
+      <w:rPr>
+        <w:rFonts w:ascii="Wingdings" w:hAnsi="Wingdings" w:hint="default"/>
+        <w:sz w:val="20"/>
+      </w:rPr>
+    </w:lvl>
+    <w:lvl w:ilvl="8" w:tentative="1">
+      <w:start w:val="1"/>
+      <w:numFmt w:val="bullet"/>
+      <w:lvlText w:val=""/>
+      <w:lvlJc w:val="left"/>
+      <w:pPr>
+        <w:tabs>
+          <w:tab w:val="num" w:pos="6480"/>
+        </w:tabs>
+        <w:ind w:left="6480" w:hanging="360"/>
+      </w:pPr>
+      <w:rPr>
+        <w:rFonts w:ascii="Wingdings" w:hAnsi="Wingdings" w:hint="default"/>
+        <w:sz w:val="20"/>
+      </w:rPr>
+    </w:lvl>
+  </w:abstractNum>
+  <w:abstractNum w:abstractNumId="15" w15:restartNumberingAfterBreak="0">
     <w:nsid w:val="5CB317DA"/>
     <w:multiLevelType w:val="hybridMultilevel"/>
     <w:tmpl w:val="69FA1700"/>
@@ -2591,7 +5244,7 @@
       </w:pPr>
     </w:lvl>
   </w:abstractNum>
-  <w:abstractNum w:abstractNumId="6" w15:restartNumberingAfterBreak="0">
+  <w:abstractNum w:abstractNumId="16" w15:restartNumberingAfterBreak="0">
     <w:nsid w:val="5F87095C"/>
     <w:multiLevelType w:val="multilevel"/>
     <w:tmpl w:val="740417AC"/>
@@ -2740,7 +5393,7 @@
       </w:rPr>
     </w:lvl>
   </w:abstractNum>
-  <w:abstractNum w:abstractNumId="7" w15:restartNumberingAfterBreak="0">
+  <w:abstractNum w:abstractNumId="17" w15:restartNumberingAfterBreak="0">
     <w:nsid w:val="6CDF7C5E"/>
     <w:multiLevelType w:val="multilevel"/>
     <w:tmpl w:val="F550B220"/>
@@ -2889,7 +5542,7 @@
       </w:rPr>
     </w:lvl>
   </w:abstractNum>
-  <w:abstractNum w:abstractNumId="8" w15:restartNumberingAfterBreak="0">
+  <w:abstractNum w:abstractNumId="18" w15:restartNumberingAfterBreak="0">
     <w:nsid w:val="74F06F43"/>
     <w:multiLevelType w:val="multilevel"/>
     <w:tmpl w:val="37BC9BB2"/>
@@ -3006,7 +5659,7 @@
       </w:pPr>
     </w:lvl>
   </w:abstractNum>
-  <w:abstractNum w:abstractNumId="9" w15:restartNumberingAfterBreak="0">
+  <w:abstractNum w:abstractNumId="19" w15:restartNumberingAfterBreak="0">
     <w:nsid w:val="798533AF"/>
     <w:multiLevelType w:val="multilevel"/>
     <w:tmpl w:val="A3104366"/>
@@ -3149,34 +5802,64 @@
     </w:lvl>
   </w:abstractNum>
   <w:num w:numId="1" w16cid:durableId="687373008">
+    <w:abstractNumId w:val="10"/>
+  </w:num>
+  <w:num w:numId="2" w16cid:durableId="987826498">
+    <w:abstractNumId w:val="15"/>
+  </w:num>
+  <w:num w:numId="3" w16cid:durableId="307824680">
+    <w:abstractNumId w:val="5"/>
+  </w:num>
+  <w:num w:numId="4" w16cid:durableId="1228299972">
     <w:abstractNumId w:val="4"/>
   </w:num>
-  <w:num w:numId="2" w16cid:durableId="987826498">
-    <w:abstractNumId w:val="5"/>
+  <w:num w:numId="5" w16cid:durableId="919557353">
+    <w:abstractNumId w:val="16"/>
   </w:num>
-  <w:num w:numId="3" w16cid:durableId="307824680">
+  <w:num w:numId="6" w16cid:durableId="169830491">
+    <w:abstractNumId w:val="19"/>
+  </w:num>
+  <w:num w:numId="7" w16cid:durableId="1362435112">
+    <w:abstractNumId w:val="1"/>
+  </w:num>
+  <w:num w:numId="8" w16cid:durableId="451439400">
+    <w:abstractNumId w:val="18"/>
+  </w:num>
+  <w:num w:numId="9" w16cid:durableId="467548669">
+    <w:abstractNumId w:val="17"/>
+  </w:num>
+  <w:num w:numId="10" w16cid:durableId="1665813680">
+    <w:abstractNumId w:val="9"/>
+  </w:num>
+  <w:num w:numId="11" w16cid:durableId="1573811584">
+    <w:abstractNumId w:val="14"/>
+  </w:num>
+  <w:num w:numId="12" w16cid:durableId="55201577">
+    <w:abstractNumId w:val="0"/>
+  </w:num>
+  <w:num w:numId="13" w16cid:durableId="1377972978">
+    <w:abstractNumId w:val="8"/>
+  </w:num>
+  <w:num w:numId="14" w16cid:durableId="142430817">
+    <w:abstractNumId w:val="7"/>
+  </w:num>
+  <w:num w:numId="15" w16cid:durableId="885675445">
+    <w:abstractNumId w:val="3"/>
+  </w:num>
+  <w:num w:numId="16" w16cid:durableId="1384913601">
+    <w:abstractNumId w:val="11"/>
+  </w:num>
+  <w:num w:numId="17" w16cid:durableId="298078103">
     <w:abstractNumId w:val="2"/>
   </w:num>
-  <w:num w:numId="4" w16cid:durableId="1228299972">
-    <w:abstractNumId w:val="1"/>
-  </w:num>
-  <w:num w:numId="5" w16cid:durableId="919557353">
+  <w:num w:numId="18" w16cid:durableId="906693040">
     <w:abstractNumId w:val="6"/>
   </w:num>
-  <w:num w:numId="6" w16cid:durableId="169830491">
-    <w:abstractNumId w:val="9"/>
+  <w:num w:numId="19" w16cid:durableId="1608997398">
+    <w:abstractNumId w:val="12"/>
   </w:num>
-  <w:num w:numId="7" w16cid:durableId="1362435112">
-    <w:abstractNumId w:val="0"/>
-  </w:num>
-  <w:num w:numId="8" w16cid:durableId="451439400">
-    <w:abstractNumId w:val="8"/>
-  </w:num>
-  <w:num w:numId="9" w16cid:durableId="467548669">
-    <w:abstractNumId w:val="7"/>
-  </w:num>
-  <w:num w:numId="10" w16cid:durableId="1665813680">
-    <w:abstractNumId w:val="3"/>
+  <w:num w:numId="20" w16cid:durableId="2038122304">
+    <w:abstractNumId w:val="13"/>
   </w:num>
 </w:numbering>
 </file>
@@ -3628,6 +6311,29 @@
       <w:szCs w:val="26"/>
     </w:rPr>
   </w:style>
+  <w:style w:type="paragraph" w:styleId="Ttulo3">
+    <w:name w:val="heading 3"/>
+    <w:basedOn w:val="Normal"/>
+    <w:next w:val="Normal"/>
+    <w:link w:val="Ttulo3Car"/>
+    <w:uiPriority w:val="9"/>
+    <w:semiHidden/>
+    <w:unhideWhenUsed/>
+    <w:qFormat/>
+    <w:rsid w:val="00DA524C"/>
+    <w:pPr>
+      <w:keepNext/>
+      <w:keepLines/>
+      <w:spacing w:before="40"/>
+      <w:outlineLvl w:val="2"/>
+    </w:pPr>
+    <w:rPr>
+      <w:rFonts w:asciiTheme="majorHAnsi" w:eastAsiaTheme="majorEastAsia" w:hAnsiTheme="majorHAnsi" w:cstheme="majorBidi"/>
+      <w:color w:val="243F60" w:themeColor="accent1" w:themeShade="7F"/>
+      <w:sz w:val="24"/>
+      <w:szCs w:val="24"/>
+    </w:rPr>
+  </w:style>
   <w:style w:type="paragraph" w:styleId="Ttulo4">
     <w:name w:val="heading 4"/>
     <w:basedOn w:val="Normal"/>
@@ -3871,6 +6577,21 @@
       <w:sz w:val="24"/>
       <w:szCs w:val="24"/>
       <w:lang w:val="es-CO" w:eastAsia="es-CO"/>
+    </w:rPr>
+  </w:style>
+  <w:style w:type="character" w:customStyle="1" w:styleId="Ttulo3Car">
+    <w:name w:val="Título 3 Car"/>
+    <w:basedOn w:val="Fuentedeprrafopredeter"/>
+    <w:link w:val="Ttulo3"/>
+    <w:uiPriority w:val="9"/>
+    <w:semiHidden/>
+    <w:rsid w:val="00DA524C"/>
+    <w:rPr>
+      <w:rFonts w:asciiTheme="majorHAnsi" w:eastAsiaTheme="majorEastAsia" w:hAnsiTheme="majorHAnsi" w:cstheme="majorBidi"/>
+      <w:color w:val="243F60" w:themeColor="accent1" w:themeShade="7F"/>
+      <w:sz w:val="24"/>
+      <w:szCs w:val="24"/>
+      <w:lang w:val="es-ES"/>
     </w:rPr>
   </w:style>
 </w:styles>

</xml_diff>